<commit_message>
manual de instalacion de la aplicación
</commit_message>
<xml_diff>
--- a/9°A/Desarrollo de Aplicaciones Web/ManualDeinstalacionAppAndroid.docx
+++ b/9°A/Desarrollo de Aplicaciones Web/ManualDeinstalacionAppAndroid.docx
@@ -2928,18 +2928,10 @@
       <w:pPr>
         <w:pStyle w:val="Ttulo2"/>
       </w:pPr>
-      <w:bookmarkStart w:id="2" w:name="_Toc16074181"/>
       <w:r>
         <w:lastRenderedPageBreak/>
-        <w:t>Ejecución desde el e</w:t>
-      </w:r>
-      <w:r>
-        <w:t xml:space="preserve">ntorno de desarrollo </w:t>
-      </w:r>
-      <w:r>
-        <w:t>Android</w:t>
-      </w:r>
-      <w:bookmarkEnd w:id="2"/>
+        <w:t>Instalación de la aplicación Android</w:t>
+      </w:r>
     </w:p>
     <w:p/>
     <w:p>
@@ -2958,13 +2950,13 @@
               <wp:anchor distT="0" distB="0" distL="114300" distR="114300" simplePos="0" relativeHeight="251662336" behindDoc="0" locked="0" layoutInCell="1" allowOverlap="1" wp14:anchorId="4DBBBC74" wp14:editId="36398EE0">
                 <wp:simplePos x="0" y="0"/>
                 <wp:positionH relativeFrom="column">
-                  <wp:posOffset>3339465</wp:posOffset>
+                  <wp:posOffset>1243964</wp:posOffset>
                 </wp:positionH>
                 <wp:positionV relativeFrom="paragraph">
-                  <wp:posOffset>139700</wp:posOffset>
+                  <wp:posOffset>1968500</wp:posOffset>
                 </wp:positionV>
-                <wp:extent cx="571500" cy="342900"/>
-                <wp:effectExtent l="19050" t="19050" r="19050" b="19050"/>
+                <wp:extent cx="1743075" cy="571500"/>
+                <wp:effectExtent l="19050" t="19050" r="28575" b="19050"/>
                 <wp:wrapNone/>
                 <wp:docPr id="24" name="Rectángulo redondeado 24"/>
                 <wp:cNvGraphicFramePr/>
@@ -2975,7 +2967,7 @@
                       <wps:spPr>
                         <a:xfrm>
                           <a:off x="0" y="0"/>
-                          <a:ext cx="571500" cy="342900"/>
+                          <a:ext cx="1743075" cy="571500"/>
                         </a:xfrm>
                         <a:prstGeom prst="roundRect">
                           <a:avLst/>
@@ -3023,7 +3015,7 @@
           </mc:Choice>
           <mc:Fallback>
             <w:pict>
-              <v:roundrect w14:anchorId="419FEEA6" id="Rectángulo redondeado 24" o:spid="_x0000_s1026" style="position:absolute;margin-left:262.95pt;margin-top:11pt;width:45pt;height:27pt;z-index:251662336;visibility:visible;mso-wrap-style:square;mso-width-percent:0;mso-height-percent:0;mso-wrap-distance-left:9pt;mso-wrap-distance-top:0;mso-wrap-distance-right:9pt;mso-wrap-distance-bottom:0;mso-position-horizontal:absolute;mso-position-horizontal-relative:text;mso-position-vertical:absolute;mso-position-vertical-relative:text;mso-width-percent:0;mso-height-percent:0;mso-width-relative:margin;mso-height-relative:margin;v-text-anchor:middle" arcsize="10923f" o:gfxdata="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" filled="f" strokecolor="red" strokeweight="3pt">
+              <v:roundrect w14:anchorId="02C584A1" id="Rectángulo redondeado 24" o:spid="_x0000_s1026" style="position:absolute;margin-left:97.95pt;margin-top:155pt;width:137.25pt;height:45pt;z-index:251662336;visibility:visible;mso-wrap-style:square;mso-width-percent:0;mso-height-percent:0;mso-wrap-distance-left:9pt;mso-wrap-distance-top:0;mso-wrap-distance-right:9pt;mso-wrap-distance-bottom:0;mso-position-horizontal:absolute;mso-position-horizontal-relative:text;mso-position-vertical:absolute;mso-position-vertical-relative:text;mso-width-percent:0;mso-height-percent:0;mso-width-relative:margin;mso-height-relative:margin;v-text-anchor:middle" arcsize="10923f" o:gfxdata="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" filled="f" strokecolor="red" strokeweight="3pt">
                 <v:stroke joinstyle="miter"/>
               </v:roundrect>
             </w:pict>
@@ -3036,10 +3028,10 @@
           <w:lang w:eastAsia="es-MX"/>
         </w:rPr>
         <w:drawing>
-          <wp:inline distT="0" distB="0" distL="0" distR="0" wp14:anchorId="55BF1923" wp14:editId="32DDCE91">
-            <wp:extent cx="3943350" cy="657225"/>
-            <wp:effectExtent l="0" t="0" r="0" b="9525"/>
-            <wp:docPr id="22" name="Imagen 22"/>
+          <wp:inline distT="0" distB="0" distL="0" distR="0">
+            <wp:extent cx="3124764" cy="5562079"/>
+            <wp:effectExtent l="0" t="0" r="0" b="635"/>
+            <wp:docPr id="4" name="Imagen 4" descr="C:\Users\HuGo\Pictures\AppAPPMO\apk.png"/>
             <wp:cNvGraphicFramePr>
               <a:graphicFrameLocks xmlns:a="http://schemas.openxmlformats.org/drawingml/2006/main" noChangeAspect="1"/>
             </wp:cNvGraphicFramePr>
@@ -3047,23 +3039,36 @@
               <a:graphicData uri="http://schemas.openxmlformats.org/drawingml/2006/picture">
                 <pic:pic xmlns:pic="http://schemas.openxmlformats.org/drawingml/2006/picture">
                   <pic:nvPicPr>
-                    <pic:cNvPr id="1" name=""/>
-                    <pic:cNvPicPr/>
+                    <pic:cNvPr id="0" name="Picture 1" descr="C:\Users\HuGo\Pictures\AppAPPMO\apk.png"/>
+                    <pic:cNvPicPr>
+                      <a:picLocks noChangeAspect="1" noChangeArrowheads="1"/>
+                    </pic:cNvPicPr>
                   </pic:nvPicPr>
                   <pic:blipFill>
-                    <a:blip r:embed="rId8"/>
+                    <a:blip r:embed="rId8">
+                      <a:extLst>
+                        <a:ext uri="{28A0092B-C50C-407E-A947-70E740481C1C}">
+                          <a14:useLocalDpi xmlns:a14="http://schemas.microsoft.com/office/drawing/2010/main" val="0"/>
+                        </a:ext>
+                      </a:extLst>
+                    </a:blip>
+                    <a:srcRect/>
                     <a:stretch>
                       <a:fillRect/>
                     </a:stretch>
                   </pic:blipFill>
-                  <pic:spPr>
+                  <pic:spPr bwMode="auto">
                     <a:xfrm>
                       <a:off x="0" y="0"/>
-                      <a:ext cx="3943350" cy="657225"/>
+                      <a:ext cx="3127625" cy="5567171"/>
                     </a:xfrm>
                     <a:prstGeom prst="rect">
                       <a:avLst/>
                     </a:prstGeom>
+                    <a:noFill/>
+                    <a:ln>
+                      <a:noFill/>
+                    </a:ln>
                   </pic:spPr>
                 </pic:pic>
               </a:graphicData>
@@ -3081,7 +3086,7 @@
           <w:color w:val="auto"/>
         </w:rPr>
       </w:pPr>
-      <w:bookmarkStart w:id="3" w:name="_Toc15749983"/>
+      <w:bookmarkStart w:id="2" w:name="_Toc15749983"/>
       <w:r>
         <w:rPr>
           <w:b/>
@@ -3138,27 +3143,18 @@
         </w:rPr>
         <w:t xml:space="preserve"> </w:t>
       </w:r>
-      <w:bookmarkEnd w:id="3"/>
+      <w:bookmarkEnd w:id="2"/>
       <w:r>
         <w:rPr>
           <w:i w:val="0"/>
           <w:color w:val="auto"/>
         </w:rPr>
-        <w:t>Botón de ejecución</w:t>
-      </w:r>
-    </w:p>
-    <w:p>
-      <w:r>
-        <w:t xml:space="preserve">El botón de ejecución de la aplicación </w:t>
-      </w:r>
-      <w:r>
-        <w:t>servirá para poder instalar en el dispositivo</w:t>
-      </w:r>
-      <w:r>
-        <w:t xml:space="preserve"> la aplicación</w:t>
-      </w:r>
-      <w:r>
-        <w:t>.</w:t>
+        <w:t>Seleccionar la aplicación</w:t>
+      </w:r>
+    </w:p>
+    <w:p>
+      <w:r>
+        <w:t>Buscar el nombre del archivo con la extensión APK para instalar en el dispositivo móvil.</w:t>
       </w:r>
     </w:p>
     <w:p>
@@ -3171,21 +3167,22 @@
           <w:noProof/>
           <w:lang w:eastAsia="es-MX"/>
         </w:rPr>
+        <w:lastRenderedPageBreak/>
         <mc:AlternateContent>
           <mc:Choice Requires="wps">
             <w:drawing>
-              <wp:anchor distT="0" distB="0" distL="114300" distR="114300" simplePos="0" relativeHeight="251705344" behindDoc="0" locked="0" layoutInCell="1" allowOverlap="1" wp14:anchorId="30BBC012" wp14:editId="2DC44CE7">
+              <wp:anchor distT="0" distB="0" distL="114300" distR="114300" simplePos="0" relativeHeight="251703296" behindDoc="0" locked="0" layoutInCell="1" allowOverlap="1" wp14:anchorId="2208E68B" wp14:editId="4A81197E">
                 <wp:simplePos x="0" y="0"/>
                 <wp:positionH relativeFrom="column">
-                  <wp:posOffset>3234690</wp:posOffset>
+                  <wp:posOffset>3253740</wp:posOffset>
                 </wp:positionH>
                 <wp:positionV relativeFrom="paragraph">
-                  <wp:posOffset>3188970</wp:posOffset>
+                  <wp:posOffset>5748655</wp:posOffset>
                 </wp:positionV>
-                <wp:extent cx="476250" cy="257175"/>
-                <wp:effectExtent l="19050" t="19050" r="19050" b="28575"/>
+                <wp:extent cx="942975" cy="381000"/>
+                <wp:effectExtent l="19050" t="19050" r="28575" b="19050"/>
                 <wp:wrapNone/>
-                <wp:docPr id="34" name="Rectángulo redondeado 34"/>
+                <wp:docPr id="31" name="Rectángulo redondeado 31"/>
                 <wp:cNvGraphicFramePr/>
                 <a:graphic xmlns:a="http://schemas.openxmlformats.org/drawingml/2006/main">
                   <a:graphicData uri="http://schemas.microsoft.com/office/word/2010/wordprocessingShape">
@@ -3194,7 +3191,7 @@
                       <wps:spPr>
                         <a:xfrm>
                           <a:off x="0" y="0"/>
-                          <a:ext cx="476250" cy="257175"/>
+                          <a:ext cx="942975" cy="381000"/>
                         </a:xfrm>
                         <a:prstGeom prst="roundRect">
                           <a:avLst/>
@@ -3242,7 +3239,7 @@
           </mc:Choice>
           <mc:Fallback>
             <w:pict>
-              <v:roundrect w14:anchorId="35133769" id="Rectángulo redondeado 34" o:spid="_x0000_s1026" style="position:absolute;margin-left:254.7pt;margin-top:251.1pt;width:37.5pt;height:20.25pt;z-index:251705344;visibility:visible;mso-wrap-style:square;mso-width-percent:0;mso-height-percent:0;mso-wrap-distance-left:9pt;mso-wrap-distance-top:0;mso-wrap-distance-right:9pt;mso-wrap-distance-bottom:0;mso-position-horizontal:absolute;mso-position-horizontal-relative:text;mso-position-vertical:absolute;mso-position-vertical-relative:text;mso-width-percent:0;mso-height-percent:0;mso-width-relative:margin;mso-height-relative:margin;v-text-anchor:middle" arcsize="10923f" o:gfxdata="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" filled="f" strokecolor="red" strokeweight="3pt">
+              <v:roundrect w14:anchorId="708BF568" id="Rectángulo redondeado 31" o:spid="_x0000_s1026" style="position:absolute;margin-left:256.2pt;margin-top:452.65pt;width:74.25pt;height:30pt;z-index:251703296;visibility:visible;mso-wrap-style:square;mso-width-percent:0;mso-height-percent:0;mso-wrap-distance-left:9pt;mso-wrap-distance-top:0;mso-wrap-distance-right:9pt;mso-wrap-distance-bottom:0;mso-position-horizontal:absolute;mso-position-horizontal-relative:text;mso-position-vertical:absolute;mso-position-vertical-relative:text;mso-width-percent:0;mso-height-percent:0;mso-width-relative:margin;mso-height-relative:margin;v-text-anchor:middle" arcsize="10923f" o:gfxdata="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" filled="f" strokecolor="red" strokeweight="3pt">
                 <v:stroke joinstyle="miter"/>
               </v:roundrect>
             </w:pict>
@@ -3254,21 +3251,161 @@
           <w:noProof/>
           <w:lang w:eastAsia="es-MX"/>
         </w:rPr>
+        <w:drawing>
+          <wp:inline distT="0" distB="0" distL="0" distR="0">
+            <wp:extent cx="3479859" cy="6191250"/>
+            <wp:effectExtent l="0" t="0" r="6350" b="0"/>
+            <wp:docPr id="5" name="Imagen 5" descr="C:\Users\HuGo\Pictures\AppAPPMO\Instalación.png"/>
+            <wp:cNvGraphicFramePr>
+              <a:graphicFrameLocks xmlns:a="http://schemas.openxmlformats.org/drawingml/2006/main" noChangeAspect="1"/>
+            </wp:cNvGraphicFramePr>
+            <a:graphic xmlns:a="http://schemas.openxmlformats.org/drawingml/2006/main">
+              <a:graphicData uri="http://schemas.openxmlformats.org/drawingml/2006/picture">
+                <pic:pic xmlns:pic="http://schemas.openxmlformats.org/drawingml/2006/picture">
+                  <pic:nvPicPr>
+                    <pic:cNvPr id="0" name="Picture 2" descr="C:\Users\HuGo\Pictures\AppAPPMO\Instalación.png"/>
+                    <pic:cNvPicPr>
+                      <a:picLocks noChangeAspect="1" noChangeArrowheads="1"/>
+                    </pic:cNvPicPr>
+                  </pic:nvPicPr>
+                  <pic:blipFill>
+                    <a:blip r:embed="rId9">
+                      <a:extLst>
+                        <a:ext uri="{28A0092B-C50C-407E-A947-70E740481C1C}">
+                          <a14:useLocalDpi xmlns:a14="http://schemas.microsoft.com/office/drawing/2010/main" val="0"/>
+                        </a:ext>
+                      </a:extLst>
+                    </a:blip>
+                    <a:srcRect/>
+                    <a:stretch>
+                      <a:fillRect/>
+                    </a:stretch>
+                  </pic:blipFill>
+                  <pic:spPr bwMode="auto">
+                    <a:xfrm>
+                      <a:off x="0" y="0"/>
+                      <a:ext cx="3480721" cy="6192784"/>
+                    </a:xfrm>
+                    <a:prstGeom prst="rect">
+                      <a:avLst/>
+                    </a:prstGeom>
+                    <a:noFill/>
+                    <a:ln>
+                      <a:noFill/>
+                    </a:ln>
+                  </pic:spPr>
+                </pic:pic>
+              </a:graphicData>
+            </a:graphic>
+          </wp:inline>
+        </w:drawing>
+      </w:r>
+    </w:p>
+    <w:p>
+      <w:pPr>
+        <w:pStyle w:val="Descripcin"/>
+        <w:jc w:val="center"/>
+        <w:rPr>
+          <w:i w:val="0"/>
+          <w:color w:val="auto"/>
+        </w:rPr>
+      </w:pPr>
+      <w:bookmarkStart w:id="3" w:name="_Toc15749984"/>
+      <w:r>
+        <w:rPr>
+          <w:b/>
+          <w:i w:val="0"/>
+          <w:color w:val="auto"/>
+        </w:rPr>
+        <w:t xml:space="preserve">Figura </w:t>
+      </w:r>
+      <w:r>
+        <w:rPr>
+          <w:b/>
+          <w:i w:val="0"/>
+          <w:color w:val="auto"/>
+        </w:rPr>
+        <w:fldChar w:fldCharType="begin"/>
+      </w:r>
+      <w:r>
+        <w:rPr>
+          <w:b/>
+          <w:i w:val="0"/>
+          <w:color w:val="auto"/>
+        </w:rPr>
+        <w:instrText xml:space="preserve"> SEQ Figura \* ARABIC </w:instrText>
+      </w:r>
+      <w:r>
+        <w:rPr>
+          <w:b/>
+          <w:i w:val="0"/>
+          <w:color w:val="auto"/>
+        </w:rPr>
+        <w:fldChar w:fldCharType="separate"/>
+      </w:r>
+      <w:r>
+        <w:rPr>
+          <w:b/>
+          <w:i w:val="0"/>
+          <w:noProof/>
+          <w:color w:val="auto"/>
+        </w:rPr>
+        <w:t>2</w:t>
+      </w:r>
+      <w:r>
+        <w:rPr>
+          <w:b/>
+          <w:i w:val="0"/>
+          <w:color w:val="auto"/>
+        </w:rPr>
+        <w:fldChar w:fldCharType="end"/>
+      </w:r>
+      <w:bookmarkEnd w:id="3"/>
+      <w:r>
+        <w:rPr>
+          <w:i w:val="0"/>
+          <w:color w:val="auto"/>
+        </w:rPr>
+        <w:t xml:space="preserve"> Instalar la aplicación</w:t>
+      </w:r>
+    </w:p>
+    <w:p>
+      <w:r>
+        <w:t>Presionar el botón instalar para seguir con el proceso de la instalación.</w:t>
+      </w:r>
+    </w:p>
+    <w:p>
+      <w:pPr>
+        <w:keepNext/>
+        <w:spacing w:line="259" w:lineRule="auto"/>
+        <w:jc w:val="center"/>
+      </w:pPr>
+    </w:p>
+    <w:p>
+      <w:pPr>
+        <w:keepNext/>
+        <w:jc w:val="center"/>
+      </w:pPr>
+      <w:r>
+        <w:rPr>
+          <w:noProof/>
+          <w:lang w:eastAsia="es-MX"/>
+        </w:rPr>
         <mc:AlternateContent>
           <mc:Choice Requires="wps">
             <w:drawing>
-              <wp:anchor distT="0" distB="0" distL="114300" distR="114300" simplePos="0" relativeHeight="251703296" behindDoc="0" locked="0" layoutInCell="1" allowOverlap="1" wp14:anchorId="2208E68B" wp14:editId="4A81197E">
+              <wp:anchor distT="0" distB="0" distL="114300" distR="114300" simplePos="0" relativeHeight="251707392" behindDoc="0" locked="0" layoutInCell="1" allowOverlap="1" wp14:anchorId="6F6A9CF8" wp14:editId="6814BD31">
                 <wp:simplePos x="0" y="0"/>
                 <wp:positionH relativeFrom="column">
-                  <wp:posOffset>643889</wp:posOffset>
+                  <wp:posOffset>2148840</wp:posOffset>
                 </wp:positionH>
                 <wp:positionV relativeFrom="paragraph">
-                  <wp:posOffset>417195</wp:posOffset>
+                  <wp:posOffset>4257040</wp:posOffset>
                 </wp:positionV>
-                <wp:extent cx="2162175" cy="209550"/>
-                <wp:effectExtent l="19050" t="19050" r="28575" b="19050"/>
+                <wp:extent cx="876300" cy="466725"/>
+                <wp:effectExtent l="19050" t="19050" r="19050" b="28575"/>
                 <wp:wrapNone/>
-                <wp:docPr id="31" name="Rectángulo redondeado 31"/>
+                <wp:docPr id="3" name="Rectángulo redondeado 3"/>
                 <wp:cNvGraphicFramePr/>
                 <a:graphic xmlns:a="http://schemas.openxmlformats.org/drawingml/2006/main">
                   <a:graphicData uri="http://schemas.microsoft.com/office/word/2010/wordprocessingShape">
@@ -3277,7 +3414,7 @@
                       <wps:spPr>
                         <a:xfrm>
                           <a:off x="0" y="0"/>
-                          <a:ext cx="2162175" cy="209550"/>
+                          <a:ext cx="876300" cy="466725"/>
                         </a:xfrm>
                         <a:prstGeom prst="roundRect">
                           <a:avLst/>
@@ -3325,7 +3462,7 @@
           </mc:Choice>
           <mc:Fallback>
             <w:pict>
-              <v:roundrect w14:anchorId="3B847CCC" id="Rectángulo redondeado 31" o:spid="_x0000_s1026" style="position:absolute;margin-left:50.7pt;margin-top:32.85pt;width:170.25pt;height:16.5pt;z-index:251703296;visibility:visible;mso-wrap-style:square;mso-width-percent:0;mso-height-percent:0;mso-wrap-distance-left:9pt;mso-wrap-distance-top:0;mso-wrap-distance-right:9pt;mso-wrap-distance-bottom:0;mso-position-horizontal:absolute;mso-position-horizontal-relative:text;mso-position-vertical:absolute;mso-position-vertical-relative:text;mso-width-percent:0;mso-height-percent:0;mso-width-relative:margin;mso-height-relative:margin;v-text-anchor:middle" arcsize="10923f" o:gfxdata="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" filled="f" strokecolor="red" strokeweight="3pt">
+              <v:roundrect w14:anchorId="66393872" id="Rectángulo redondeado 3" o:spid="_x0000_s1026" style="position:absolute;margin-left:169.2pt;margin-top:335.2pt;width:69pt;height:36.75pt;z-index:251707392;visibility:visible;mso-wrap-style:square;mso-width-percent:0;mso-height-percent:0;mso-wrap-distance-left:9pt;mso-wrap-distance-top:0;mso-wrap-distance-right:9pt;mso-wrap-distance-bottom:0;mso-position-horizontal:absolute;mso-position-horizontal-relative:text;mso-position-vertical:absolute;mso-position-vertical-relative:text;mso-width-percent:0;mso-height-percent:0;mso-width-relative:margin;mso-height-relative:margin;v-text-anchor:middle" arcsize="10923f" o:gfxdata="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" filled="f" strokecolor="red" strokeweight="3pt">
                 <v:stroke joinstyle="miter"/>
               </v:roundrect>
             </w:pict>
@@ -3338,10 +3475,10 @@
           <w:lang w:eastAsia="es-MX"/>
         </w:rPr>
         <w:drawing>
-          <wp:inline distT="0" distB="0" distL="0" distR="0" wp14:anchorId="3E620F82" wp14:editId="2E4FD204">
-            <wp:extent cx="4566855" cy="3495675"/>
-            <wp:effectExtent l="0" t="0" r="5715" b="0"/>
-            <wp:docPr id="29" name="Imagen 29"/>
+          <wp:inline distT="0" distB="0" distL="0" distR="0">
+            <wp:extent cx="3105150" cy="5524579"/>
+            <wp:effectExtent l="0" t="0" r="0" b="0"/>
+            <wp:docPr id="7" name="Imagen 7" descr="C:\Users\HuGo\Pictures\AppAPPMO\revision con playstoe.png"/>
             <wp:cNvGraphicFramePr>
               <a:graphicFrameLocks xmlns:a="http://schemas.openxmlformats.org/drawingml/2006/main" noChangeAspect="1"/>
             </wp:cNvGraphicFramePr>
@@ -3349,23 +3486,36 @@
               <a:graphicData uri="http://schemas.openxmlformats.org/drawingml/2006/picture">
                 <pic:pic xmlns:pic="http://schemas.openxmlformats.org/drawingml/2006/picture">
                   <pic:nvPicPr>
-                    <pic:cNvPr id="1" name=""/>
-                    <pic:cNvPicPr/>
+                    <pic:cNvPr id="0" name="Picture 3" descr="C:\Users\HuGo\Pictures\AppAPPMO\revision con playstoe.png"/>
+                    <pic:cNvPicPr>
+                      <a:picLocks noChangeAspect="1" noChangeArrowheads="1"/>
+                    </pic:cNvPicPr>
                   </pic:nvPicPr>
                   <pic:blipFill>
-                    <a:blip r:embed="rId9"/>
+                    <a:blip r:embed="rId10">
+                      <a:extLst>
+                        <a:ext uri="{28A0092B-C50C-407E-A947-70E740481C1C}">
+                          <a14:useLocalDpi xmlns:a14="http://schemas.microsoft.com/office/drawing/2010/main" val="0"/>
+                        </a:ext>
+                      </a:extLst>
+                    </a:blip>
+                    <a:srcRect/>
                     <a:stretch>
                       <a:fillRect/>
                     </a:stretch>
                   </pic:blipFill>
-                  <pic:spPr>
+                  <pic:spPr bwMode="auto">
                     <a:xfrm>
                       <a:off x="0" y="0"/>
-                      <a:ext cx="4568955" cy="3497283"/>
+                      <a:ext cx="3105233" cy="5524727"/>
                     </a:xfrm>
                     <a:prstGeom prst="rect">
                       <a:avLst/>
                     </a:prstGeom>
+                    <a:noFill/>
+                    <a:ln>
+                      <a:noFill/>
+                    </a:ln>
                   </pic:spPr>
                 </pic:pic>
               </a:graphicData>
@@ -3383,7 +3533,7 @@
           <w:color w:val="auto"/>
         </w:rPr>
       </w:pPr>
-      <w:bookmarkStart w:id="4" w:name="_Toc15749984"/>
+      <w:bookmarkStart w:id="4" w:name="_Toc15749986"/>
       <w:r>
         <w:rPr>
           <w:b/>
@@ -3423,7 +3573,7 @@
           <w:noProof/>
           <w:color w:val="auto"/>
         </w:rPr>
-        <w:t>2</w:t>
+        <w:t>3</w:t>
       </w:r>
       <w:r>
         <w:rPr>
@@ -3433,47 +3583,35 @@
         </w:rPr>
         <w:fldChar w:fldCharType="end"/>
       </w:r>
+      <w:bookmarkEnd w:id="4"/>
       <w:r>
         <w:rPr>
           <w:i w:val="0"/>
           <w:color w:val="auto"/>
         </w:rPr>
-        <w:t xml:space="preserve"> </w:t>
-      </w:r>
-      <w:bookmarkEnd w:id="4"/>
-      <w:r>
-        <w:rPr>
-          <w:i w:val="0"/>
-          <w:color w:val="auto"/>
-        </w:rPr>
-        <w:t>Seleccionar dispositivo</w:t>
-      </w:r>
-    </w:p>
-    <w:p>
-      <w:r>
-        <w:t xml:space="preserve">Se seleccionará el dispositivo donde se instalará y se presionara el botón </w:t>
+        <w:t xml:space="preserve"> Revisión de las aplicaciones</w:t>
+      </w:r>
+    </w:p>
+    <w:p>
+      <w:r>
+        <w:t xml:space="preserve">Aparecerá esta ventana para enviar la aplicación en google play y pueda revisar las credenciales, pero en este caso no se enviara, así que presionamos el botón </w:t>
       </w:r>
       <w:r>
         <w:rPr>
           <w:b/>
         </w:rPr>
-        <w:t>OK</w:t>
-      </w:r>
-      <w:r>
-        <w:t xml:space="preserve"> para ejecutar en el dispositivo.</w:t>
-      </w:r>
-      <w:bookmarkStart w:id="5" w:name="_GoBack"/>
-      <w:bookmarkEnd w:id="5"/>
-    </w:p>
-    <w:p>
-      <w:pPr>
-        <w:keepNext/>
-        <w:spacing w:line="259" w:lineRule="auto"/>
-        <w:jc w:val="center"/>
-      </w:pPr>
-    </w:p>
-    <w:p>
-      <w:pPr>
+        <w:t>NO ENVIAR</w:t>
+      </w:r>
+      <w:r>
+        <w:rPr>
+          <w:b/>
+        </w:rPr>
+        <w:t>.</w:t>
+      </w:r>
+    </w:p>
+    <w:p>
+      <w:pPr>
+        <w:pStyle w:val="Descripcin"/>
         <w:keepNext/>
         <w:jc w:val="center"/>
       </w:pPr>
@@ -3482,21 +3620,189 @@
           <w:noProof/>
           <w:lang w:eastAsia="es-MX"/>
         </w:rPr>
+        <w:lastRenderedPageBreak/>
+        <w:drawing>
+          <wp:inline distT="0" distB="0" distL="0" distR="0">
+            <wp:extent cx="3913504" cy="6962775"/>
+            <wp:effectExtent l="0" t="0" r="0" b="0"/>
+            <wp:docPr id="25" name="Imagen 25" descr="C:\Users\HuGo\Pictures\AppAPPMO\instalando.png"/>
+            <wp:cNvGraphicFramePr>
+              <a:graphicFrameLocks xmlns:a="http://schemas.openxmlformats.org/drawingml/2006/main" noChangeAspect="1"/>
+            </wp:cNvGraphicFramePr>
+            <a:graphic xmlns:a="http://schemas.openxmlformats.org/drawingml/2006/main">
+              <a:graphicData uri="http://schemas.openxmlformats.org/drawingml/2006/picture">
+                <pic:pic xmlns:pic="http://schemas.openxmlformats.org/drawingml/2006/picture">
+                  <pic:nvPicPr>
+                    <pic:cNvPr id="0" name="Picture 4" descr="C:\Users\HuGo\Pictures\AppAPPMO\instalando.png"/>
+                    <pic:cNvPicPr>
+                      <a:picLocks noChangeAspect="1" noChangeArrowheads="1"/>
+                    </pic:cNvPicPr>
+                  </pic:nvPicPr>
+                  <pic:blipFill>
+                    <a:blip r:embed="rId11">
+                      <a:extLst>
+                        <a:ext uri="{28A0092B-C50C-407E-A947-70E740481C1C}">
+                          <a14:useLocalDpi xmlns:a14="http://schemas.microsoft.com/office/drawing/2010/main" val="0"/>
+                        </a:ext>
+                      </a:extLst>
+                    </a:blip>
+                    <a:srcRect/>
+                    <a:stretch>
+                      <a:fillRect/>
+                    </a:stretch>
+                  </pic:blipFill>
+                  <pic:spPr bwMode="auto">
+                    <a:xfrm>
+                      <a:off x="0" y="0"/>
+                      <a:ext cx="3915072" cy="6965565"/>
+                    </a:xfrm>
+                    <a:prstGeom prst="rect">
+                      <a:avLst/>
+                    </a:prstGeom>
+                    <a:noFill/>
+                    <a:ln>
+                      <a:noFill/>
+                    </a:ln>
+                  </pic:spPr>
+                </pic:pic>
+              </a:graphicData>
+            </a:graphic>
+          </wp:inline>
+        </w:drawing>
+      </w:r>
+    </w:p>
+    <w:p>
+      <w:pPr>
+        <w:pStyle w:val="Descripcin"/>
+        <w:jc w:val="center"/>
+        <w:rPr>
+          <w:i w:val="0"/>
+          <w:color w:val="auto"/>
+        </w:rPr>
+      </w:pPr>
+      <w:bookmarkStart w:id="5" w:name="_Toc15749987"/>
+      <w:r>
+        <w:rPr>
+          <w:b/>
+          <w:i w:val="0"/>
+          <w:color w:val="auto"/>
+        </w:rPr>
+        <w:t xml:space="preserve">Figura </w:t>
+      </w:r>
+      <w:r>
+        <w:rPr>
+          <w:b/>
+          <w:i w:val="0"/>
+          <w:color w:val="auto"/>
+        </w:rPr>
+        <w:fldChar w:fldCharType="begin"/>
+      </w:r>
+      <w:r>
+        <w:rPr>
+          <w:b/>
+          <w:i w:val="0"/>
+          <w:color w:val="auto"/>
+        </w:rPr>
+        <w:instrText xml:space="preserve"> SEQ Figura \* ARABIC </w:instrText>
+      </w:r>
+      <w:r>
+        <w:rPr>
+          <w:b/>
+          <w:i w:val="0"/>
+          <w:color w:val="auto"/>
+        </w:rPr>
+        <w:fldChar w:fldCharType="separate"/>
+      </w:r>
+      <w:r>
+        <w:rPr>
+          <w:b/>
+          <w:i w:val="0"/>
+          <w:noProof/>
+          <w:color w:val="auto"/>
+        </w:rPr>
+        <w:t>4</w:t>
+      </w:r>
+      <w:r>
+        <w:rPr>
+          <w:b/>
+          <w:i w:val="0"/>
+          <w:color w:val="auto"/>
+        </w:rPr>
+        <w:fldChar w:fldCharType="end"/>
+      </w:r>
+      <w:r>
+        <w:rPr>
+          <w:i w:val="0"/>
+          <w:color w:val="auto"/>
+        </w:rPr>
+        <w:t xml:space="preserve"> </w:t>
+      </w:r>
+      <w:bookmarkEnd w:id="5"/>
+      <w:r>
+        <w:rPr>
+          <w:i w:val="0"/>
+          <w:color w:val="auto"/>
+        </w:rPr>
+        <w:t>Instalando</w:t>
+      </w:r>
+    </w:p>
+    <w:p>
+      <w:pPr>
+        <w:rPr>
+          <w:b/>
+        </w:rPr>
+      </w:pPr>
+      <w:r>
+        <w:t xml:space="preserve">Ahora se está instalando la aplicación en Android </w:t>
+      </w:r>
+      <w:r>
+        <w:rPr>
+          <w:b/>
+        </w:rPr>
+        <w:t>kitka</w:t>
+      </w:r>
+      <w:r>
+        <w:rPr>
+          <w:b/>
+        </w:rPr>
+        <w:t xml:space="preserve"> </w:t>
+      </w:r>
+      <w:r>
+        <w:t xml:space="preserve">versión </w:t>
+      </w:r>
+      <w:r>
+        <w:rPr>
+          <w:b/>
+        </w:rPr>
+        <w:t>4.4.2</w:t>
+      </w:r>
+    </w:p>
+    <w:p>
+      <w:pPr>
+        <w:keepNext/>
+        <w:jc w:val="center"/>
+      </w:pPr>
+      <w:r>
+        <w:rPr>
+          <w:noProof/>
+          <w:lang w:eastAsia="es-MX"/>
+        </w:rPr>
+        <w:lastRenderedPageBreak/>
         <mc:AlternateContent>
           <mc:Choice Requires="wps">
             <w:drawing>
-              <wp:anchor distT="0" distB="0" distL="114300" distR="114300" simplePos="0" relativeHeight="251670528" behindDoc="0" locked="0" layoutInCell="1" allowOverlap="1" wp14:anchorId="4BF5B0E2" wp14:editId="2B8FB2BB">
+              <wp:anchor distT="0" distB="0" distL="114300" distR="114300" simplePos="0" relativeHeight="251709440" behindDoc="0" locked="0" layoutInCell="1" allowOverlap="1" wp14:anchorId="0DE87316" wp14:editId="2993D0F6">
                 <wp:simplePos x="0" y="0"/>
                 <wp:positionH relativeFrom="column">
-                  <wp:posOffset>3051810</wp:posOffset>
+                  <wp:posOffset>3139440</wp:posOffset>
                 </wp:positionH>
                 <wp:positionV relativeFrom="paragraph">
-                  <wp:posOffset>50369</wp:posOffset>
+                  <wp:posOffset>6510655</wp:posOffset>
                 </wp:positionV>
-                <wp:extent cx="759124" cy="258385"/>
-                <wp:effectExtent l="19050" t="19050" r="22225" b="27940"/>
+                <wp:extent cx="1533525" cy="466725"/>
+                <wp:effectExtent l="19050" t="19050" r="28575" b="28575"/>
                 <wp:wrapNone/>
-                <wp:docPr id="28" name="Rectángulo redondeado 28"/>
+                <wp:docPr id="27" name="Rectángulo redondeado 27"/>
                 <wp:cNvGraphicFramePr/>
                 <a:graphic xmlns:a="http://schemas.openxmlformats.org/drawingml/2006/main">
                   <a:graphicData uri="http://schemas.microsoft.com/office/word/2010/wordprocessingShape">
@@ -3505,7 +3811,7 @@
                       <wps:spPr>
                         <a:xfrm>
                           <a:off x="0" y="0"/>
-                          <a:ext cx="759124" cy="258385"/>
+                          <a:ext cx="1533525" cy="466725"/>
                         </a:xfrm>
                         <a:prstGeom prst="roundRect">
                           <a:avLst/>
@@ -3551,9 +3857,9 @@
               </wp:anchor>
             </w:drawing>
           </mc:Choice>
-          <mc:Fallback xmlns:w16se="http://schemas.microsoft.com/office/word/2015/wordml/symex" xmlns:cx1="http://schemas.microsoft.com/office/drawing/2015/9/8/chartex" xmlns:cx="http://schemas.microsoft.com/office/drawing/2014/chartex">
+          <mc:Fallback>
             <w:pict>
-              <v:roundrect w14:anchorId="6A4D81F9" id="Rectángulo redondeado 28" o:spid="_x0000_s1026" style="position:absolute;margin-left:240.3pt;margin-top:3.95pt;width:59.75pt;height:20.35pt;z-index:251670528;visibility:visible;mso-wrap-style:square;mso-width-percent:0;mso-height-percent:0;mso-wrap-distance-left:9pt;mso-wrap-distance-top:0;mso-wrap-distance-right:9pt;mso-wrap-distance-bottom:0;mso-position-horizontal:absolute;mso-position-horizontal-relative:text;mso-position-vertical:absolute;mso-position-vertical-relative:text;mso-width-percent:0;mso-height-percent:0;mso-width-relative:margin;mso-height-relative:margin;v-text-anchor:middle" arcsize="10923f" o:gfxdata="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" filled="f" strokecolor="red" strokeweight="3pt">
+              <v:roundrect w14:anchorId="608E7103" id="Rectángulo redondeado 27" o:spid="_x0000_s1026" style="position:absolute;margin-left:247.2pt;margin-top:512.65pt;width:120.75pt;height:36.75pt;z-index:251709440;visibility:visible;mso-wrap-style:square;mso-width-percent:0;mso-height-percent:0;mso-wrap-distance-left:9pt;mso-wrap-distance-top:0;mso-wrap-distance-right:9pt;mso-wrap-distance-bottom:0;mso-position-horizontal:absolute;mso-position-horizontal-relative:text;mso-position-vertical:absolute;mso-position-vertical-relative:text;mso-width-percent:0;mso-height-percent:0;mso-width-relative:margin;mso-height-relative:margin;v-text-anchor:middle" arcsize="10923f" o:gfxdata="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" filled="f" strokecolor="red" strokeweight="3pt">
                 <v:stroke joinstyle="miter"/>
               </v:roundrect>
             </w:pict>
@@ -3565,296 +3871,21 @@
           <w:noProof/>
           <w:lang w:eastAsia="es-MX"/>
         </w:rPr>
-        <w:drawing>
-          <wp:inline distT="0" distB="0" distL="0" distR="0" wp14:anchorId="5BD08003" wp14:editId="6E2290E3">
-            <wp:extent cx="2895600" cy="2076450"/>
-            <wp:effectExtent l="0" t="0" r="0" b="0"/>
-            <wp:docPr id="5" name="Imagen 5"/>
-            <wp:cNvGraphicFramePr>
-              <a:graphicFrameLocks xmlns:a="http://schemas.openxmlformats.org/drawingml/2006/main" noChangeAspect="1"/>
-            </wp:cNvGraphicFramePr>
-            <a:graphic xmlns:a="http://schemas.openxmlformats.org/drawingml/2006/main">
-              <a:graphicData uri="http://schemas.openxmlformats.org/drawingml/2006/picture">
-                <pic:pic xmlns:pic="http://schemas.openxmlformats.org/drawingml/2006/picture">
-                  <pic:nvPicPr>
-                    <pic:cNvPr id="1" name=""/>
-                    <pic:cNvPicPr/>
-                  </pic:nvPicPr>
-                  <pic:blipFill>
-                    <a:blip r:embed="rId10"/>
-                    <a:stretch>
-                      <a:fillRect/>
-                    </a:stretch>
-                  </pic:blipFill>
-                  <pic:spPr>
-                    <a:xfrm>
-                      <a:off x="0" y="0"/>
-                      <a:ext cx="2895600" cy="2076450"/>
-                    </a:xfrm>
-                    <a:prstGeom prst="rect">
-                      <a:avLst/>
-                    </a:prstGeom>
-                  </pic:spPr>
-                </pic:pic>
-              </a:graphicData>
-            </a:graphic>
-          </wp:inline>
-        </w:drawing>
-      </w:r>
-    </w:p>
-    <w:p>
-      <w:pPr>
-        <w:pStyle w:val="Descripcin"/>
-        <w:jc w:val="center"/>
-        <w:rPr>
-          <w:i w:val="0"/>
-          <w:color w:val="auto"/>
-        </w:rPr>
-      </w:pPr>
-      <w:bookmarkStart w:id="6" w:name="_Toc15749986"/>
-      <w:r>
-        <w:rPr>
-          <w:b/>
-          <w:i w:val="0"/>
-          <w:color w:val="auto"/>
-        </w:rPr>
-        <w:t xml:space="preserve">Figura </w:t>
-      </w:r>
-      <w:r>
-        <w:rPr>
-          <w:b/>
-          <w:i w:val="0"/>
-          <w:color w:val="auto"/>
-        </w:rPr>
-        <w:fldChar w:fldCharType="begin"/>
-      </w:r>
-      <w:r>
-        <w:rPr>
-          <w:b/>
-          <w:i w:val="0"/>
-          <w:color w:val="auto"/>
-        </w:rPr>
-        <w:instrText xml:space="preserve"> SEQ Figura \* ARABIC </w:instrText>
-      </w:r>
-      <w:r>
-        <w:rPr>
-          <w:b/>
-          <w:i w:val="0"/>
-          <w:color w:val="auto"/>
-        </w:rPr>
-        <w:fldChar w:fldCharType="separate"/>
-      </w:r>
-      <w:r>
-        <w:rPr>
-          <w:b/>
-          <w:i w:val="0"/>
-          <w:noProof/>
-          <w:color w:val="auto"/>
-        </w:rPr>
-        <w:t>4</w:t>
-      </w:r>
-      <w:r>
-        <w:rPr>
-          <w:b/>
-          <w:i w:val="0"/>
-          <w:color w:val="auto"/>
-        </w:rPr>
-        <w:fldChar w:fldCharType="end"/>
-      </w:r>
-      <w:r>
-        <w:rPr>
-          <w:i w:val="0"/>
-          <w:color w:val="auto"/>
-        </w:rPr>
-        <w:t xml:space="preserve"> Selección del archivo desde la carpeta de descargas</w:t>
-      </w:r>
-      <w:bookmarkEnd w:id="6"/>
-    </w:p>
-    <w:p>
-      <w:r>
-        <w:t xml:space="preserve">La segunda opción es ir a nuestra carpeta de descargar y buscarlo como se hace referencia en la </w:t>
-      </w:r>
-      <w:r>
-        <w:rPr>
-          <w:b/>
-        </w:rPr>
-        <w:t>Figura 4.</w:t>
-      </w:r>
-    </w:p>
-    <w:p>
-      <w:pPr>
-        <w:pStyle w:val="Descripcin"/>
-        <w:keepNext/>
-        <w:jc w:val="center"/>
-      </w:pPr>
-      <w:r>
-        <w:rPr>
-          <w:noProof/>
-          <w:lang w:eastAsia="es-MX"/>
-        </w:rPr>
-        <w:drawing>
-          <wp:inline distT="0" distB="0" distL="0" distR="0" wp14:anchorId="784D1B8E" wp14:editId="0D431F98">
-            <wp:extent cx="3095625" cy="1209675"/>
-            <wp:effectExtent l="0" t="0" r="9525" b="9525"/>
-            <wp:docPr id="7" name="Imagen 7"/>
-            <wp:cNvGraphicFramePr>
-              <a:graphicFrameLocks xmlns:a="http://schemas.openxmlformats.org/drawingml/2006/main" noChangeAspect="1"/>
-            </wp:cNvGraphicFramePr>
-            <a:graphic xmlns:a="http://schemas.openxmlformats.org/drawingml/2006/main">
-              <a:graphicData uri="http://schemas.openxmlformats.org/drawingml/2006/picture">
-                <pic:pic xmlns:pic="http://schemas.openxmlformats.org/drawingml/2006/picture">
-                  <pic:nvPicPr>
-                    <pic:cNvPr id="1" name=""/>
-                    <pic:cNvPicPr/>
-                  </pic:nvPicPr>
-                  <pic:blipFill>
-                    <a:blip r:embed="rId11"/>
-                    <a:stretch>
-                      <a:fillRect/>
-                    </a:stretch>
-                  </pic:blipFill>
-                  <pic:spPr>
-                    <a:xfrm>
-                      <a:off x="0" y="0"/>
-                      <a:ext cx="3095625" cy="1209675"/>
-                    </a:xfrm>
-                    <a:prstGeom prst="rect">
-                      <a:avLst/>
-                    </a:prstGeom>
-                  </pic:spPr>
-                </pic:pic>
-              </a:graphicData>
-            </a:graphic>
-          </wp:inline>
-        </w:drawing>
-      </w:r>
-    </w:p>
-    <w:p>
-      <w:pPr>
-        <w:pStyle w:val="Descripcin"/>
-        <w:jc w:val="center"/>
-        <w:rPr>
-          <w:i w:val="0"/>
-          <w:color w:val="auto"/>
-        </w:rPr>
-      </w:pPr>
-      <w:bookmarkStart w:id="7" w:name="_Toc15749987"/>
-      <w:r>
-        <w:rPr>
-          <w:b/>
-          <w:i w:val="0"/>
-          <w:color w:val="auto"/>
-        </w:rPr>
-        <w:t xml:space="preserve">Figura </w:t>
-      </w:r>
-      <w:r>
-        <w:rPr>
-          <w:b/>
-          <w:i w:val="0"/>
-          <w:color w:val="auto"/>
-        </w:rPr>
-        <w:fldChar w:fldCharType="begin"/>
-      </w:r>
-      <w:r>
-        <w:rPr>
-          <w:b/>
-          <w:i w:val="0"/>
-          <w:color w:val="auto"/>
-        </w:rPr>
-        <w:instrText xml:space="preserve"> SEQ Figura \* ARABIC </w:instrText>
-      </w:r>
-      <w:r>
-        <w:rPr>
-          <w:b/>
-          <w:i w:val="0"/>
-          <w:color w:val="auto"/>
-        </w:rPr>
-        <w:fldChar w:fldCharType="separate"/>
-      </w:r>
-      <w:r>
-        <w:rPr>
-          <w:b/>
-          <w:i w:val="0"/>
-          <w:noProof/>
-          <w:color w:val="auto"/>
-        </w:rPr>
-        <w:t>5</w:t>
-      </w:r>
-      <w:r>
-        <w:rPr>
-          <w:b/>
-          <w:i w:val="0"/>
-          <w:color w:val="auto"/>
-        </w:rPr>
-        <w:fldChar w:fldCharType="end"/>
-      </w:r>
-      <w:r>
-        <w:rPr>
-          <w:i w:val="0"/>
-          <w:color w:val="auto"/>
-        </w:rPr>
-        <w:t xml:space="preserve">  mensaje de advertencia de </w:t>
-      </w:r>
-      <w:r>
-        <w:rPr>
-          <w:i w:val="0"/>
-          <w:color w:val="auto"/>
-        </w:rPr>
-        <w:t>verificador</w:t>
-      </w:r>
-      <w:r>
-        <w:rPr>
-          <w:i w:val="0"/>
-          <w:color w:val="auto"/>
-        </w:rPr>
-        <w:t xml:space="preserve"> de instalación</w:t>
-      </w:r>
-      <w:bookmarkEnd w:id="7"/>
-    </w:p>
-    <w:p>
-      <w:r>
-        <w:t xml:space="preserve">Una vez encontrado el archivo se da doble clic sobre este, sí aparece esta ventanita </w:t>
-      </w:r>
-      <w:r>
-        <w:rPr>
-          <w:b/>
-        </w:rPr>
-        <w:t xml:space="preserve">Figura 5, </w:t>
-      </w:r>
-      <w:r>
-        <w:t>significa</w:t>
-      </w:r>
-      <w:r>
-        <w:t xml:space="preserve"> que el instalador está cargando.</w:t>
-      </w:r>
-    </w:p>
-    <w:p/>
-    <w:p>
-      <w:pPr>
-        <w:keepNext/>
-        <w:jc w:val="center"/>
-      </w:pPr>
-      <w:r>
-        <w:rPr>
-          <w:noProof/>
-          <w:lang w:eastAsia="es-MX"/>
-        </w:rPr>
-        <w:lastRenderedPageBreak/>
         <mc:AlternateContent>
           <mc:Choice Requires="wps">
             <w:drawing>
-              <wp:anchor distT="0" distB="0" distL="114300" distR="114300" simplePos="0" relativeHeight="251672576" behindDoc="0" locked="0" layoutInCell="1" allowOverlap="1" wp14:anchorId="4BF5B0E2" wp14:editId="2B8FB2BB">
+              <wp:anchor distT="0" distB="0" distL="114300" distR="114300" simplePos="0" relativeHeight="251711488" behindDoc="0" locked="0" layoutInCell="1" allowOverlap="1" wp14:anchorId="0F29876B" wp14:editId="473CD8BB">
                 <wp:simplePos x="0" y="0"/>
                 <wp:positionH relativeFrom="column">
-                  <wp:posOffset>3517744</wp:posOffset>
+                  <wp:posOffset>1139190</wp:posOffset>
                 </wp:positionH>
                 <wp:positionV relativeFrom="paragraph">
-                  <wp:posOffset>3344437</wp:posOffset>
+                  <wp:posOffset>6510655</wp:posOffset>
                 </wp:positionV>
-                <wp:extent cx="689574" cy="336430"/>
-                <wp:effectExtent l="19050" t="19050" r="15875" b="26035"/>
+                <wp:extent cx="1533525" cy="466725"/>
+                <wp:effectExtent l="19050" t="19050" r="28575" b="28575"/>
                 <wp:wrapNone/>
-                <wp:docPr id="30" name="Rectángulo redondeado 30"/>
+                <wp:docPr id="38" name="Rectángulo redondeado 38"/>
                 <wp:cNvGraphicFramePr/>
                 <a:graphic xmlns:a="http://schemas.openxmlformats.org/drawingml/2006/main">
                   <a:graphicData uri="http://schemas.microsoft.com/office/word/2010/wordprocessingShape">
@@ -3863,7 +3894,7 @@
                       <wps:spPr>
                         <a:xfrm>
                           <a:off x="0" y="0"/>
-                          <a:ext cx="689574" cy="336430"/>
+                          <a:ext cx="1533525" cy="466725"/>
                         </a:xfrm>
                         <a:prstGeom prst="roundRect">
                           <a:avLst/>
@@ -3909,9 +3940,9 @@
               </wp:anchor>
             </w:drawing>
           </mc:Choice>
-          <mc:Fallback xmlns:w16se="http://schemas.microsoft.com/office/word/2015/wordml/symex" xmlns:cx1="http://schemas.microsoft.com/office/drawing/2015/9/8/chartex" xmlns:cx="http://schemas.microsoft.com/office/drawing/2014/chartex">
+          <mc:Fallback>
             <w:pict>
-              <v:roundrect w14:anchorId="232AA5A1" id="Rectángulo redondeado 30" o:spid="_x0000_s1026" style="position:absolute;margin-left:277pt;margin-top:263.35pt;width:54.3pt;height:26.5pt;z-index:251672576;visibility:visible;mso-wrap-style:square;mso-width-percent:0;mso-height-percent:0;mso-wrap-distance-left:9pt;mso-wrap-distance-top:0;mso-wrap-distance-right:9pt;mso-wrap-distance-bottom:0;mso-position-horizontal:absolute;mso-position-horizontal-relative:text;mso-position-vertical:absolute;mso-position-vertical-relative:text;mso-width-percent:0;mso-height-percent:0;mso-width-relative:margin;mso-height-relative:margin;v-text-anchor:middle" arcsize="10923f" o:gfxdata="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" filled="f" strokecolor="red" strokeweight="3pt">
+              <v:roundrect w14:anchorId="1BDA87F2" id="Rectángulo redondeado 38" o:spid="_x0000_s1026" style="position:absolute;margin-left:89.7pt;margin-top:512.65pt;width:120.75pt;height:36.75pt;z-index:251711488;visibility:visible;mso-wrap-style:square;mso-width-percent:0;mso-height-percent:0;mso-wrap-distance-left:9pt;mso-wrap-distance-top:0;mso-wrap-distance-right:9pt;mso-wrap-distance-bottom:0;mso-position-horizontal:absolute;mso-position-horizontal-relative:text;mso-position-vertical:absolute;mso-position-vertical-relative:text;mso-width-percent:0;mso-height-percent:0;mso-width-relative:margin;mso-height-relative:margin;v-text-anchor:middle" arcsize="10923f" o:gfxdata="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" filled="f" strokecolor="red" strokeweight="3pt">
                 <v:stroke joinstyle="miter"/>
               </v:roundrect>
             </w:pict>
@@ -3924,10 +3955,10 @@
           <w:lang w:eastAsia="es-MX"/>
         </w:rPr>
         <w:drawing>
-          <wp:inline distT="0" distB="0" distL="0" distR="0" wp14:anchorId="2BCEC361" wp14:editId="2DDD1DE0">
-            <wp:extent cx="4848225" cy="3781425"/>
-            <wp:effectExtent l="0" t="0" r="9525" b="9525"/>
-            <wp:docPr id="8" name="Imagen 8"/>
+          <wp:inline distT="0" distB="0" distL="0" distR="0">
+            <wp:extent cx="3962400" cy="7049770"/>
+            <wp:effectExtent l="0" t="0" r="0" b="0"/>
+            <wp:docPr id="26" name="Imagen 26" descr="C:\Users\HuGo\Pictures\AppAPPMO\instalacionFinalizada.png"/>
             <wp:cNvGraphicFramePr>
               <a:graphicFrameLocks xmlns:a="http://schemas.openxmlformats.org/drawingml/2006/main" noChangeAspect="1"/>
             </wp:cNvGraphicFramePr>
@@ -3935,23 +3966,36 @@
               <a:graphicData uri="http://schemas.openxmlformats.org/drawingml/2006/picture">
                 <pic:pic xmlns:pic="http://schemas.openxmlformats.org/drawingml/2006/picture">
                   <pic:nvPicPr>
-                    <pic:cNvPr id="1" name=""/>
-                    <pic:cNvPicPr/>
+                    <pic:cNvPr id="0" name="Picture 5" descr="C:\Users\HuGo\Pictures\AppAPPMO\instalacionFinalizada.png"/>
+                    <pic:cNvPicPr>
+                      <a:picLocks noChangeAspect="1" noChangeArrowheads="1"/>
+                    </pic:cNvPicPr>
                   </pic:nvPicPr>
                   <pic:blipFill>
-                    <a:blip r:embed="rId12"/>
+                    <a:blip r:embed="rId12">
+                      <a:extLst>
+                        <a:ext uri="{28A0092B-C50C-407E-A947-70E740481C1C}">
+                          <a14:useLocalDpi xmlns:a14="http://schemas.microsoft.com/office/drawing/2010/main" val="0"/>
+                        </a:ext>
+                      </a:extLst>
+                    </a:blip>
+                    <a:srcRect/>
                     <a:stretch>
                       <a:fillRect/>
                     </a:stretch>
                   </pic:blipFill>
-                  <pic:spPr>
+                  <pic:spPr bwMode="auto">
                     <a:xfrm>
                       <a:off x="0" y="0"/>
-                      <a:ext cx="4848225" cy="3781425"/>
+                      <a:ext cx="3964718" cy="7053894"/>
                     </a:xfrm>
                     <a:prstGeom prst="rect">
                       <a:avLst/>
                     </a:prstGeom>
+                    <a:noFill/>
+                    <a:ln>
+                      <a:noFill/>
+                    </a:ln>
                   </pic:spPr>
                 </pic:pic>
               </a:graphicData>
@@ -3969,7 +4013,7 @@
           <w:color w:val="auto"/>
         </w:rPr>
       </w:pPr>
-      <w:bookmarkStart w:id="8" w:name="_Toc15749988"/>
+      <w:bookmarkStart w:id="6" w:name="_Toc15749988"/>
       <w:r>
         <w:rPr>
           <w:b/>
@@ -4009,7 +4053,7 @@
           <w:noProof/>
           <w:color w:val="auto"/>
         </w:rPr>
-        <w:t>6</w:t>
+        <w:t>5</w:t>
       </w:r>
       <w:r>
         <w:rPr>
@@ -4024,34 +4068,257 @@
           <w:i w:val="0"/>
           <w:color w:val="auto"/>
         </w:rPr>
-        <w:t xml:space="preserve"> inicio del asistente de Android Studio</w:t>
-      </w:r>
-      <w:bookmarkEnd w:id="8"/>
-    </w:p>
-    <w:p>
-      <w:r>
-        <w:t xml:space="preserve">Una vez que el instalador halla ejecutado aparecerá la ventana del asiste en el cual solo tiene que pulsar el botón </w:t>
-      </w:r>
-      <w:r>
-        <w:t>“</w:t>
+        <w:t xml:space="preserve"> </w:t>
+      </w:r>
+      <w:bookmarkEnd w:id="6"/>
+      <w:r>
+        <w:rPr>
+          <w:i w:val="0"/>
+          <w:color w:val="auto"/>
+        </w:rPr>
+        <w:t>Instalación finalizada</w:t>
+      </w:r>
+    </w:p>
+    <w:p>
+      <w:r>
+        <w:t>Un</w:t>
+      </w:r>
+      <w:r>
+        <w:t xml:space="preserve">a vez finalizada la instalación aparecerá una ventana don aparece nos opciones </w:t>
       </w:r>
       <w:r>
         <w:rPr>
           <w:b/>
         </w:rPr>
-        <w:t>Next</w:t>
+        <w:t xml:space="preserve">finalizado </w:t>
+      </w:r>
+      <w:r>
+        <w:t xml:space="preserve">y </w:t>
       </w:r>
       <w:r>
         <w:rPr>
           <w:b/>
         </w:rPr>
-        <w:t>”</w:t>
-      </w:r>
-      <w:r>
-        <w:t>.</w:t>
+        <w:t>abrir</w:t>
+      </w:r>
+      <w:r>
+        <w:rPr>
+          <w:b/>
+        </w:rPr>
+        <w:t xml:space="preserve">, </w:t>
+      </w:r>
+      <w:r>
+        <w:t>donde;</w:t>
+      </w:r>
+    </w:p>
+    <w:p>
+      <w:pPr>
+        <w:keepNext/>
+        <w:jc w:val="center"/>
+      </w:pPr>
+      <w:r>
+        <w:rPr>
+          <w:noProof/>
+          <w:lang w:eastAsia="es-MX"/>
+        </w:rPr>
+        <w:lastRenderedPageBreak/>
+        <w:drawing>
+          <wp:inline distT="0" distB="0" distL="0" distR="0">
+            <wp:extent cx="1236688" cy="2200275"/>
+            <wp:effectExtent l="0" t="0" r="1905" b="0"/>
+            <wp:docPr id="48" name="Imagen 48" descr="C:\Users\HuGo\Pictures\AppAPPMO\AppInstalada.png"/>
+            <wp:cNvGraphicFramePr>
+              <a:graphicFrameLocks xmlns:a="http://schemas.openxmlformats.org/drawingml/2006/main" noChangeAspect="1"/>
+            </wp:cNvGraphicFramePr>
+            <a:graphic xmlns:a="http://schemas.openxmlformats.org/drawingml/2006/main">
+              <a:graphicData uri="http://schemas.openxmlformats.org/drawingml/2006/picture">
+                <pic:pic xmlns:pic="http://schemas.openxmlformats.org/drawingml/2006/picture">
+                  <pic:nvPicPr>
+                    <pic:cNvPr id="0" name="Picture 6" descr="C:\Users\HuGo\Pictures\AppAPPMO\AppInstalada.png"/>
+                    <pic:cNvPicPr>
+                      <a:picLocks noChangeAspect="1" noChangeArrowheads="1"/>
+                    </pic:cNvPicPr>
+                  </pic:nvPicPr>
+                  <pic:blipFill>
+                    <a:blip r:embed="rId13" cstate="print">
+                      <a:extLst>
+                        <a:ext uri="{28A0092B-C50C-407E-A947-70E740481C1C}">
+                          <a14:useLocalDpi xmlns:a14="http://schemas.microsoft.com/office/drawing/2010/main" val="0"/>
+                        </a:ext>
+                      </a:extLst>
+                    </a:blip>
+                    <a:srcRect/>
+                    <a:stretch>
+                      <a:fillRect/>
+                    </a:stretch>
+                  </pic:blipFill>
+                  <pic:spPr bwMode="auto">
+                    <a:xfrm>
+                      <a:off x="0" y="0"/>
+                      <a:ext cx="1243294" cy="2212028"/>
+                    </a:xfrm>
+                    <a:prstGeom prst="rect">
+                      <a:avLst/>
+                    </a:prstGeom>
+                    <a:noFill/>
+                    <a:ln>
+                      <a:noFill/>
+                    </a:ln>
+                  </pic:spPr>
+                </pic:pic>
+              </a:graphicData>
+            </a:graphic>
+          </wp:inline>
+        </w:drawing>
+      </w:r>
+    </w:p>
+    <w:p>
+      <w:pPr>
+        <w:pStyle w:val="Descripcin"/>
+        <w:jc w:val="center"/>
+      </w:pPr>
+      <w:r>
+        <w:t xml:space="preserve">Figura </w:t>
+      </w:r>
+      <w:fldSimple w:instr=" SEQ Figura \* ARABIC ">
+        <w:r>
+          <w:rPr>
+            <w:noProof/>
+          </w:rPr>
+          <w:t>6</w:t>
+        </w:r>
+      </w:fldSimple>
+      <w:r>
+        <w:t xml:space="preserve"> Home del dispositivo</w:t>
+      </w:r>
+    </w:p>
+    <w:p>
+      <w:r>
+        <w:t xml:space="preserve">En </w:t>
+      </w:r>
+      <w:r>
+        <w:rPr>
+          <w:b/>
+        </w:rPr>
+        <w:t>F</w:t>
+      </w:r>
+      <w:r>
+        <w:rPr>
+          <w:b/>
+        </w:rPr>
+        <w:t>inalizado</w:t>
+      </w:r>
+      <w:r>
+        <w:t xml:space="preserve"> cerrara la aplicación y se tendrá que ir al HOME del dispositivo para abrir la aplicación.</w:t>
       </w:r>
     </w:p>
     <w:p/>
+    <w:p>
+      <w:pPr>
+        <w:keepNext/>
+        <w:jc w:val="center"/>
+      </w:pPr>
+      <w:r>
+        <w:rPr>
+          <w:noProof/>
+          <w:lang w:eastAsia="es-MX"/>
+        </w:rPr>
+        <w:drawing>
+          <wp:inline distT="0" distB="0" distL="0" distR="0">
+            <wp:extent cx="1160845" cy="2065337"/>
+            <wp:effectExtent l="0" t="0" r="1270" b="0"/>
+            <wp:docPr id="49" name="Imagen 49" descr="C:\Users\HuGo\Pictures\AppAPPMO\inicioogin.png"/>
+            <wp:cNvGraphicFramePr>
+              <a:graphicFrameLocks xmlns:a="http://schemas.openxmlformats.org/drawingml/2006/main" noChangeAspect="1"/>
+            </wp:cNvGraphicFramePr>
+            <a:graphic xmlns:a="http://schemas.openxmlformats.org/drawingml/2006/main">
+              <a:graphicData uri="http://schemas.openxmlformats.org/drawingml/2006/picture">
+                <pic:pic xmlns:pic="http://schemas.openxmlformats.org/drawingml/2006/picture">
+                  <pic:nvPicPr>
+                    <pic:cNvPr id="0" name="Picture 7" descr="C:\Users\HuGo\Pictures\AppAPPMO\inicioogin.png"/>
+                    <pic:cNvPicPr>
+                      <a:picLocks noChangeAspect="1" noChangeArrowheads="1"/>
+                    </pic:cNvPicPr>
+                  </pic:nvPicPr>
+                  <pic:blipFill>
+                    <a:blip r:embed="rId14" cstate="print">
+                      <a:extLst>
+                        <a:ext uri="{28A0092B-C50C-407E-A947-70E740481C1C}">
+                          <a14:useLocalDpi xmlns:a14="http://schemas.microsoft.com/office/drawing/2010/main" val="0"/>
+                        </a:ext>
+                      </a:extLst>
+                    </a:blip>
+                    <a:srcRect/>
+                    <a:stretch>
+                      <a:fillRect/>
+                    </a:stretch>
+                  </pic:blipFill>
+                  <pic:spPr bwMode="auto">
+                    <a:xfrm>
+                      <a:off x="0" y="0"/>
+                      <a:ext cx="1165690" cy="2073956"/>
+                    </a:xfrm>
+                    <a:prstGeom prst="rect">
+                      <a:avLst/>
+                    </a:prstGeom>
+                    <a:noFill/>
+                    <a:ln>
+                      <a:noFill/>
+                    </a:ln>
+                  </pic:spPr>
+                </pic:pic>
+              </a:graphicData>
+            </a:graphic>
+          </wp:inline>
+        </w:drawing>
+      </w:r>
+    </w:p>
+    <w:p>
+      <w:pPr>
+        <w:pStyle w:val="Descripcin"/>
+        <w:jc w:val="center"/>
+      </w:pPr>
+      <w:r>
+        <w:t xml:space="preserve">Figura </w:t>
+      </w:r>
+      <w:fldSimple w:instr=" SEQ Figura \* ARABIC ">
+        <w:r>
+          <w:rPr>
+            <w:noProof/>
+          </w:rPr>
+          <w:t>7</w:t>
+        </w:r>
+      </w:fldSimple>
+      <w:r>
+        <w:t xml:space="preserve"> Aplicación</w:t>
+      </w:r>
+    </w:p>
+    <w:p>
+      <w:r>
+        <w:t xml:space="preserve">En </w:t>
+      </w:r>
+      <w:r>
+        <w:rPr>
+          <w:b/>
+        </w:rPr>
+        <w:t>A</w:t>
+      </w:r>
+      <w:r>
+        <w:rPr>
+          <w:b/>
+        </w:rPr>
+        <w:t>brir</w:t>
+      </w:r>
+      <w:r>
+        <w:rPr>
+          <w:b/>
+        </w:rPr>
+        <w:t xml:space="preserve"> </w:t>
+      </w:r>
+      <w:r>
+        <w:t>iniciará la aplicación de inmediato.</w:t>
+      </w:r>
+    </w:p>
     <w:p/>
     <w:p>
       <w:pPr>
@@ -4067,18 +4334,18 @@
         <mc:AlternateContent>
           <mc:Choice Requires="wps">
             <w:drawing>
-              <wp:anchor distT="0" distB="0" distL="114300" distR="114300" simplePos="0" relativeHeight="251676672" behindDoc="0" locked="0" layoutInCell="1" allowOverlap="1" wp14:anchorId="0B9BAD44" wp14:editId="6E52ADBE">
+              <wp:anchor distT="0" distB="0" distL="114300" distR="114300" simplePos="0" relativeHeight="251680768" behindDoc="0" locked="0" layoutInCell="1" allowOverlap="1" wp14:anchorId="0B9BAD44" wp14:editId="6E52ADBE">
                 <wp:simplePos x="0" y="0"/>
                 <wp:positionH relativeFrom="column">
-                  <wp:posOffset>2059880</wp:posOffset>
+                  <wp:posOffset>1986915</wp:posOffset>
                 </wp:positionH>
                 <wp:positionV relativeFrom="paragraph">
-                  <wp:posOffset>1524228</wp:posOffset>
+                  <wp:posOffset>4672330</wp:posOffset>
                 </wp:positionV>
-                <wp:extent cx="1319842" cy="396815"/>
-                <wp:effectExtent l="19050" t="19050" r="13970" b="22860"/>
+                <wp:extent cx="1743075" cy="381000"/>
+                <wp:effectExtent l="19050" t="19050" r="28575" b="19050"/>
                 <wp:wrapNone/>
-                <wp:docPr id="33" name="Rectángulo redondeado 33"/>
+                <wp:docPr id="36" name="Rectángulo redondeado 36"/>
                 <wp:cNvGraphicFramePr/>
                 <a:graphic xmlns:a="http://schemas.openxmlformats.org/drawingml/2006/main">
                   <a:graphicData uri="http://schemas.microsoft.com/office/word/2010/wordprocessingShape">
@@ -4087,7 +4354,7 @@
                       <wps:spPr>
                         <a:xfrm>
                           <a:off x="0" y="0"/>
-                          <a:ext cx="1319842" cy="396815"/>
+                          <a:ext cx="1743075" cy="381000"/>
                         </a:xfrm>
                         <a:prstGeom prst="roundRect">
                           <a:avLst/>
@@ -4133,9 +4400,9 @@
               </wp:anchor>
             </w:drawing>
           </mc:Choice>
-          <mc:Fallback xmlns:w16se="http://schemas.microsoft.com/office/word/2015/wordml/symex" xmlns:cx1="http://schemas.microsoft.com/office/drawing/2015/9/8/chartex" xmlns:cx="http://schemas.microsoft.com/office/drawing/2014/chartex">
+          <mc:Fallback>
             <w:pict>
-              <v:roundrect w14:anchorId="264E4C6E" id="Rectángulo redondeado 33" o:spid="_x0000_s1026" style="position:absolute;margin-left:162.2pt;margin-top:120pt;width:103.9pt;height:31.25pt;z-index:251676672;visibility:visible;mso-wrap-style:square;mso-width-percent:0;mso-height-percent:0;mso-wrap-distance-left:9pt;mso-wrap-distance-top:0;mso-wrap-distance-right:9pt;mso-wrap-distance-bottom:0;mso-position-horizontal:absolute;mso-position-horizontal-relative:text;mso-position-vertical:absolute;mso-position-vertical-relative:text;mso-width-percent:0;mso-height-percent:0;mso-width-relative:margin;mso-height-relative:margin;v-text-anchor:middle" arcsize="10923f" o:gfxdata="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" filled="f" strokecolor="red" strokeweight="3pt">
+              <v:roundrect w14:anchorId="794A9384" id="Rectángulo redondeado 36" o:spid="_x0000_s1026" style="position:absolute;margin-left:156.45pt;margin-top:367.9pt;width:137.25pt;height:30pt;z-index:251680768;visibility:visible;mso-wrap-style:square;mso-width-percent:0;mso-height-percent:0;mso-wrap-distance-left:9pt;mso-wrap-distance-top:0;mso-wrap-distance-right:9pt;mso-wrap-distance-bottom:0;mso-position-horizontal:absolute;mso-position-horizontal-relative:text;mso-position-vertical:absolute;mso-position-vertical-relative:text;mso-width-percent:0;mso-height-percent:0;mso-width-relative:margin;mso-height-relative:margin;v-text-anchor:middle" arcsize="10923f" o:gfxdata="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" filled="f" strokecolor="red" strokeweight="3pt">
                 <v:stroke joinstyle="miter"/>
               </v:roundrect>
             </w:pict>
@@ -4144,97 +4411,30 @@
       </w:r>
       <w:r>
         <w:rPr>
+          <w:rStyle w:val="Normal"/>
+          <w:rFonts w:ascii="Times New Roman" w:eastAsia="Times New Roman" w:hAnsi="Times New Roman" w:cs="Times New Roman"/>
+          <w:snapToGrid w:val="0"/>
+          <w:color w:val="000000"/>
+          <w:w w:val="0"/>
+          <w:sz w:val="0"/>
+          <w:szCs w:val="0"/>
+          <w:u w:color="000000"/>
+          <w:bdr w:val="none" w:sz="0" w:space="0" w:color="000000"/>
+          <w:shd w:val="clear" w:color="000000" w:fill="000000"/>
+          <w:lang w:val="x-none" w:eastAsia="x-none" w:bidi="x-none"/>
+        </w:rPr>
+        <w:t xml:space="preserve"> </w:t>
+      </w:r>
+      <w:r>
+        <w:rPr>
           <w:noProof/>
           <w:lang w:eastAsia="es-MX"/>
         </w:rPr>
-        <mc:AlternateContent>
-          <mc:Choice Requires="wps">
-            <w:drawing>
-              <wp:anchor distT="0" distB="0" distL="114300" distR="114300" simplePos="0" relativeHeight="251674624" behindDoc="0" locked="0" layoutInCell="1" allowOverlap="1" wp14:anchorId="0B9BAD44" wp14:editId="6E52ADBE">
-                <wp:simplePos x="0" y="0"/>
-                <wp:positionH relativeFrom="column">
-                  <wp:posOffset>3508998</wp:posOffset>
-                </wp:positionH>
-                <wp:positionV relativeFrom="paragraph">
-                  <wp:posOffset>3284124</wp:posOffset>
-                </wp:positionV>
-                <wp:extent cx="689574" cy="336430"/>
-                <wp:effectExtent l="19050" t="19050" r="15875" b="26035"/>
-                <wp:wrapNone/>
-                <wp:docPr id="32" name="Rectángulo redondeado 32"/>
-                <wp:cNvGraphicFramePr/>
-                <a:graphic xmlns:a="http://schemas.openxmlformats.org/drawingml/2006/main">
-                  <a:graphicData uri="http://schemas.microsoft.com/office/word/2010/wordprocessingShape">
-                    <wps:wsp>
-                      <wps:cNvSpPr/>
-                      <wps:spPr>
-                        <a:xfrm>
-                          <a:off x="0" y="0"/>
-                          <a:ext cx="689574" cy="336430"/>
-                        </a:xfrm>
-                        <a:prstGeom prst="roundRect">
-                          <a:avLst/>
-                        </a:prstGeom>
-                        <a:noFill/>
-                        <a:ln w="38100">
-                          <a:solidFill>
-                            <a:srgbClr val="FF0000"/>
-                          </a:solidFill>
-                        </a:ln>
-                      </wps:spPr>
-                      <wps:style>
-                        <a:lnRef idx="2">
-                          <a:schemeClr val="accent1">
-                            <a:shade val="50000"/>
-                          </a:schemeClr>
-                        </a:lnRef>
-                        <a:fillRef idx="1">
-                          <a:schemeClr val="accent1"/>
-                        </a:fillRef>
-                        <a:effectRef idx="0">
-                          <a:schemeClr val="accent1"/>
-                        </a:effectRef>
-                        <a:fontRef idx="minor">
-                          <a:schemeClr val="lt1"/>
-                        </a:fontRef>
-                      </wps:style>
-                      <wps:bodyPr rot="0" spcFirstLastPara="0" vertOverflow="overflow" horzOverflow="overflow" vert="horz" wrap="square" lIns="91440" tIns="45720" rIns="91440" bIns="45720" numCol="1" spcCol="0" rtlCol="0" fromWordArt="0" anchor="ctr" anchorCtr="0" forceAA="0" compatLnSpc="1">
-                        <a:prstTxWarp prst="textNoShape">
-                          <a:avLst/>
-                        </a:prstTxWarp>
-                        <a:noAutofit/>
-                      </wps:bodyPr>
-                    </wps:wsp>
-                  </a:graphicData>
-                </a:graphic>
-                <wp14:sizeRelH relativeFrom="margin">
-                  <wp14:pctWidth>0</wp14:pctWidth>
-                </wp14:sizeRelH>
-                <wp14:sizeRelV relativeFrom="margin">
-                  <wp14:pctHeight>0</wp14:pctHeight>
-                </wp14:sizeRelV>
-              </wp:anchor>
-            </w:drawing>
-          </mc:Choice>
-          <mc:Fallback xmlns:w16se="http://schemas.microsoft.com/office/word/2015/wordml/symex" xmlns:cx1="http://schemas.microsoft.com/office/drawing/2015/9/8/chartex" xmlns:cx="http://schemas.microsoft.com/office/drawing/2014/chartex">
-            <w:pict>
-              <v:roundrect w14:anchorId="3A891A8A" id="Rectángulo redondeado 32" o:spid="_x0000_s1026" style="position:absolute;margin-left:276.3pt;margin-top:258.6pt;width:54.3pt;height:26.5pt;z-index:251674624;visibility:visible;mso-wrap-style:square;mso-width-percent:0;mso-height-percent:0;mso-wrap-distance-left:9pt;mso-wrap-distance-top:0;mso-wrap-distance-right:9pt;mso-wrap-distance-bottom:0;mso-position-horizontal:absolute;mso-position-horizontal-relative:text;mso-position-vertical:absolute;mso-position-vertical-relative:text;mso-width-percent:0;mso-height-percent:0;mso-width-relative:margin;mso-height-relative:margin;v-text-anchor:middle" arcsize="10923f" o:gfxdata="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" filled="f" strokecolor="red" strokeweight="3pt">
-                <v:stroke joinstyle="miter"/>
-              </v:roundrect>
-            </w:pict>
-          </mc:Fallback>
-        </mc:AlternateContent>
-      </w:r>
-      <w:r>
-        <w:rPr>
-          <w:noProof/>
-          <w:lang w:eastAsia="es-MX"/>
-        </w:rPr>
         <w:drawing>
-          <wp:inline distT="0" distB="0" distL="0" distR="0" wp14:anchorId="04E00E61" wp14:editId="2CBDA49B">
-            <wp:extent cx="4781550" cy="3695700"/>
-            <wp:effectExtent l="0" t="0" r="0" b="0"/>
-            <wp:docPr id="9" name="Imagen 9"/>
+          <wp:inline distT="0" distB="0" distL="0" distR="0">
+            <wp:extent cx="3228975" cy="5744884"/>
+            <wp:effectExtent l="0" t="0" r="0" b="8255"/>
+            <wp:docPr id="50" name="Imagen 50" descr="C:\Users\HuGo\Pictures\AppAPPMO\ContraDesconocido.png"/>
             <wp:cNvGraphicFramePr>
               <a:graphicFrameLocks xmlns:a="http://schemas.openxmlformats.org/drawingml/2006/main" noChangeAspect="1"/>
             </wp:cNvGraphicFramePr>
@@ -4242,23 +4442,36 @@
               <a:graphicData uri="http://schemas.openxmlformats.org/drawingml/2006/picture">
                 <pic:pic xmlns:pic="http://schemas.openxmlformats.org/drawingml/2006/picture">
                   <pic:nvPicPr>
-                    <pic:cNvPr id="1" name=""/>
-                    <pic:cNvPicPr/>
+                    <pic:cNvPr id="0" name="Picture 8" descr="C:\Users\HuGo\Pictures\AppAPPMO\ContraDesconocido.png"/>
+                    <pic:cNvPicPr>
+                      <a:picLocks noChangeAspect="1" noChangeArrowheads="1"/>
+                    </pic:cNvPicPr>
                   </pic:nvPicPr>
                   <pic:blipFill>
-                    <a:blip r:embed="rId13"/>
+                    <a:blip r:embed="rId15">
+                      <a:extLst>
+                        <a:ext uri="{28A0092B-C50C-407E-A947-70E740481C1C}">
+                          <a14:useLocalDpi xmlns:a14="http://schemas.microsoft.com/office/drawing/2010/main" val="0"/>
+                        </a:ext>
+                      </a:extLst>
+                    </a:blip>
+                    <a:srcRect/>
                     <a:stretch>
                       <a:fillRect/>
                     </a:stretch>
                   </pic:blipFill>
-                  <pic:spPr>
+                  <pic:spPr bwMode="auto">
                     <a:xfrm>
                       <a:off x="0" y="0"/>
-                      <a:ext cx="4781550" cy="3695700"/>
+                      <a:ext cx="3233678" cy="5753252"/>
                     </a:xfrm>
                     <a:prstGeom prst="rect">
                       <a:avLst/>
                     </a:prstGeom>
+                    <a:noFill/>
+                    <a:ln>
+                      <a:noFill/>
+                    </a:ln>
                   </pic:spPr>
                 </pic:pic>
               </a:graphicData>
@@ -4266,144 +4479,37 @@
           </wp:inline>
         </w:drawing>
       </w:r>
-      <w:r>
-        <w:t>|</w:t>
-      </w:r>
     </w:p>
     <w:p>
       <w:pPr>
         <w:pStyle w:val="Descripcin"/>
         <w:jc w:val="center"/>
-        <w:rPr>
-          <w:i w:val="0"/>
-          <w:color w:val="auto"/>
-        </w:rPr>
-      </w:pPr>
-      <w:bookmarkStart w:id="9" w:name="_Toc15749989"/>
-      <w:r>
+      </w:pPr>
+      <w:r>
+        <w:t xml:space="preserve">Figura </w:t>
+      </w:r>
+      <w:fldSimple w:instr=" SEQ Figura \* ARABIC ">
+        <w:r>
+          <w:rPr>
+            <w:noProof/>
+          </w:rPr>
+          <w:t>8</w:t>
+        </w:r>
+      </w:fldSimple>
+      <w:r>
+        <w:t xml:space="preserve"> Credenciales de usuario</w:t>
+      </w:r>
+    </w:p>
+    <w:p>
+      <w:pPr>
         <w:rPr>
           <w:b/>
-          <w:i w:val="0"/>
-          <w:color w:val="auto"/>
-        </w:rPr>
-        <w:t xml:space="preserve">Figura </w:t>
-      </w:r>
-      <w:r>
-        <w:rPr>
-          <w:b/>
-          <w:i w:val="0"/>
-          <w:color w:val="auto"/>
-        </w:rPr>
-        <w:fldChar w:fldCharType="begin"/>
-      </w:r>
-      <w:r>
-        <w:rPr>
-          <w:b/>
-          <w:i w:val="0"/>
-          <w:color w:val="auto"/>
-        </w:rPr>
-        <w:instrText xml:space="preserve"> SEQ Figura \* ARABIC </w:instrText>
-      </w:r>
-      <w:r>
-        <w:rPr>
-          <w:b/>
-          <w:i w:val="0"/>
-          <w:color w:val="auto"/>
-        </w:rPr>
-        <w:fldChar w:fldCharType="separate"/>
-      </w:r>
-      <w:r>
-        <w:rPr>
-          <w:b/>
-          <w:i w:val="0"/>
-          <w:noProof/>
-          <w:color w:val="auto"/>
-        </w:rPr>
-        <w:t>7</w:t>
-      </w:r>
-      <w:r>
-        <w:rPr>
-          <w:b/>
-          <w:i w:val="0"/>
-          <w:color w:val="auto"/>
-        </w:rPr>
-        <w:fldChar w:fldCharType="end"/>
-      </w:r>
-      <w:r>
-        <w:rPr>
-          <w:i w:val="0"/>
-          <w:color w:val="auto"/>
-        </w:rPr>
-        <w:t xml:space="preserve"> Selección de componentes</w:t>
-      </w:r>
-      <w:bookmarkEnd w:id="9"/>
-    </w:p>
-    <w:p>
-      <w:r>
-        <w:t xml:space="preserve">Seguido de eso se muestra una ventana donde </w:t>
-      </w:r>
-      <w:r>
-        <w:t>se seleccionan</w:t>
-      </w:r>
-      <w:r>
-        <w:t xml:space="preserve"> los componentes y se seleccionan todas las casillas </w:t>
-      </w:r>
-      <w:r>
-        <w:t>como aparece</w:t>
-      </w:r>
-      <w:r>
-        <w:t xml:space="preserve"> en </w:t>
-      </w:r>
-      <w:r>
-        <w:t xml:space="preserve">la </w:t>
-      </w:r>
-      <w:r>
-        <w:rPr>
-          <w:b/>
-        </w:rPr>
-        <w:t>Figura</w:t>
-      </w:r>
-      <w:r>
-        <w:rPr>
-          <w:b/>
-        </w:rPr>
-        <w:t xml:space="preserve"> </w:t>
-      </w:r>
-      <w:r>
-        <w:rPr>
-          <w:b/>
-        </w:rPr>
-        <w:t xml:space="preserve">7 </w:t>
-      </w:r>
-      <w:r>
-        <w:t>al</w:t>
-      </w:r>
-      <w:r>
-        <w:t xml:space="preserve"> terminar se pulsa </w:t>
-      </w:r>
-      <w:r>
-        <w:t>“</w:t>
-      </w:r>
-      <w:r>
-        <w:rPr>
-          <w:b/>
-        </w:rPr>
-        <w:t>Next</w:t>
-      </w:r>
-      <w:r>
-        <w:rPr>
-          <w:b/>
-        </w:rPr>
-        <w:t>”</w:t>
-      </w:r>
-      <w:r>
-        <w:rPr>
-          <w:b/>
-        </w:rPr>
-        <w:t>.</w:t>
-      </w:r>
-    </w:p>
-    <w:p/>
+        </w:rPr>
+      </w:pPr>
+      <w:r>
+        <w:t>Si el usuario no existo o escribe mal la contraseña no podrá acceder a la aplicación.</w:t>
+      </w:r>
+    </w:p>
     <w:p>
       <w:pPr>
         <w:keepNext/>
@@ -4411,181 +4517,31 @@
       </w:pPr>
       <w:r>
         <w:rPr>
+          <w:rStyle w:val="Normal"/>
+          <w:rFonts w:ascii="Times New Roman" w:eastAsia="Times New Roman" w:hAnsi="Times New Roman" w:cs="Times New Roman"/>
+          <w:snapToGrid w:val="0"/>
+          <w:color w:val="000000"/>
+          <w:w w:val="0"/>
+          <w:sz w:val="0"/>
+          <w:szCs w:val="0"/>
+          <w:u w:color="000000"/>
+          <w:bdr w:val="none" w:sz="0" w:space="0" w:color="000000"/>
+          <w:shd w:val="clear" w:color="000000" w:fill="000000"/>
+          <w:lang w:val="x-none" w:eastAsia="x-none" w:bidi="x-none"/>
+        </w:rPr>
+        <w:lastRenderedPageBreak/>
+        <w:t xml:space="preserve"> </w:t>
+      </w:r>
+      <w:r>
+        <w:rPr>
           <w:noProof/>
           <w:lang w:eastAsia="es-MX"/>
         </w:rPr>
-        <w:lastRenderedPageBreak/>
-        <mc:AlternateContent>
-          <mc:Choice Requires="wps">
-            <w:drawing>
-              <wp:anchor distT="0" distB="0" distL="114300" distR="114300" simplePos="0" relativeHeight="251680768" behindDoc="0" locked="0" layoutInCell="1" allowOverlap="1" wp14:anchorId="0B9BAD44" wp14:editId="6E52ADBE">
-                <wp:simplePos x="0" y="0"/>
-                <wp:positionH relativeFrom="column">
-                  <wp:posOffset>3508626</wp:posOffset>
-                </wp:positionH>
-                <wp:positionV relativeFrom="paragraph">
-                  <wp:posOffset>3318630</wp:posOffset>
-                </wp:positionV>
-                <wp:extent cx="689574" cy="336430"/>
-                <wp:effectExtent l="19050" t="19050" r="15875" b="26035"/>
-                <wp:wrapNone/>
-                <wp:docPr id="36" name="Rectángulo redondeado 36"/>
-                <wp:cNvGraphicFramePr/>
-                <a:graphic xmlns:a="http://schemas.openxmlformats.org/drawingml/2006/main">
-                  <a:graphicData uri="http://schemas.microsoft.com/office/word/2010/wordprocessingShape">
-                    <wps:wsp>
-                      <wps:cNvSpPr/>
-                      <wps:spPr>
-                        <a:xfrm>
-                          <a:off x="0" y="0"/>
-                          <a:ext cx="689574" cy="336430"/>
-                        </a:xfrm>
-                        <a:prstGeom prst="roundRect">
-                          <a:avLst/>
-                        </a:prstGeom>
-                        <a:noFill/>
-                        <a:ln w="38100">
-                          <a:solidFill>
-                            <a:srgbClr val="FF0000"/>
-                          </a:solidFill>
-                        </a:ln>
-                      </wps:spPr>
-                      <wps:style>
-                        <a:lnRef idx="2">
-                          <a:schemeClr val="accent1">
-                            <a:shade val="50000"/>
-                          </a:schemeClr>
-                        </a:lnRef>
-                        <a:fillRef idx="1">
-                          <a:schemeClr val="accent1"/>
-                        </a:fillRef>
-                        <a:effectRef idx="0">
-                          <a:schemeClr val="accent1"/>
-                        </a:effectRef>
-                        <a:fontRef idx="minor">
-                          <a:schemeClr val="lt1"/>
-                        </a:fontRef>
-                      </wps:style>
-                      <wps:bodyPr rot="0" spcFirstLastPara="0" vertOverflow="overflow" horzOverflow="overflow" vert="horz" wrap="square" lIns="91440" tIns="45720" rIns="91440" bIns="45720" numCol="1" spcCol="0" rtlCol="0" fromWordArt="0" anchor="ctr" anchorCtr="0" forceAA="0" compatLnSpc="1">
-                        <a:prstTxWarp prst="textNoShape">
-                          <a:avLst/>
-                        </a:prstTxWarp>
-                        <a:noAutofit/>
-                      </wps:bodyPr>
-                    </wps:wsp>
-                  </a:graphicData>
-                </a:graphic>
-                <wp14:sizeRelH relativeFrom="margin">
-                  <wp14:pctWidth>0</wp14:pctWidth>
-                </wp14:sizeRelH>
-                <wp14:sizeRelV relativeFrom="margin">
-                  <wp14:pctHeight>0</wp14:pctHeight>
-                </wp14:sizeRelV>
-              </wp:anchor>
-            </w:drawing>
-          </mc:Choice>
-          <mc:Fallback xmlns:w16se="http://schemas.microsoft.com/office/word/2015/wordml/symex" xmlns:cx1="http://schemas.microsoft.com/office/drawing/2015/9/8/chartex" xmlns:cx="http://schemas.microsoft.com/office/drawing/2014/chartex">
-            <w:pict>
-              <v:roundrect w14:anchorId="2322397F" id="Rectángulo redondeado 36" o:spid="_x0000_s1026" style="position:absolute;margin-left:276.25pt;margin-top:261.3pt;width:54.3pt;height:26.5pt;z-index:251680768;visibility:visible;mso-wrap-style:square;mso-width-percent:0;mso-height-percent:0;mso-wrap-distance-left:9pt;mso-wrap-distance-top:0;mso-wrap-distance-right:9pt;mso-wrap-distance-bottom:0;mso-position-horizontal:absolute;mso-position-horizontal-relative:text;mso-position-vertical:absolute;mso-position-vertical-relative:text;mso-width-percent:0;mso-height-percent:0;mso-width-relative:margin;mso-height-relative:margin;v-text-anchor:middle" arcsize="10923f" o:gfxdata="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" filled="f" strokecolor="red" strokeweight="3pt">
-                <v:stroke joinstyle="miter"/>
-              </v:roundrect>
-            </w:pict>
-          </mc:Fallback>
-        </mc:AlternateContent>
-      </w:r>
-      <w:r>
-        <w:rPr>
-          <w:noProof/>
-          <w:lang w:eastAsia="es-MX"/>
-        </w:rPr>
-        <mc:AlternateContent>
-          <mc:Choice Requires="wps">
-            <w:drawing>
-              <wp:anchor distT="0" distB="0" distL="114300" distR="114300" simplePos="0" relativeHeight="251678720" behindDoc="0" locked="0" layoutInCell="1" allowOverlap="1" wp14:anchorId="0B9BAD44" wp14:editId="6E52ADBE">
-                <wp:simplePos x="0" y="0"/>
-                <wp:positionH relativeFrom="column">
-                  <wp:posOffset>757291</wp:posOffset>
-                </wp:positionH>
-                <wp:positionV relativeFrom="paragraph">
-                  <wp:posOffset>1446590</wp:posOffset>
-                </wp:positionV>
-                <wp:extent cx="3286665" cy="258277"/>
-                <wp:effectExtent l="19050" t="19050" r="28575" b="27940"/>
-                <wp:wrapNone/>
-                <wp:docPr id="35" name="Rectángulo redondeado 35"/>
-                <wp:cNvGraphicFramePr/>
-                <a:graphic xmlns:a="http://schemas.openxmlformats.org/drawingml/2006/main">
-                  <a:graphicData uri="http://schemas.microsoft.com/office/word/2010/wordprocessingShape">
-                    <wps:wsp>
-                      <wps:cNvSpPr/>
-                      <wps:spPr>
-                        <a:xfrm>
-                          <a:off x="0" y="0"/>
-                          <a:ext cx="3286665" cy="258277"/>
-                        </a:xfrm>
-                        <a:prstGeom prst="roundRect">
-                          <a:avLst/>
-                        </a:prstGeom>
-                        <a:noFill/>
-                        <a:ln w="38100">
-                          <a:solidFill>
-                            <a:srgbClr val="FF0000"/>
-                          </a:solidFill>
-                        </a:ln>
-                      </wps:spPr>
-                      <wps:style>
-                        <a:lnRef idx="2">
-                          <a:schemeClr val="accent1">
-                            <a:shade val="50000"/>
-                          </a:schemeClr>
-                        </a:lnRef>
-                        <a:fillRef idx="1">
-                          <a:schemeClr val="accent1"/>
-                        </a:fillRef>
-                        <a:effectRef idx="0">
-                          <a:schemeClr val="accent1"/>
-                        </a:effectRef>
-                        <a:fontRef idx="minor">
-                          <a:schemeClr val="lt1"/>
-                        </a:fontRef>
-                      </wps:style>
-                      <wps:bodyPr rot="0" spcFirstLastPara="0" vertOverflow="overflow" horzOverflow="overflow" vert="horz" wrap="square" lIns="91440" tIns="45720" rIns="91440" bIns="45720" numCol="1" spcCol="0" rtlCol="0" fromWordArt="0" anchor="ctr" anchorCtr="0" forceAA="0" compatLnSpc="1">
-                        <a:prstTxWarp prst="textNoShape">
-                          <a:avLst/>
-                        </a:prstTxWarp>
-                        <a:noAutofit/>
-                      </wps:bodyPr>
-                    </wps:wsp>
-                  </a:graphicData>
-                </a:graphic>
-                <wp14:sizeRelH relativeFrom="margin">
-                  <wp14:pctWidth>0</wp14:pctWidth>
-                </wp14:sizeRelH>
-                <wp14:sizeRelV relativeFrom="margin">
-                  <wp14:pctHeight>0</wp14:pctHeight>
-                </wp14:sizeRelV>
-              </wp:anchor>
-            </w:drawing>
-          </mc:Choice>
-          <mc:Fallback xmlns:w16se="http://schemas.microsoft.com/office/word/2015/wordml/symex" xmlns:cx1="http://schemas.microsoft.com/office/drawing/2015/9/8/chartex" xmlns:cx="http://schemas.microsoft.com/office/drawing/2014/chartex">
-            <w:pict>
-              <v:roundrect w14:anchorId="37B4C759" id="Rectángulo redondeado 35" o:spid="_x0000_s1026" style="position:absolute;margin-left:59.65pt;margin-top:113.9pt;width:258.8pt;height:20.35pt;z-index:251678720;visibility:visible;mso-wrap-style:square;mso-width-percent:0;mso-height-percent:0;mso-wrap-distance-left:9pt;mso-wrap-distance-top:0;mso-wrap-distance-right:9pt;mso-wrap-distance-bottom:0;mso-position-horizontal:absolute;mso-position-horizontal-relative:text;mso-position-vertical:absolute;mso-position-vertical-relative:text;mso-width-percent:0;mso-height-percent:0;mso-width-relative:margin;mso-height-relative:margin;v-text-anchor:middle" arcsize="10923f" o:gfxdata="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" filled="f" strokecolor="red" strokeweight="3pt">
-                <v:stroke joinstyle="miter"/>
-              </v:roundrect>
-            </w:pict>
-          </mc:Fallback>
-        </mc:AlternateContent>
-      </w:r>
-      <w:r>
-        <w:rPr>
-          <w:noProof/>
-          <w:lang w:eastAsia="es-MX"/>
-        </w:rPr>
         <w:drawing>
-          <wp:inline distT="0" distB="0" distL="0" distR="0" wp14:anchorId="5D19D0C4" wp14:editId="6626ABD2">
-            <wp:extent cx="4752975" cy="3705225"/>
-            <wp:effectExtent l="0" t="0" r="9525" b="9525"/>
-            <wp:docPr id="10" name="Imagen 10"/>
+          <wp:inline distT="0" distB="0" distL="0" distR="0">
+            <wp:extent cx="2752725" cy="4897557"/>
+            <wp:effectExtent l="0" t="0" r="0" b="0"/>
+            <wp:docPr id="51" name="Imagen 51" descr="C:\Users\HuGo\Pictures\AppAPPMO\index de la app.png"/>
             <wp:cNvGraphicFramePr>
               <a:graphicFrameLocks xmlns:a="http://schemas.openxmlformats.org/drawingml/2006/main" noChangeAspect="1"/>
             </wp:cNvGraphicFramePr>
@@ -4593,23 +4549,36 @@
               <a:graphicData uri="http://schemas.openxmlformats.org/drawingml/2006/picture">
                 <pic:pic xmlns:pic="http://schemas.openxmlformats.org/drawingml/2006/picture">
                   <pic:nvPicPr>
-                    <pic:cNvPr id="1" name=""/>
-                    <pic:cNvPicPr/>
+                    <pic:cNvPr id="0" name="Picture 9" descr="C:\Users\HuGo\Pictures\AppAPPMO\index de la app.png"/>
+                    <pic:cNvPicPr>
+                      <a:picLocks noChangeAspect="1" noChangeArrowheads="1"/>
+                    </pic:cNvPicPr>
                   </pic:nvPicPr>
                   <pic:blipFill>
-                    <a:blip r:embed="rId14"/>
+                    <a:blip r:embed="rId16">
+                      <a:extLst>
+                        <a:ext uri="{28A0092B-C50C-407E-A947-70E740481C1C}">
+                          <a14:useLocalDpi xmlns:a14="http://schemas.microsoft.com/office/drawing/2010/main" val="0"/>
+                        </a:ext>
+                      </a:extLst>
+                    </a:blip>
+                    <a:srcRect/>
                     <a:stretch>
                       <a:fillRect/>
                     </a:stretch>
                   </pic:blipFill>
-                  <pic:spPr>
+                  <pic:spPr bwMode="auto">
                     <a:xfrm>
                       <a:off x="0" y="0"/>
-                      <a:ext cx="4752975" cy="3705225"/>
+                      <a:ext cx="2753973" cy="4899777"/>
                     </a:xfrm>
                     <a:prstGeom prst="rect">
                       <a:avLst/>
                     </a:prstGeom>
+                    <a:noFill/>
+                    <a:ln>
+                      <a:noFill/>
+                    </a:ln>
                   </pic:spPr>
                 </pic:pic>
               </a:graphicData>
@@ -4627,7 +4596,7 @@
           <w:color w:val="auto"/>
         </w:rPr>
       </w:pPr>
-      <w:bookmarkStart w:id="10" w:name="_Toc15749990"/>
+      <w:bookmarkStart w:id="7" w:name="_Toc15749991"/>
       <w:r>
         <w:rPr>
           <w:b/>
@@ -4667,7 +4636,7 @@
           <w:noProof/>
           <w:color w:val="auto"/>
         </w:rPr>
-        <w:t>8</w:t>
+        <w:t>9</w:t>
       </w:r>
       <w:r>
         <w:rPr>
@@ -4682,9 +4651,32 @@
           <w:i w:val="0"/>
           <w:color w:val="auto"/>
         </w:rPr>
-        <w:t xml:space="preserve"> Configuración de ajustes</w:t>
-      </w:r>
-      <w:bookmarkEnd w:id="10"/>
+        <w:t xml:space="preserve"> </w:t>
+      </w:r>
+      <w:bookmarkEnd w:id="7"/>
+      <w:r>
+        <w:rPr>
+          <w:i w:val="0"/>
+          <w:color w:val="auto"/>
+        </w:rPr>
+        <w:t>Índex</w:t>
+      </w:r>
+      <w:r>
+        <w:rPr>
+          <w:i w:val="0"/>
+          <w:color w:val="auto"/>
+        </w:rPr>
+        <w:t xml:space="preserve"> de la </w:t>
+      </w:r>
+      <w:r>
+        <w:rPr>
+          <w:i w:val="0"/>
+          <w:color w:val="auto"/>
+        </w:rPr>
+        <w:t>aplicación</w:t>
+      </w:r>
+      <w:bookmarkStart w:id="8" w:name="_GoBack"/>
+      <w:bookmarkEnd w:id="8"/>
     </w:p>
     <w:p>
       <w:pPr>
@@ -4693,2580 +4685,15 @@
         </w:rPr>
       </w:pPr>
       <w:r>
-        <w:t xml:space="preserve">Este paso se especifica la ruta en la que se instalará la carpeta de </w:t>
-      </w:r>
-      <w:r>
-        <w:t>“</w:t>
-      </w:r>
-      <w:r>
-        <w:rPr>
-          <w:b/>
-        </w:rPr>
-        <w:t>Android Studio</w:t>
-      </w:r>
-      <w:r>
-        <w:rPr>
-          <w:b/>
-        </w:rPr>
-        <w:t>”</w:t>
-      </w:r>
-      <w:r>
-        <w:rPr>
-          <w:b/>
-        </w:rPr>
-        <w:t>.</w:t>
-      </w:r>
-      <w:r>
-        <w:t xml:space="preserve"> En este caso nuestra carpeta se instalará en </w:t>
-      </w:r>
-      <w:r>
-        <w:t>“</w:t>
-      </w:r>
-      <w:r>
-        <w:rPr>
-          <w:b/>
-        </w:rPr>
-        <w:t>C:\Program Files\Android\Android Studio</w:t>
-      </w:r>
-      <w:r>
-        <w:rPr>
-          <w:b/>
-        </w:rPr>
-        <w:t>”</w:t>
-      </w:r>
-      <w:r>
-        <w:rPr>
-          <w:b/>
-        </w:rPr>
-        <w:t xml:space="preserve">. </w:t>
-      </w:r>
-      <w:r>
-        <w:t xml:space="preserve"> Una ve</w:t>
-      </w:r>
-      <w:r>
-        <w:t>z especificada la ruta se pulsa</w:t>
-      </w:r>
-      <w:r>
-        <w:rPr>
-          <w:b/>
-        </w:rPr>
-        <w:t xml:space="preserve"> </w:t>
-      </w:r>
-      <w:r>
-        <w:rPr>
-          <w:b/>
-        </w:rPr>
-        <w:t>“Next”</w:t>
-      </w:r>
-    </w:p>
-    <w:p>
-      <w:pPr>
-        <w:keepNext/>
-        <w:jc w:val="center"/>
-      </w:pPr>
-      <w:r>
-        <w:rPr>
-          <w:noProof/>
-          <w:lang w:eastAsia="es-MX"/>
-        </w:rPr>
-        <w:lastRenderedPageBreak/>
-        <mc:AlternateContent>
-          <mc:Choice Requires="wps">
-            <w:drawing>
-              <wp:anchor distT="0" distB="0" distL="114300" distR="114300" simplePos="0" relativeHeight="251682816" behindDoc="0" locked="0" layoutInCell="1" allowOverlap="1" wp14:anchorId="0B9BAD44" wp14:editId="6E52ADBE">
-                <wp:simplePos x="0" y="0"/>
-                <wp:positionH relativeFrom="column">
-                  <wp:posOffset>3560278</wp:posOffset>
-                </wp:positionH>
-                <wp:positionV relativeFrom="paragraph">
-                  <wp:posOffset>3258245</wp:posOffset>
-                </wp:positionV>
-                <wp:extent cx="689574" cy="336430"/>
-                <wp:effectExtent l="19050" t="19050" r="15875" b="26035"/>
-                <wp:wrapNone/>
-                <wp:docPr id="37" name="Rectángulo redondeado 37"/>
-                <wp:cNvGraphicFramePr/>
-                <a:graphic xmlns:a="http://schemas.openxmlformats.org/drawingml/2006/main">
-                  <a:graphicData uri="http://schemas.microsoft.com/office/word/2010/wordprocessingShape">
-                    <wps:wsp>
-                      <wps:cNvSpPr/>
-                      <wps:spPr>
-                        <a:xfrm>
-                          <a:off x="0" y="0"/>
-                          <a:ext cx="689574" cy="336430"/>
-                        </a:xfrm>
-                        <a:prstGeom prst="roundRect">
-                          <a:avLst/>
-                        </a:prstGeom>
-                        <a:noFill/>
-                        <a:ln w="38100">
-                          <a:solidFill>
-                            <a:srgbClr val="FF0000"/>
-                          </a:solidFill>
-                        </a:ln>
-                      </wps:spPr>
-                      <wps:style>
-                        <a:lnRef idx="2">
-                          <a:schemeClr val="accent1">
-                            <a:shade val="50000"/>
-                          </a:schemeClr>
-                        </a:lnRef>
-                        <a:fillRef idx="1">
-                          <a:schemeClr val="accent1"/>
-                        </a:fillRef>
-                        <a:effectRef idx="0">
-                          <a:schemeClr val="accent1"/>
-                        </a:effectRef>
-                        <a:fontRef idx="minor">
-                          <a:schemeClr val="lt1"/>
-                        </a:fontRef>
-                      </wps:style>
-                      <wps:bodyPr rot="0" spcFirstLastPara="0" vertOverflow="overflow" horzOverflow="overflow" vert="horz" wrap="square" lIns="91440" tIns="45720" rIns="91440" bIns="45720" numCol="1" spcCol="0" rtlCol="0" fromWordArt="0" anchor="ctr" anchorCtr="0" forceAA="0" compatLnSpc="1">
-                        <a:prstTxWarp prst="textNoShape">
-                          <a:avLst/>
-                        </a:prstTxWarp>
-                        <a:noAutofit/>
-                      </wps:bodyPr>
-                    </wps:wsp>
-                  </a:graphicData>
-                </a:graphic>
-                <wp14:sizeRelH relativeFrom="margin">
-                  <wp14:pctWidth>0</wp14:pctWidth>
-                </wp14:sizeRelH>
-                <wp14:sizeRelV relativeFrom="margin">
-                  <wp14:pctHeight>0</wp14:pctHeight>
-                </wp14:sizeRelV>
-              </wp:anchor>
-            </w:drawing>
-          </mc:Choice>
-          <mc:Fallback xmlns:w16se="http://schemas.microsoft.com/office/word/2015/wordml/symex" xmlns:cx1="http://schemas.microsoft.com/office/drawing/2015/9/8/chartex" xmlns:cx="http://schemas.microsoft.com/office/drawing/2014/chartex">
-            <w:pict>
-              <v:roundrect w14:anchorId="5C05CC9B" id="Rectángulo redondeado 37" o:spid="_x0000_s1026" style="position:absolute;margin-left:280.35pt;margin-top:256.55pt;width:54.3pt;height:26.5pt;z-index:251682816;visibility:visible;mso-wrap-style:square;mso-width-percent:0;mso-height-percent:0;mso-wrap-distance-left:9pt;mso-wrap-distance-top:0;mso-wrap-distance-right:9pt;mso-wrap-distance-bottom:0;mso-position-horizontal:absolute;mso-position-horizontal-relative:text;mso-position-vertical:absolute;mso-position-vertical-relative:text;mso-width-percent:0;mso-height-percent:0;mso-width-relative:margin;mso-height-relative:margin;v-text-anchor:middle" arcsize="10923f" o:gfxdata="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" filled="f" strokecolor="red" strokeweight="3pt">
-                <v:stroke joinstyle="miter"/>
-              </v:roundrect>
-            </w:pict>
-          </mc:Fallback>
-        </mc:AlternateContent>
-      </w:r>
-      <w:r>
-        <w:rPr>
-          <w:noProof/>
-          <w:lang w:eastAsia="es-MX"/>
-        </w:rPr>
-        <w:drawing>
-          <wp:inline distT="0" distB="0" distL="0" distR="0" wp14:anchorId="53748E96" wp14:editId="5143871D">
-            <wp:extent cx="4743450" cy="3686175"/>
-            <wp:effectExtent l="0" t="0" r="0" b="9525"/>
-            <wp:docPr id="11" name="Imagen 11"/>
-            <wp:cNvGraphicFramePr>
-              <a:graphicFrameLocks xmlns:a="http://schemas.openxmlformats.org/drawingml/2006/main" noChangeAspect="1"/>
-            </wp:cNvGraphicFramePr>
-            <a:graphic xmlns:a="http://schemas.openxmlformats.org/drawingml/2006/main">
-              <a:graphicData uri="http://schemas.openxmlformats.org/drawingml/2006/picture">
-                <pic:pic xmlns:pic="http://schemas.openxmlformats.org/drawingml/2006/picture">
-                  <pic:nvPicPr>
-                    <pic:cNvPr id="1" name=""/>
-                    <pic:cNvPicPr/>
-                  </pic:nvPicPr>
-                  <pic:blipFill>
-                    <a:blip r:embed="rId15"/>
-                    <a:stretch>
-                      <a:fillRect/>
-                    </a:stretch>
-                  </pic:blipFill>
-                  <pic:spPr>
-                    <a:xfrm>
-                      <a:off x="0" y="0"/>
-                      <a:ext cx="4743450" cy="3686175"/>
-                    </a:xfrm>
-                    <a:prstGeom prst="rect">
-                      <a:avLst/>
-                    </a:prstGeom>
-                  </pic:spPr>
-                </pic:pic>
-              </a:graphicData>
-            </a:graphic>
-          </wp:inline>
-        </w:drawing>
-      </w:r>
-    </w:p>
-    <w:p>
-      <w:pPr>
-        <w:pStyle w:val="Descripcin"/>
-        <w:jc w:val="center"/>
-        <w:rPr>
-          <w:i w:val="0"/>
-          <w:color w:val="auto"/>
-        </w:rPr>
-      </w:pPr>
-      <w:bookmarkStart w:id="11" w:name="_Toc15749991"/>
-      <w:r>
-        <w:rPr>
-          <w:b/>
-          <w:i w:val="0"/>
-          <w:color w:val="auto"/>
-        </w:rPr>
-        <w:t xml:space="preserve">Figura </w:t>
-      </w:r>
-      <w:r>
-        <w:rPr>
-          <w:b/>
-          <w:i w:val="0"/>
-          <w:color w:val="auto"/>
-        </w:rPr>
-        <w:fldChar w:fldCharType="begin"/>
-      </w:r>
-      <w:r>
-        <w:rPr>
-          <w:b/>
-          <w:i w:val="0"/>
-          <w:color w:val="auto"/>
-        </w:rPr>
-        <w:instrText xml:space="preserve"> SEQ Figura \* ARABIC </w:instrText>
-      </w:r>
-      <w:r>
-        <w:rPr>
-          <w:b/>
-          <w:i w:val="0"/>
-          <w:color w:val="auto"/>
-        </w:rPr>
-        <w:fldChar w:fldCharType="separate"/>
-      </w:r>
-      <w:r>
-        <w:rPr>
-          <w:b/>
-          <w:i w:val="0"/>
-          <w:noProof/>
-          <w:color w:val="auto"/>
-        </w:rPr>
-        <w:t>9</w:t>
-      </w:r>
-      <w:r>
-        <w:rPr>
-          <w:b/>
-          <w:i w:val="0"/>
-          <w:color w:val="auto"/>
-        </w:rPr>
-        <w:fldChar w:fldCharType="end"/>
-      </w:r>
-      <w:r>
-        <w:rPr>
-          <w:i w:val="0"/>
-          <w:color w:val="auto"/>
-        </w:rPr>
-        <w:t xml:space="preserve"> lugar donde se va a colocar la carpeta de Android</w:t>
-      </w:r>
-      <w:bookmarkEnd w:id="11"/>
-    </w:p>
-    <w:p>
-      <w:pPr>
-        <w:rPr>
-          <w:b/>
-        </w:rPr>
-      </w:pPr>
-      <w:r>
-        <w:t xml:space="preserve">Aquí solo muestra las otras carpetas que están en </w:t>
-      </w:r>
-      <w:r>
-        <w:t>“</w:t>
-      </w:r>
-      <w:r>
-        <w:rPr>
-          <w:b/>
-        </w:rPr>
-        <w:t>Program File</w:t>
-      </w:r>
-      <w:r>
-        <w:rPr>
-          <w:b/>
-        </w:rPr>
-        <w:t>”</w:t>
-      </w:r>
-      <w:r>
-        <w:rPr>
-          <w:b/>
-        </w:rPr>
-        <w:t xml:space="preserve"> </w:t>
-      </w:r>
-      <w:r>
-        <w:t xml:space="preserve">solo hay que dar clic en </w:t>
-      </w:r>
-      <w:r>
-        <w:t>“</w:t>
-      </w:r>
-      <w:r>
-        <w:rPr>
-          <w:b/>
-        </w:rPr>
-        <w:t>Install</w:t>
-      </w:r>
-      <w:r>
-        <w:rPr>
-          <w:b/>
-        </w:rPr>
-        <w:t>”</w:t>
-      </w:r>
-      <w:r>
-        <w:rPr>
-          <w:b/>
-        </w:rPr>
-        <w:t>.</w:t>
-      </w:r>
-    </w:p>
-    <w:p>
-      <w:pPr>
-        <w:keepNext/>
-        <w:jc w:val="center"/>
-      </w:pPr>
-      <w:r>
-        <w:rPr>
-          <w:noProof/>
-          <w:lang w:eastAsia="es-MX"/>
-        </w:rPr>
-        <w:drawing>
-          <wp:inline distT="0" distB="0" distL="0" distR="0" wp14:anchorId="29919136" wp14:editId="6BCB6812">
-            <wp:extent cx="3962306" cy="3060704"/>
-            <wp:effectExtent l="0" t="0" r="635" b="6350"/>
-            <wp:docPr id="12" name="Imagen 12"/>
-            <wp:cNvGraphicFramePr>
-              <a:graphicFrameLocks xmlns:a="http://schemas.openxmlformats.org/drawingml/2006/main" noChangeAspect="1"/>
-            </wp:cNvGraphicFramePr>
-            <a:graphic xmlns:a="http://schemas.openxmlformats.org/drawingml/2006/main">
-              <a:graphicData uri="http://schemas.openxmlformats.org/drawingml/2006/picture">
-                <pic:pic xmlns:pic="http://schemas.openxmlformats.org/drawingml/2006/picture">
-                  <pic:nvPicPr>
-                    <pic:cNvPr id="1" name=""/>
-                    <pic:cNvPicPr/>
-                  </pic:nvPicPr>
-                  <pic:blipFill>
-                    <a:blip r:embed="rId16"/>
-                    <a:stretch>
-                      <a:fillRect/>
-                    </a:stretch>
-                  </pic:blipFill>
-                  <pic:spPr>
-                    <a:xfrm>
-                      <a:off x="0" y="0"/>
-                      <a:ext cx="3973438" cy="3069303"/>
-                    </a:xfrm>
-                    <a:prstGeom prst="rect">
-                      <a:avLst/>
-                    </a:prstGeom>
-                  </pic:spPr>
-                </pic:pic>
-              </a:graphicData>
-            </a:graphic>
-          </wp:inline>
-        </w:drawing>
-      </w:r>
-    </w:p>
-    <w:p>
-      <w:pPr>
-        <w:pStyle w:val="Descripcin"/>
-        <w:jc w:val="center"/>
-        <w:rPr>
-          <w:i w:val="0"/>
-          <w:color w:val="auto"/>
-        </w:rPr>
-      </w:pPr>
-      <w:bookmarkStart w:id="12" w:name="_Toc15749992"/>
-      <w:r>
-        <w:rPr>
-          <w:b/>
-          <w:i w:val="0"/>
-          <w:color w:val="auto"/>
-        </w:rPr>
-        <w:t xml:space="preserve">Figura </w:t>
-      </w:r>
-      <w:r>
-        <w:rPr>
-          <w:b/>
-          <w:i w:val="0"/>
-          <w:color w:val="auto"/>
-        </w:rPr>
-        <w:fldChar w:fldCharType="begin"/>
-      </w:r>
-      <w:r>
-        <w:rPr>
-          <w:b/>
-          <w:i w:val="0"/>
-          <w:color w:val="auto"/>
-        </w:rPr>
-        <w:instrText xml:space="preserve"> SEQ Figura \* ARABIC </w:instrText>
-      </w:r>
-      <w:r>
-        <w:rPr>
-          <w:b/>
-          <w:i w:val="0"/>
-          <w:color w:val="auto"/>
-        </w:rPr>
-        <w:fldChar w:fldCharType="separate"/>
-      </w:r>
-      <w:r>
-        <w:rPr>
-          <w:b/>
-          <w:i w:val="0"/>
-          <w:noProof/>
-          <w:color w:val="auto"/>
-        </w:rPr>
-        <w:t>10</w:t>
-      </w:r>
-      <w:r>
-        <w:rPr>
-          <w:b/>
-          <w:i w:val="0"/>
-          <w:color w:val="auto"/>
-        </w:rPr>
-        <w:fldChar w:fldCharType="end"/>
-      </w:r>
-      <w:r>
-        <w:rPr>
-          <w:i w:val="0"/>
-          <w:color w:val="auto"/>
-        </w:rPr>
-        <w:t xml:space="preserve"> Instalación  de Android</w:t>
-      </w:r>
-      <w:bookmarkEnd w:id="12"/>
-    </w:p>
-    <w:p>
-      <w:r>
-        <w:lastRenderedPageBreak/>
-        <w:t xml:space="preserve">Comienza la instalación </w:t>
-      </w:r>
-      <w:r>
-        <w:t xml:space="preserve">de la aplicación </w:t>
-      </w:r>
-    </w:p>
-    <w:p/>
-    <w:p>
-      <w:pPr>
-        <w:keepNext/>
-        <w:jc w:val="center"/>
-      </w:pPr>
-      <w:r>
-        <w:rPr>
-          <w:noProof/>
-          <w:lang w:eastAsia="es-MX"/>
-        </w:rPr>
-        <mc:AlternateContent>
-          <mc:Choice Requires="wps">
-            <w:drawing>
-              <wp:anchor distT="0" distB="0" distL="114300" distR="114300" simplePos="0" relativeHeight="251684864" behindDoc="0" locked="0" layoutInCell="1" allowOverlap="1" wp14:anchorId="0B9BAD44" wp14:editId="6E52ADBE">
-                <wp:simplePos x="0" y="0"/>
-                <wp:positionH relativeFrom="column">
-                  <wp:posOffset>3551555</wp:posOffset>
-                </wp:positionH>
-                <wp:positionV relativeFrom="paragraph">
-                  <wp:posOffset>3283585</wp:posOffset>
-                </wp:positionV>
-                <wp:extent cx="689574" cy="336430"/>
-                <wp:effectExtent l="19050" t="19050" r="15875" b="26035"/>
-                <wp:wrapNone/>
-                <wp:docPr id="39" name="Rectángulo redondeado 39"/>
-                <wp:cNvGraphicFramePr/>
-                <a:graphic xmlns:a="http://schemas.openxmlformats.org/drawingml/2006/main">
-                  <a:graphicData uri="http://schemas.microsoft.com/office/word/2010/wordprocessingShape">
-                    <wps:wsp>
-                      <wps:cNvSpPr/>
-                      <wps:spPr>
-                        <a:xfrm>
-                          <a:off x="0" y="0"/>
-                          <a:ext cx="689574" cy="336430"/>
-                        </a:xfrm>
-                        <a:prstGeom prst="roundRect">
-                          <a:avLst/>
-                        </a:prstGeom>
-                        <a:noFill/>
-                        <a:ln w="38100">
-                          <a:solidFill>
-                            <a:srgbClr val="FF0000"/>
-                          </a:solidFill>
-                        </a:ln>
-                      </wps:spPr>
-                      <wps:style>
-                        <a:lnRef idx="2">
-                          <a:schemeClr val="accent1">
-                            <a:shade val="50000"/>
-                          </a:schemeClr>
-                        </a:lnRef>
-                        <a:fillRef idx="1">
-                          <a:schemeClr val="accent1"/>
-                        </a:fillRef>
-                        <a:effectRef idx="0">
-                          <a:schemeClr val="accent1"/>
-                        </a:effectRef>
-                        <a:fontRef idx="minor">
-                          <a:schemeClr val="lt1"/>
-                        </a:fontRef>
-                      </wps:style>
-                      <wps:bodyPr rot="0" spcFirstLastPara="0" vertOverflow="overflow" horzOverflow="overflow" vert="horz" wrap="square" lIns="91440" tIns="45720" rIns="91440" bIns="45720" numCol="1" spcCol="0" rtlCol="0" fromWordArt="0" anchor="ctr" anchorCtr="0" forceAA="0" compatLnSpc="1">
-                        <a:prstTxWarp prst="textNoShape">
-                          <a:avLst/>
-                        </a:prstTxWarp>
-                        <a:noAutofit/>
-                      </wps:bodyPr>
-                    </wps:wsp>
-                  </a:graphicData>
-                </a:graphic>
-                <wp14:sizeRelH relativeFrom="margin">
-                  <wp14:pctWidth>0</wp14:pctWidth>
-                </wp14:sizeRelH>
-                <wp14:sizeRelV relativeFrom="margin">
-                  <wp14:pctHeight>0</wp14:pctHeight>
-                </wp14:sizeRelV>
-              </wp:anchor>
-            </w:drawing>
-          </mc:Choice>
-          <mc:Fallback xmlns:w16se="http://schemas.microsoft.com/office/word/2015/wordml/symex" xmlns:cx1="http://schemas.microsoft.com/office/drawing/2015/9/8/chartex" xmlns:cx="http://schemas.microsoft.com/office/drawing/2014/chartex">
-            <w:pict>
-              <v:roundrect w14:anchorId="1D03F3F6" id="Rectángulo redondeado 39" o:spid="_x0000_s1026" style="position:absolute;margin-left:279.65pt;margin-top:258.55pt;width:54.3pt;height:26.5pt;z-index:251684864;visibility:visible;mso-wrap-style:square;mso-width-percent:0;mso-height-percent:0;mso-wrap-distance-left:9pt;mso-wrap-distance-top:0;mso-wrap-distance-right:9pt;mso-wrap-distance-bottom:0;mso-position-horizontal:absolute;mso-position-horizontal-relative:text;mso-position-vertical:absolute;mso-position-vertical-relative:text;mso-width-percent:0;mso-height-percent:0;mso-width-relative:margin;mso-height-relative:margin;v-text-anchor:middle" arcsize="10923f" o:gfxdata="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" filled="f" strokecolor="red" strokeweight="3pt">
-                <v:stroke joinstyle="miter"/>
-              </v:roundrect>
-            </w:pict>
-          </mc:Fallback>
-        </mc:AlternateContent>
-      </w:r>
-      <w:r>
-        <w:rPr>
-          <w:noProof/>
-          <w:lang w:eastAsia="es-MX"/>
-        </w:rPr>
-        <w:drawing>
-          <wp:inline distT="0" distB="0" distL="0" distR="0" wp14:anchorId="265A755D" wp14:editId="3690B0EA">
-            <wp:extent cx="4705350" cy="3705225"/>
-            <wp:effectExtent l="0" t="0" r="0" b="9525"/>
-            <wp:docPr id="13" name="Imagen 13"/>
-            <wp:cNvGraphicFramePr>
-              <a:graphicFrameLocks xmlns:a="http://schemas.openxmlformats.org/drawingml/2006/main" noChangeAspect="1"/>
-            </wp:cNvGraphicFramePr>
-            <a:graphic xmlns:a="http://schemas.openxmlformats.org/drawingml/2006/main">
-              <a:graphicData uri="http://schemas.openxmlformats.org/drawingml/2006/picture">
-                <pic:pic xmlns:pic="http://schemas.openxmlformats.org/drawingml/2006/picture">
-                  <pic:nvPicPr>
-                    <pic:cNvPr id="1" name=""/>
-                    <pic:cNvPicPr/>
-                  </pic:nvPicPr>
-                  <pic:blipFill>
-                    <a:blip r:embed="rId17"/>
-                    <a:stretch>
-                      <a:fillRect/>
-                    </a:stretch>
-                  </pic:blipFill>
-                  <pic:spPr>
-                    <a:xfrm>
-                      <a:off x="0" y="0"/>
-                      <a:ext cx="4705350" cy="3705225"/>
-                    </a:xfrm>
-                    <a:prstGeom prst="rect">
-                      <a:avLst/>
-                    </a:prstGeom>
-                  </pic:spPr>
-                </pic:pic>
-              </a:graphicData>
-            </a:graphic>
-          </wp:inline>
-        </w:drawing>
-      </w:r>
-    </w:p>
-    <w:p>
-      <w:pPr>
-        <w:pStyle w:val="Descripcin"/>
-        <w:jc w:val="center"/>
-        <w:rPr>
-          <w:i w:val="0"/>
-          <w:color w:val="auto"/>
-        </w:rPr>
-      </w:pPr>
-      <w:bookmarkStart w:id="13" w:name="_Toc15749993"/>
-      <w:r>
-        <w:rPr>
-          <w:b/>
-          <w:i w:val="0"/>
-          <w:color w:val="auto"/>
-        </w:rPr>
-        <w:t xml:space="preserve">Figura </w:t>
-      </w:r>
-      <w:r>
-        <w:rPr>
-          <w:b/>
-          <w:i w:val="0"/>
-          <w:color w:val="auto"/>
-        </w:rPr>
-        <w:fldChar w:fldCharType="begin"/>
-      </w:r>
-      <w:r>
-        <w:rPr>
-          <w:b/>
-          <w:i w:val="0"/>
-          <w:color w:val="auto"/>
-        </w:rPr>
-        <w:instrText xml:space="preserve"> SEQ Figura \* ARABIC </w:instrText>
-      </w:r>
-      <w:r>
-        <w:rPr>
-          <w:b/>
-          <w:i w:val="0"/>
-          <w:color w:val="auto"/>
-        </w:rPr>
-        <w:fldChar w:fldCharType="separate"/>
-      </w:r>
-      <w:r>
-        <w:rPr>
-          <w:b/>
-          <w:i w:val="0"/>
-          <w:noProof/>
-          <w:color w:val="auto"/>
-        </w:rPr>
-        <w:t>11</w:t>
-      </w:r>
-      <w:r>
-        <w:rPr>
-          <w:b/>
-          <w:i w:val="0"/>
-          <w:color w:val="auto"/>
-        </w:rPr>
-        <w:fldChar w:fldCharType="end"/>
-      </w:r>
-      <w:r>
-        <w:rPr>
-          <w:i w:val="0"/>
-          <w:color w:val="auto"/>
-        </w:rPr>
-        <w:t xml:space="preserve"> Instalación completada</w:t>
-      </w:r>
-      <w:bookmarkEnd w:id="13"/>
-    </w:p>
-    <w:p>
-      <w:r>
-        <w:t>Finalización de la descarga y fin del asistente</w:t>
-      </w:r>
-    </w:p>
-    <w:p>
-      <w:pPr>
-        <w:keepNext/>
-        <w:jc w:val="center"/>
-      </w:pPr>
-      <w:r>
-        <w:rPr>
-          <w:noProof/>
-          <w:lang w:eastAsia="es-MX"/>
-        </w:rPr>
-        <w:lastRenderedPageBreak/>
-        <w:drawing>
-          <wp:inline distT="0" distB="0" distL="0" distR="0" wp14:anchorId="655A43E1" wp14:editId="33529D1D">
-            <wp:extent cx="3703517" cy="2914650"/>
-            <wp:effectExtent l="0" t="0" r="0" b="0"/>
-            <wp:docPr id="15" name="Imagen 15"/>
-            <wp:cNvGraphicFramePr>
-              <a:graphicFrameLocks xmlns:a="http://schemas.openxmlformats.org/drawingml/2006/main" noChangeAspect="1"/>
-            </wp:cNvGraphicFramePr>
-            <a:graphic xmlns:a="http://schemas.openxmlformats.org/drawingml/2006/main">
-              <a:graphicData uri="http://schemas.openxmlformats.org/drawingml/2006/picture">
-                <pic:pic xmlns:pic="http://schemas.openxmlformats.org/drawingml/2006/picture">
-                  <pic:nvPicPr>
-                    <pic:cNvPr id="1" name=""/>
-                    <pic:cNvPicPr/>
-                  </pic:nvPicPr>
-                  <pic:blipFill>
-                    <a:blip r:embed="rId18"/>
-                    <a:stretch>
-                      <a:fillRect/>
-                    </a:stretch>
-                  </pic:blipFill>
-                  <pic:spPr>
-                    <a:xfrm>
-                      <a:off x="0" y="0"/>
-                      <a:ext cx="3730264" cy="2935700"/>
-                    </a:xfrm>
-                    <a:prstGeom prst="rect">
-                      <a:avLst/>
-                    </a:prstGeom>
-                  </pic:spPr>
-                </pic:pic>
-              </a:graphicData>
-            </a:graphic>
-          </wp:inline>
-        </w:drawing>
-      </w:r>
-    </w:p>
-    <w:p>
-      <w:pPr>
-        <w:pStyle w:val="Descripcin"/>
-        <w:jc w:val="center"/>
-        <w:rPr>
-          <w:i w:val="0"/>
-          <w:color w:val="auto"/>
-        </w:rPr>
-      </w:pPr>
-      <w:bookmarkStart w:id="14" w:name="_Toc15749994"/>
-      <w:r>
-        <w:rPr>
-          <w:b/>
-          <w:i w:val="0"/>
-          <w:color w:val="auto"/>
-        </w:rPr>
-        <w:t xml:space="preserve">Figura </w:t>
-      </w:r>
-      <w:r>
-        <w:rPr>
-          <w:b/>
-          <w:i w:val="0"/>
-          <w:color w:val="auto"/>
-        </w:rPr>
-        <w:fldChar w:fldCharType="begin"/>
-      </w:r>
-      <w:r>
-        <w:rPr>
-          <w:b/>
-          <w:i w:val="0"/>
-          <w:color w:val="auto"/>
-        </w:rPr>
-        <w:instrText xml:space="preserve"> SEQ Figura \* ARABIC </w:instrText>
-      </w:r>
-      <w:r>
-        <w:rPr>
-          <w:b/>
-          <w:i w:val="0"/>
-          <w:color w:val="auto"/>
-        </w:rPr>
-        <w:fldChar w:fldCharType="separate"/>
-      </w:r>
-      <w:r>
-        <w:rPr>
-          <w:b/>
-          <w:i w:val="0"/>
-          <w:noProof/>
-          <w:color w:val="auto"/>
-        </w:rPr>
-        <w:t>12</w:t>
-      </w:r>
-      <w:r>
-        <w:rPr>
-          <w:b/>
-          <w:i w:val="0"/>
-          <w:color w:val="auto"/>
-        </w:rPr>
-        <w:fldChar w:fldCharType="end"/>
-      </w:r>
-      <w:r>
-        <w:rPr>
-          <w:i w:val="0"/>
-          <w:color w:val="auto"/>
-        </w:rPr>
-        <w:t xml:space="preserve"> A</w:t>
-      </w:r>
-      <w:r>
-        <w:rPr>
-          <w:i w:val="0"/>
-          <w:color w:val="auto"/>
-        </w:rPr>
-        <w:t>plicación</w:t>
-      </w:r>
-      <w:r>
-        <w:rPr>
-          <w:i w:val="0"/>
-          <w:color w:val="auto"/>
-        </w:rPr>
-        <w:t xml:space="preserve"> cargando</w:t>
-      </w:r>
-      <w:bookmarkEnd w:id="14"/>
-    </w:p>
-    <w:p>
-      <w:pPr>
-        <w:spacing w:line="259" w:lineRule="auto"/>
-        <w:jc w:val="left"/>
-      </w:pPr>
-      <w:r>
-        <w:t>Ejecución del programa</w:t>
-      </w:r>
-    </w:p>
-    <w:p>
-      <w:pPr>
-        <w:keepNext/>
-        <w:jc w:val="center"/>
-      </w:pPr>
-      <w:r>
-        <w:rPr>
-          <w:noProof/>
-          <w:lang w:eastAsia="es-MX"/>
-        </w:rPr>
-        <mc:AlternateContent>
-          <mc:Choice Requires="wps">
-            <w:drawing>
-              <wp:anchor distT="0" distB="0" distL="114300" distR="114300" simplePos="0" relativeHeight="251686912" behindDoc="0" locked="0" layoutInCell="1" allowOverlap="1" wp14:anchorId="0B9BAD44" wp14:editId="6E52ADBE">
-                <wp:simplePos x="0" y="0"/>
-                <wp:positionH relativeFrom="column">
-                  <wp:posOffset>1786890</wp:posOffset>
-                </wp:positionH>
-                <wp:positionV relativeFrom="paragraph">
-                  <wp:posOffset>1590675</wp:posOffset>
-                </wp:positionV>
-                <wp:extent cx="2165230" cy="173990"/>
-                <wp:effectExtent l="19050" t="19050" r="26035" b="16510"/>
-                <wp:wrapNone/>
-                <wp:docPr id="40" name="Rectángulo redondeado 40"/>
-                <wp:cNvGraphicFramePr/>
-                <a:graphic xmlns:a="http://schemas.openxmlformats.org/drawingml/2006/main">
-                  <a:graphicData uri="http://schemas.microsoft.com/office/word/2010/wordprocessingShape">
-                    <wps:wsp>
-                      <wps:cNvSpPr/>
-                      <wps:spPr>
-                        <a:xfrm>
-                          <a:off x="0" y="0"/>
-                          <a:ext cx="2165230" cy="173990"/>
-                        </a:xfrm>
-                        <a:prstGeom prst="roundRect">
-                          <a:avLst/>
-                        </a:prstGeom>
-                        <a:noFill/>
-                        <a:ln w="38100">
-                          <a:solidFill>
-                            <a:srgbClr val="FF0000"/>
-                          </a:solidFill>
-                        </a:ln>
-                      </wps:spPr>
-                      <wps:style>
-                        <a:lnRef idx="2">
-                          <a:schemeClr val="accent1">
-                            <a:shade val="50000"/>
-                          </a:schemeClr>
-                        </a:lnRef>
-                        <a:fillRef idx="1">
-                          <a:schemeClr val="accent1"/>
-                        </a:fillRef>
-                        <a:effectRef idx="0">
-                          <a:schemeClr val="accent1"/>
-                        </a:effectRef>
-                        <a:fontRef idx="minor">
-                          <a:schemeClr val="lt1"/>
-                        </a:fontRef>
-                      </wps:style>
-                      <wps:bodyPr rot="0" spcFirstLastPara="0" vertOverflow="overflow" horzOverflow="overflow" vert="horz" wrap="square" lIns="91440" tIns="45720" rIns="91440" bIns="45720" numCol="1" spcCol="0" rtlCol="0" fromWordArt="0" anchor="ctr" anchorCtr="0" forceAA="0" compatLnSpc="1">
-                        <a:prstTxWarp prst="textNoShape">
-                          <a:avLst/>
-                        </a:prstTxWarp>
-                        <a:noAutofit/>
-                      </wps:bodyPr>
-                    </wps:wsp>
-                  </a:graphicData>
-                </a:graphic>
-                <wp14:sizeRelH relativeFrom="margin">
-                  <wp14:pctWidth>0</wp14:pctWidth>
-                </wp14:sizeRelH>
-                <wp14:sizeRelV relativeFrom="margin">
-                  <wp14:pctHeight>0</wp14:pctHeight>
-                </wp14:sizeRelV>
-              </wp:anchor>
-            </w:drawing>
-          </mc:Choice>
-          <mc:Fallback xmlns:w16se="http://schemas.microsoft.com/office/word/2015/wordml/symex" xmlns:cx1="http://schemas.microsoft.com/office/drawing/2015/9/8/chartex" xmlns:cx="http://schemas.microsoft.com/office/drawing/2014/chartex">
-            <w:pict>
-              <v:roundrect w14:anchorId="74D21B12" id="Rectángulo redondeado 40" o:spid="_x0000_s1026" style="position:absolute;margin-left:140.7pt;margin-top:125.25pt;width:170.5pt;height:13.7pt;z-index:251686912;visibility:visible;mso-wrap-style:square;mso-width-percent:0;mso-height-percent:0;mso-wrap-distance-left:9pt;mso-wrap-distance-top:0;mso-wrap-distance-right:9pt;mso-wrap-distance-bottom:0;mso-position-horizontal:absolute;mso-position-horizontal-relative:text;mso-position-vertical:absolute;mso-position-vertical-relative:text;mso-width-percent:0;mso-height-percent:0;mso-width-relative:margin;mso-height-relative:margin;v-text-anchor:middle" arcsize="10923f" o:gfxdata="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" filled="f" strokecolor="red" strokeweight="3pt">
-                <v:stroke joinstyle="miter"/>
-              </v:roundrect>
-            </w:pict>
-          </mc:Fallback>
-        </mc:AlternateContent>
-      </w:r>
-      <w:r>
-        <w:rPr>
-          <w:noProof/>
-          <w:lang w:eastAsia="es-MX"/>
-        </w:rPr>
-        <w:drawing>
-          <wp:inline distT="0" distB="0" distL="0" distR="0" wp14:anchorId="3B0BA661" wp14:editId="473D278F">
-            <wp:extent cx="3537804" cy="3448050"/>
-            <wp:effectExtent l="0" t="0" r="5715" b="0"/>
-            <wp:docPr id="6" name="Imagen 6"/>
-            <wp:cNvGraphicFramePr>
-              <a:graphicFrameLocks xmlns:a="http://schemas.openxmlformats.org/drawingml/2006/main" noChangeAspect="1"/>
-            </wp:cNvGraphicFramePr>
-            <a:graphic xmlns:a="http://schemas.openxmlformats.org/drawingml/2006/main">
-              <a:graphicData uri="http://schemas.openxmlformats.org/drawingml/2006/picture">
-                <pic:pic xmlns:pic="http://schemas.openxmlformats.org/drawingml/2006/picture">
-                  <pic:nvPicPr>
-                    <pic:cNvPr id="1" name=""/>
-                    <pic:cNvPicPr/>
-                  </pic:nvPicPr>
-                  <pic:blipFill>
-                    <a:blip r:embed="rId19"/>
-                    <a:stretch>
-                      <a:fillRect/>
-                    </a:stretch>
-                  </pic:blipFill>
-                  <pic:spPr>
-                    <a:xfrm>
-                      <a:off x="0" y="0"/>
-                      <a:ext cx="3540626" cy="3450801"/>
-                    </a:xfrm>
-                    <a:prstGeom prst="rect">
-                      <a:avLst/>
-                    </a:prstGeom>
-                  </pic:spPr>
-                </pic:pic>
-              </a:graphicData>
-            </a:graphic>
-          </wp:inline>
-        </w:drawing>
-      </w:r>
-    </w:p>
-    <w:p>
-      <w:pPr>
-        <w:pStyle w:val="Descripcin"/>
-        <w:jc w:val="center"/>
-        <w:rPr>
-          <w:i w:val="0"/>
-          <w:color w:val="auto"/>
-        </w:rPr>
-      </w:pPr>
-      <w:bookmarkStart w:id="15" w:name="_Toc15749995"/>
-      <w:r>
-        <w:rPr>
-          <w:b/>
-          <w:i w:val="0"/>
-          <w:color w:val="auto"/>
-        </w:rPr>
-        <w:t xml:space="preserve">Figura </w:t>
-      </w:r>
-      <w:r>
-        <w:rPr>
-          <w:b/>
-          <w:i w:val="0"/>
-          <w:color w:val="auto"/>
-        </w:rPr>
-        <w:fldChar w:fldCharType="begin"/>
-      </w:r>
-      <w:r>
-        <w:rPr>
-          <w:b/>
-          <w:i w:val="0"/>
-          <w:color w:val="auto"/>
-        </w:rPr>
-        <w:instrText xml:space="preserve"> SEQ Figura \* ARABIC </w:instrText>
-      </w:r>
-      <w:r>
-        <w:rPr>
-          <w:b/>
-          <w:i w:val="0"/>
-          <w:color w:val="auto"/>
-        </w:rPr>
-        <w:fldChar w:fldCharType="separate"/>
-      </w:r>
-      <w:r>
-        <w:rPr>
-          <w:b/>
-          <w:i w:val="0"/>
-          <w:noProof/>
-          <w:color w:val="auto"/>
-        </w:rPr>
-        <w:t>13</w:t>
-      </w:r>
-      <w:r>
-        <w:rPr>
-          <w:b/>
-          <w:i w:val="0"/>
-          <w:color w:val="auto"/>
-        </w:rPr>
-        <w:fldChar w:fldCharType="end"/>
-      </w:r>
-      <w:r>
-        <w:rPr>
-          <w:i w:val="0"/>
-          <w:color w:val="auto"/>
-        </w:rPr>
-        <w:t xml:space="preserve"> inicio de la </w:t>
-      </w:r>
-      <w:r>
-        <w:rPr>
-          <w:i w:val="0"/>
-          <w:color w:val="auto"/>
-        </w:rPr>
-        <w:t>aplicación</w:t>
-      </w:r>
-      <w:bookmarkEnd w:id="15"/>
-    </w:p>
-    <w:p>
-      <w:pPr>
-        <w:rPr>
-          <w:b/>
-        </w:rPr>
-      </w:pPr>
-      <w:r>
-        <w:t xml:space="preserve">Terminar la instalación y verificar que nuestro entorno de trabajo esta bien instalado y configurado, tenemos que clic en </w:t>
-      </w:r>
-      <w:r>
-        <w:t>“</w:t>
-      </w:r>
-      <w:r>
-        <w:rPr>
-          <w:b/>
-        </w:rPr>
-        <w:t>Start a new Android Studio Proyect</w:t>
-      </w:r>
-      <w:r>
-        <w:rPr>
-          <w:b/>
-        </w:rPr>
-        <w:t>”</w:t>
-      </w:r>
-      <w:r>
-        <w:rPr>
-          <w:b/>
-        </w:rPr>
-        <w:t>.</w:t>
-      </w:r>
-    </w:p>
-    <w:p>
-      <w:pPr>
-        <w:keepNext/>
-        <w:jc w:val="center"/>
-      </w:pPr>
-      <w:r>
-        <w:rPr>
-          <w:noProof/>
-          <w:lang w:eastAsia="es-MX"/>
-        </w:rPr>
-        <w:lastRenderedPageBreak/>
-        <mc:AlternateContent>
-          <mc:Choice Requires="wps">
-            <w:drawing>
-              <wp:anchor distT="0" distB="0" distL="114300" distR="114300" simplePos="0" relativeHeight="251691008" behindDoc="0" locked="0" layoutInCell="1" allowOverlap="1" wp14:anchorId="0B9BAD44" wp14:editId="6E52ADBE">
-                <wp:simplePos x="0" y="0"/>
-                <wp:positionH relativeFrom="column">
-                  <wp:posOffset>3991346</wp:posOffset>
-                </wp:positionH>
-                <wp:positionV relativeFrom="paragraph">
-                  <wp:posOffset>3689350</wp:posOffset>
-                </wp:positionV>
-                <wp:extent cx="499194" cy="336430"/>
-                <wp:effectExtent l="19050" t="19050" r="15240" b="26035"/>
-                <wp:wrapNone/>
-                <wp:docPr id="42" name="Rectángulo redondeado 42"/>
-                <wp:cNvGraphicFramePr/>
-                <a:graphic xmlns:a="http://schemas.openxmlformats.org/drawingml/2006/main">
-                  <a:graphicData uri="http://schemas.microsoft.com/office/word/2010/wordprocessingShape">
-                    <wps:wsp>
-                      <wps:cNvSpPr/>
-                      <wps:spPr>
-                        <a:xfrm>
-                          <a:off x="0" y="0"/>
-                          <a:ext cx="499194" cy="336430"/>
-                        </a:xfrm>
-                        <a:prstGeom prst="roundRect">
-                          <a:avLst/>
-                        </a:prstGeom>
-                        <a:noFill/>
-                        <a:ln w="38100">
-                          <a:solidFill>
-                            <a:srgbClr val="FF0000"/>
-                          </a:solidFill>
-                        </a:ln>
-                      </wps:spPr>
-                      <wps:style>
-                        <a:lnRef idx="2">
-                          <a:schemeClr val="accent1">
-                            <a:shade val="50000"/>
-                          </a:schemeClr>
-                        </a:lnRef>
-                        <a:fillRef idx="1">
-                          <a:schemeClr val="accent1"/>
-                        </a:fillRef>
-                        <a:effectRef idx="0">
-                          <a:schemeClr val="accent1"/>
-                        </a:effectRef>
-                        <a:fontRef idx="minor">
-                          <a:schemeClr val="lt1"/>
-                        </a:fontRef>
-                      </wps:style>
-                      <wps:bodyPr rot="0" spcFirstLastPara="0" vertOverflow="overflow" horzOverflow="overflow" vert="horz" wrap="square" lIns="91440" tIns="45720" rIns="91440" bIns="45720" numCol="1" spcCol="0" rtlCol="0" fromWordArt="0" anchor="ctr" anchorCtr="0" forceAA="0" compatLnSpc="1">
-                        <a:prstTxWarp prst="textNoShape">
-                          <a:avLst/>
-                        </a:prstTxWarp>
-                        <a:noAutofit/>
-                      </wps:bodyPr>
-                    </wps:wsp>
-                  </a:graphicData>
-                </a:graphic>
-                <wp14:sizeRelH relativeFrom="margin">
-                  <wp14:pctWidth>0</wp14:pctWidth>
-                </wp14:sizeRelH>
-                <wp14:sizeRelV relativeFrom="margin">
-                  <wp14:pctHeight>0</wp14:pctHeight>
-                </wp14:sizeRelV>
-              </wp:anchor>
-            </w:drawing>
-          </mc:Choice>
-          <mc:Fallback xmlns:w16se="http://schemas.microsoft.com/office/word/2015/wordml/symex" xmlns:cx1="http://schemas.microsoft.com/office/drawing/2015/9/8/chartex" xmlns:cx="http://schemas.microsoft.com/office/drawing/2014/chartex">
-            <w:pict>
-              <v:roundrect w14:anchorId="041191D6" id="Rectángulo redondeado 42" o:spid="_x0000_s1026" style="position:absolute;margin-left:314.3pt;margin-top:290.5pt;width:39.3pt;height:26.5pt;z-index:251691008;visibility:visible;mso-wrap-style:square;mso-width-percent:0;mso-height-percent:0;mso-wrap-distance-left:9pt;mso-wrap-distance-top:0;mso-wrap-distance-right:9pt;mso-wrap-distance-bottom:0;mso-position-horizontal:absolute;mso-position-horizontal-relative:text;mso-position-vertical:absolute;mso-position-vertical-relative:text;mso-width-percent:0;mso-height-percent:0;mso-width-relative:margin;mso-height-relative:margin;v-text-anchor:middle" arcsize="10923f" o:gfxdata="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" filled="f" strokecolor="red" strokeweight="3pt">
-                <v:stroke joinstyle="miter"/>
-              </v:roundrect>
-            </w:pict>
-          </mc:Fallback>
-        </mc:AlternateContent>
-      </w:r>
-      <w:r>
-        <w:rPr>
-          <w:noProof/>
-          <w:lang w:eastAsia="es-MX"/>
-        </w:rPr>
-        <mc:AlternateContent>
-          <mc:Choice Requires="wps">
-            <w:drawing>
-              <wp:anchor distT="0" distB="0" distL="114300" distR="114300" simplePos="0" relativeHeight="251688960" behindDoc="0" locked="0" layoutInCell="1" allowOverlap="1" wp14:anchorId="0B9BAD44" wp14:editId="6E52ADBE">
-                <wp:simplePos x="0" y="0"/>
-                <wp:positionH relativeFrom="column">
-                  <wp:posOffset>2715488</wp:posOffset>
-                </wp:positionH>
-                <wp:positionV relativeFrom="paragraph">
-                  <wp:posOffset>877247</wp:posOffset>
-                </wp:positionV>
-                <wp:extent cx="1371600" cy="1466490"/>
-                <wp:effectExtent l="19050" t="19050" r="19050" b="19685"/>
-                <wp:wrapNone/>
-                <wp:docPr id="41" name="Rectángulo redondeado 41"/>
-                <wp:cNvGraphicFramePr/>
-                <a:graphic xmlns:a="http://schemas.openxmlformats.org/drawingml/2006/main">
-                  <a:graphicData uri="http://schemas.microsoft.com/office/word/2010/wordprocessingShape">
-                    <wps:wsp>
-                      <wps:cNvSpPr/>
-                      <wps:spPr>
-                        <a:xfrm>
-                          <a:off x="0" y="0"/>
-                          <a:ext cx="1371600" cy="1466490"/>
-                        </a:xfrm>
-                        <a:prstGeom prst="roundRect">
-                          <a:avLst/>
-                        </a:prstGeom>
-                        <a:noFill/>
-                        <a:ln w="38100">
-                          <a:solidFill>
-                            <a:srgbClr val="FF0000"/>
-                          </a:solidFill>
-                        </a:ln>
-                      </wps:spPr>
-                      <wps:style>
-                        <a:lnRef idx="2">
-                          <a:schemeClr val="accent1">
-                            <a:shade val="50000"/>
-                          </a:schemeClr>
-                        </a:lnRef>
-                        <a:fillRef idx="1">
-                          <a:schemeClr val="accent1"/>
-                        </a:fillRef>
-                        <a:effectRef idx="0">
-                          <a:schemeClr val="accent1"/>
-                        </a:effectRef>
-                        <a:fontRef idx="minor">
-                          <a:schemeClr val="lt1"/>
-                        </a:fontRef>
-                      </wps:style>
-                      <wps:bodyPr rot="0" spcFirstLastPara="0" vertOverflow="overflow" horzOverflow="overflow" vert="horz" wrap="square" lIns="91440" tIns="45720" rIns="91440" bIns="45720" numCol="1" spcCol="0" rtlCol="0" fromWordArt="0" anchor="ctr" anchorCtr="0" forceAA="0" compatLnSpc="1">
-                        <a:prstTxWarp prst="textNoShape">
-                          <a:avLst/>
-                        </a:prstTxWarp>
-                        <a:noAutofit/>
-                      </wps:bodyPr>
-                    </wps:wsp>
-                  </a:graphicData>
-                </a:graphic>
-                <wp14:sizeRelH relativeFrom="margin">
-                  <wp14:pctWidth>0</wp14:pctWidth>
-                </wp14:sizeRelH>
-                <wp14:sizeRelV relativeFrom="margin">
-                  <wp14:pctHeight>0</wp14:pctHeight>
-                </wp14:sizeRelV>
-              </wp:anchor>
-            </w:drawing>
-          </mc:Choice>
-          <mc:Fallback xmlns:w16se="http://schemas.microsoft.com/office/word/2015/wordml/symex" xmlns:cx1="http://schemas.microsoft.com/office/drawing/2015/9/8/chartex" xmlns:cx="http://schemas.microsoft.com/office/drawing/2014/chartex">
-            <w:pict>
-              <v:roundrect w14:anchorId="5A144203" id="Rectángulo redondeado 41" o:spid="_x0000_s1026" style="position:absolute;margin-left:213.8pt;margin-top:69.05pt;width:108pt;height:115.45pt;z-index:251688960;visibility:visible;mso-wrap-style:square;mso-width-percent:0;mso-height-percent:0;mso-wrap-distance-left:9pt;mso-wrap-distance-top:0;mso-wrap-distance-right:9pt;mso-wrap-distance-bottom:0;mso-position-horizontal:absolute;mso-position-horizontal-relative:text;mso-position-vertical:absolute;mso-position-vertical-relative:text;mso-width-percent:0;mso-height-percent:0;mso-width-relative:margin;mso-height-relative:margin;v-text-anchor:middle" arcsize="10923f" o:gfxdata="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" filled="f" strokecolor="red" strokeweight="3pt">
-                <v:stroke joinstyle="miter"/>
-              </v:roundrect>
-            </w:pict>
-          </mc:Fallback>
-        </mc:AlternateContent>
-      </w:r>
-      <w:r>
-        <w:rPr>
-          <w:noProof/>
-          <w:lang w:eastAsia="es-MX"/>
-        </w:rPr>
-        <w:drawing>
-          <wp:inline distT="0" distB="0" distL="0" distR="0" wp14:anchorId="4D308BC8" wp14:editId="035A6FA8">
-            <wp:extent cx="5612130" cy="4015105"/>
-            <wp:effectExtent l="0" t="0" r="7620" b="4445"/>
-            <wp:docPr id="16" name="Imagen 16"/>
-            <wp:cNvGraphicFramePr>
-              <a:graphicFrameLocks xmlns:a="http://schemas.openxmlformats.org/drawingml/2006/main" noChangeAspect="1"/>
-            </wp:cNvGraphicFramePr>
-            <a:graphic xmlns:a="http://schemas.openxmlformats.org/drawingml/2006/main">
-              <a:graphicData uri="http://schemas.openxmlformats.org/drawingml/2006/picture">
-                <pic:pic xmlns:pic="http://schemas.openxmlformats.org/drawingml/2006/picture">
-                  <pic:nvPicPr>
-                    <pic:cNvPr id="1" name=""/>
-                    <pic:cNvPicPr/>
-                  </pic:nvPicPr>
-                  <pic:blipFill>
-                    <a:blip r:embed="rId20"/>
-                    <a:stretch>
-                      <a:fillRect/>
-                    </a:stretch>
-                  </pic:blipFill>
-                  <pic:spPr>
-                    <a:xfrm>
-                      <a:off x="0" y="0"/>
-                      <a:ext cx="5612130" cy="4015105"/>
-                    </a:xfrm>
-                    <a:prstGeom prst="rect">
-                      <a:avLst/>
-                    </a:prstGeom>
-                  </pic:spPr>
-                </pic:pic>
-              </a:graphicData>
-            </a:graphic>
-          </wp:inline>
-        </w:drawing>
-      </w:r>
-    </w:p>
-    <w:p>
-      <w:pPr>
-        <w:pStyle w:val="Descripcin"/>
-        <w:jc w:val="center"/>
-        <w:rPr>
-          <w:i w:val="0"/>
-          <w:color w:val="auto"/>
-        </w:rPr>
-      </w:pPr>
-      <w:bookmarkStart w:id="16" w:name="_Toc15749996"/>
-      <w:r>
-        <w:rPr>
-          <w:b/>
-          <w:i w:val="0"/>
-          <w:color w:val="auto"/>
-        </w:rPr>
-        <w:t xml:space="preserve">Figura </w:t>
-      </w:r>
-      <w:r>
-        <w:rPr>
-          <w:b/>
-          <w:i w:val="0"/>
-          <w:color w:val="auto"/>
-        </w:rPr>
-        <w:fldChar w:fldCharType="begin"/>
-      </w:r>
-      <w:r>
-        <w:rPr>
-          <w:b/>
-          <w:i w:val="0"/>
-          <w:color w:val="auto"/>
-        </w:rPr>
-        <w:instrText xml:space="preserve"> SEQ Figura \* ARABIC </w:instrText>
-      </w:r>
-      <w:r>
-        <w:rPr>
-          <w:b/>
-          <w:i w:val="0"/>
-          <w:color w:val="auto"/>
-        </w:rPr>
-        <w:fldChar w:fldCharType="separate"/>
-      </w:r>
-      <w:r>
-        <w:rPr>
-          <w:b/>
-          <w:i w:val="0"/>
-          <w:noProof/>
-          <w:color w:val="auto"/>
-        </w:rPr>
-        <w:t>14</w:t>
-      </w:r>
-      <w:r>
-        <w:rPr>
-          <w:b/>
-          <w:i w:val="0"/>
-          <w:color w:val="auto"/>
-        </w:rPr>
-        <w:fldChar w:fldCharType="end"/>
-      </w:r>
-      <w:r>
-        <w:rPr>
-          <w:i w:val="0"/>
-          <w:color w:val="auto"/>
-        </w:rPr>
-        <w:t xml:space="preserve"> Elección del tipo del proyecto</w:t>
-      </w:r>
-      <w:bookmarkEnd w:id="16"/>
-    </w:p>
-    <w:p>
-      <w:r>
-        <w:t xml:space="preserve">Debemos de seleccionar un proyecto, en este caso para hacer nuestra prueba se seleccionará  </w:t>
-      </w:r>
-      <w:r>
-        <w:t>“</w:t>
-      </w:r>
-      <w:r>
-        <w:rPr>
-          <w:b/>
-        </w:rPr>
-        <w:t>Empty Activity</w:t>
-      </w:r>
-      <w:r>
-        <w:rPr>
-          <w:b/>
-        </w:rPr>
-        <w:t>”</w:t>
-      </w:r>
-      <w:r>
-        <w:rPr>
-          <w:b/>
-        </w:rPr>
-        <w:t xml:space="preserve"> </w:t>
-      </w:r>
-      <w:r>
-        <w:t xml:space="preserve"> y después se pulsara </w:t>
-      </w:r>
-      <w:r>
-        <w:rPr>
-          <w:b/>
-        </w:rPr>
-        <w:t xml:space="preserve"> </w:t>
-      </w:r>
-      <w:r>
-        <w:rPr>
-          <w:b/>
-        </w:rPr>
-        <w:t>“</w:t>
-      </w:r>
-      <w:r>
-        <w:rPr>
-          <w:b/>
-        </w:rPr>
-        <w:t>Next</w:t>
-      </w:r>
-      <w:r>
-        <w:rPr>
-          <w:b/>
-        </w:rPr>
-        <w:t>”</w:t>
-      </w:r>
-      <w:r>
-        <w:rPr>
-          <w:b/>
-        </w:rPr>
-        <w:t>.</w:t>
-      </w:r>
-    </w:p>
-    <w:p>
-      <w:pPr>
-        <w:keepNext/>
-        <w:jc w:val="center"/>
-      </w:pPr>
-      <w:r>
-        <w:rPr>
-          <w:noProof/>
-          <w:lang w:eastAsia="es-MX"/>
-        </w:rPr>
-        <w:lastRenderedPageBreak/>
-        <w:drawing>
-          <wp:inline distT="0" distB="0" distL="0" distR="0" wp14:anchorId="09AD90AA" wp14:editId="18833715">
-            <wp:extent cx="4486275" cy="3242118"/>
-            <wp:effectExtent l="0" t="0" r="0" b="0"/>
-            <wp:docPr id="14" name="Imagen 14"/>
-            <wp:cNvGraphicFramePr>
-              <a:graphicFrameLocks xmlns:a="http://schemas.openxmlformats.org/drawingml/2006/main" noChangeAspect="1"/>
-            </wp:cNvGraphicFramePr>
-            <a:graphic xmlns:a="http://schemas.openxmlformats.org/drawingml/2006/main">
-              <a:graphicData uri="http://schemas.openxmlformats.org/drawingml/2006/picture">
-                <pic:pic xmlns:pic="http://schemas.openxmlformats.org/drawingml/2006/picture">
-                  <pic:nvPicPr>
-                    <pic:cNvPr id="1" name=""/>
-                    <pic:cNvPicPr/>
-                  </pic:nvPicPr>
-                  <pic:blipFill>
-                    <a:blip r:embed="rId21"/>
-                    <a:stretch>
-                      <a:fillRect/>
-                    </a:stretch>
-                  </pic:blipFill>
-                  <pic:spPr>
-                    <a:xfrm>
-                      <a:off x="0" y="0"/>
-                      <a:ext cx="4491809" cy="3246118"/>
-                    </a:xfrm>
-                    <a:prstGeom prst="rect">
-                      <a:avLst/>
-                    </a:prstGeom>
-                  </pic:spPr>
-                </pic:pic>
-              </a:graphicData>
-            </a:graphic>
-          </wp:inline>
-        </w:drawing>
-      </w:r>
-    </w:p>
-    <w:p>
-      <w:pPr>
-        <w:pStyle w:val="Descripcin"/>
-        <w:jc w:val="center"/>
-        <w:rPr>
-          <w:i w:val="0"/>
-          <w:color w:val="auto"/>
-        </w:rPr>
-      </w:pPr>
-      <w:bookmarkStart w:id="17" w:name="_Toc15749997"/>
-      <w:r>
-        <w:rPr>
-          <w:b/>
-          <w:i w:val="0"/>
-          <w:color w:val="auto"/>
-        </w:rPr>
-        <w:t xml:space="preserve">Figura </w:t>
-      </w:r>
-      <w:r>
-        <w:rPr>
-          <w:b/>
-          <w:i w:val="0"/>
-          <w:color w:val="auto"/>
-        </w:rPr>
-        <w:fldChar w:fldCharType="begin"/>
-      </w:r>
-      <w:r>
-        <w:rPr>
-          <w:b/>
-          <w:i w:val="0"/>
-          <w:color w:val="auto"/>
-        </w:rPr>
-        <w:instrText xml:space="preserve"> SEQ Figura \* ARABIC </w:instrText>
-      </w:r>
-      <w:r>
-        <w:rPr>
-          <w:b/>
-          <w:i w:val="0"/>
-          <w:color w:val="auto"/>
-        </w:rPr>
-        <w:fldChar w:fldCharType="separate"/>
-      </w:r>
-      <w:r>
-        <w:rPr>
-          <w:b/>
-          <w:i w:val="0"/>
-          <w:noProof/>
-          <w:color w:val="auto"/>
-        </w:rPr>
-        <w:t>15</w:t>
-      </w:r>
-      <w:r>
-        <w:rPr>
-          <w:b/>
-          <w:i w:val="0"/>
-          <w:color w:val="auto"/>
-        </w:rPr>
-        <w:fldChar w:fldCharType="end"/>
-      </w:r>
-      <w:r>
-        <w:rPr>
-          <w:i w:val="0"/>
-          <w:color w:val="auto"/>
-        </w:rPr>
-        <w:t xml:space="preserve"> Instalación de componentes</w:t>
-      </w:r>
-      <w:bookmarkEnd w:id="17"/>
-    </w:p>
-    <w:p>
-      <w:r>
-        <w:t>Y comenzara la instalación de los componentes.</w:t>
-      </w:r>
-    </w:p>
-    <w:p>
-      <w:pPr>
-        <w:jc w:val="center"/>
-      </w:pPr>
-    </w:p>
-    <w:p>
-      <w:pPr>
-        <w:keepNext/>
-        <w:jc w:val="center"/>
-      </w:pPr>
-      <w:r>
-        <w:rPr>
-          <w:noProof/>
-          <w:lang w:eastAsia="es-MX"/>
-        </w:rPr>
-        <w:drawing>
-          <wp:inline distT="0" distB="0" distL="0" distR="0" wp14:anchorId="035E7B5B" wp14:editId="07FB2A9E">
-            <wp:extent cx="4895850" cy="2630730"/>
-            <wp:effectExtent l="0" t="0" r="0" b="0"/>
-            <wp:docPr id="17" name="Imagen 17"/>
-            <wp:cNvGraphicFramePr>
-              <a:graphicFrameLocks xmlns:a="http://schemas.openxmlformats.org/drawingml/2006/main" noChangeAspect="1"/>
-            </wp:cNvGraphicFramePr>
-            <a:graphic xmlns:a="http://schemas.openxmlformats.org/drawingml/2006/main">
-              <a:graphicData uri="http://schemas.openxmlformats.org/drawingml/2006/picture">
-                <pic:pic xmlns:pic="http://schemas.openxmlformats.org/drawingml/2006/picture">
-                  <pic:nvPicPr>
-                    <pic:cNvPr id="1" name=""/>
-                    <pic:cNvPicPr/>
-                  </pic:nvPicPr>
-                  <pic:blipFill>
-                    <a:blip r:embed="rId22"/>
-                    <a:stretch>
-                      <a:fillRect/>
-                    </a:stretch>
-                  </pic:blipFill>
-                  <pic:spPr>
-                    <a:xfrm>
-                      <a:off x="0" y="0"/>
-                      <a:ext cx="4899357" cy="2632614"/>
-                    </a:xfrm>
-                    <a:prstGeom prst="rect">
-                      <a:avLst/>
-                    </a:prstGeom>
-                  </pic:spPr>
-                </pic:pic>
-              </a:graphicData>
-            </a:graphic>
-          </wp:inline>
-        </w:drawing>
-      </w:r>
-    </w:p>
-    <w:p>
-      <w:pPr>
-        <w:pStyle w:val="Descripcin"/>
-        <w:jc w:val="center"/>
-        <w:rPr>
-          <w:i w:val="0"/>
-          <w:color w:val="auto"/>
-        </w:rPr>
-      </w:pPr>
-      <w:bookmarkStart w:id="18" w:name="_Toc15749998"/>
-      <w:r>
-        <w:rPr>
-          <w:b/>
-          <w:i w:val="0"/>
-          <w:color w:val="auto"/>
-        </w:rPr>
-        <w:t xml:space="preserve">Figura </w:t>
-      </w:r>
-      <w:r>
-        <w:rPr>
-          <w:b/>
-          <w:i w:val="0"/>
-          <w:color w:val="auto"/>
-        </w:rPr>
-        <w:fldChar w:fldCharType="begin"/>
-      </w:r>
-      <w:r>
-        <w:rPr>
-          <w:b/>
-          <w:i w:val="0"/>
-          <w:color w:val="auto"/>
-        </w:rPr>
-        <w:instrText xml:space="preserve"> SEQ Figura \* ARABIC </w:instrText>
-      </w:r>
-      <w:r>
-        <w:rPr>
-          <w:b/>
-          <w:i w:val="0"/>
-          <w:color w:val="auto"/>
-        </w:rPr>
-        <w:fldChar w:fldCharType="separate"/>
-      </w:r>
-      <w:r>
-        <w:rPr>
-          <w:b/>
-          <w:i w:val="0"/>
-          <w:noProof/>
-          <w:color w:val="auto"/>
-        </w:rPr>
-        <w:t>16</w:t>
-      </w:r>
-      <w:r>
-        <w:rPr>
-          <w:b/>
-          <w:i w:val="0"/>
-          <w:color w:val="auto"/>
-        </w:rPr>
-        <w:fldChar w:fldCharType="end"/>
-      </w:r>
-      <w:r>
-        <w:rPr>
-          <w:i w:val="0"/>
-          <w:color w:val="auto"/>
-        </w:rPr>
-        <w:t xml:space="preserve">  pantalla inicial</w:t>
-      </w:r>
-      <w:bookmarkEnd w:id="18"/>
-    </w:p>
-    <w:p>
-      <w:r>
-        <w:t xml:space="preserve">Al </w:t>
-      </w:r>
-      <w:r>
-        <w:t>terminar esta</w:t>
-      </w:r>
-      <w:r>
-        <w:t xml:space="preserve"> será la interfaz que nos </w:t>
-      </w:r>
-      <w:r>
-        <w:t>mostrará</w:t>
-      </w:r>
-      <w:r>
-        <w:t>. Esto debe de ser cuando se instala sin ningún problema.</w:t>
-      </w:r>
-    </w:p>
-    <w:p>
-      <w:pPr>
-        <w:jc w:val="center"/>
-      </w:pPr>
-      <w:r>
-        <w:rPr>
-          <w:noProof/>
-          <w:lang w:eastAsia="es-MX"/>
-        </w:rPr>
-        <w:lastRenderedPageBreak/>
-        <mc:AlternateContent>
-          <mc:Choice Requires="wps">
-            <w:drawing>
-              <wp:anchor distT="0" distB="0" distL="114300" distR="114300" simplePos="0" relativeHeight="251701248" behindDoc="0" locked="0" layoutInCell="1" allowOverlap="1" wp14:anchorId="0B9BAD44" wp14:editId="6E52ADBE">
-                <wp:simplePos x="0" y="0"/>
-                <wp:positionH relativeFrom="column">
-                  <wp:posOffset>-3810</wp:posOffset>
-                </wp:positionH>
-                <wp:positionV relativeFrom="paragraph">
-                  <wp:posOffset>362585</wp:posOffset>
-                </wp:positionV>
-                <wp:extent cx="2819400" cy="1104265"/>
-                <wp:effectExtent l="19050" t="19050" r="19050" b="19685"/>
-                <wp:wrapNone/>
-                <wp:docPr id="47" name="Rectángulo redondeado 47"/>
-                <wp:cNvGraphicFramePr/>
-                <a:graphic xmlns:a="http://schemas.openxmlformats.org/drawingml/2006/main">
-                  <a:graphicData uri="http://schemas.microsoft.com/office/word/2010/wordprocessingShape">
-                    <wps:wsp>
-                      <wps:cNvSpPr/>
-                      <wps:spPr>
-                        <a:xfrm>
-                          <a:off x="0" y="0"/>
-                          <a:ext cx="2819400" cy="1104265"/>
-                        </a:xfrm>
-                        <a:prstGeom prst="roundRect">
-                          <a:avLst/>
-                        </a:prstGeom>
-                        <a:noFill/>
-                        <a:ln w="38100">
-                          <a:solidFill>
-                            <a:srgbClr val="FF0000"/>
-                          </a:solidFill>
-                        </a:ln>
-                      </wps:spPr>
-                      <wps:style>
-                        <a:lnRef idx="2">
-                          <a:schemeClr val="accent1">
-                            <a:shade val="50000"/>
-                          </a:schemeClr>
-                        </a:lnRef>
-                        <a:fillRef idx="1">
-                          <a:schemeClr val="accent1"/>
-                        </a:fillRef>
-                        <a:effectRef idx="0">
-                          <a:schemeClr val="accent1"/>
-                        </a:effectRef>
-                        <a:fontRef idx="minor">
-                          <a:schemeClr val="lt1"/>
-                        </a:fontRef>
-                      </wps:style>
-                      <wps:bodyPr rot="0" spcFirstLastPara="0" vertOverflow="overflow" horzOverflow="overflow" vert="horz" wrap="square" lIns="91440" tIns="45720" rIns="91440" bIns="45720" numCol="1" spcCol="0" rtlCol="0" fromWordArt="0" anchor="ctr" anchorCtr="0" forceAA="0" compatLnSpc="1">
-                        <a:prstTxWarp prst="textNoShape">
-                          <a:avLst/>
-                        </a:prstTxWarp>
-                        <a:noAutofit/>
-                      </wps:bodyPr>
-                    </wps:wsp>
-                  </a:graphicData>
-                </a:graphic>
-                <wp14:sizeRelH relativeFrom="margin">
-                  <wp14:pctWidth>0</wp14:pctWidth>
-                </wp14:sizeRelH>
-                <wp14:sizeRelV relativeFrom="margin">
-                  <wp14:pctHeight>0</wp14:pctHeight>
-                </wp14:sizeRelV>
-              </wp:anchor>
-            </w:drawing>
-          </mc:Choice>
-          <mc:Fallback xmlns:w16se="http://schemas.microsoft.com/office/word/2015/wordml/symex" xmlns:cx1="http://schemas.microsoft.com/office/drawing/2015/9/8/chartex" xmlns:cx="http://schemas.microsoft.com/office/drawing/2014/chartex">
-            <w:pict>
-              <v:roundrect w14:anchorId="781E1FDC" id="Rectángulo redondeado 47" o:spid="_x0000_s1026" style="position:absolute;margin-left:-.3pt;margin-top:28.55pt;width:222pt;height:86.95pt;z-index:251701248;visibility:visible;mso-wrap-style:square;mso-width-percent:0;mso-height-percent:0;mso-wrap-distance-left:9pt;mso-wrap-distance-top:0;mso-wrap-distance-right:9pt;mso-wrap-distance-bottom:0;mso-position-horizontal:absolute;mso-position-horizontal-relative:text;mso-position-vertical:absolute;mso-position-vertical-relative:text;mso-width-percent:0;mso-height-percent:0;mso-width-relative:margin;mso-height-relative:margin;v-text-anchor:middle" arcsize="10923f" o:gfxdata="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" filled="f" strokecolor="red" strokeweight="3pt">
-                <v:stroke joinstyle="miter"/>
-              </v:roundrect>
-            </w:pict>
-          </mc:Fallback>
-        </mc:AlternateContent>
-      </w:r>
-    </w:p>
-    <w:p>
-      <w:pPr>
-        <w:keepNext/>
-        <w:jc w:val="center"/>
-      </w:pPr>
-      <w:r>
-        <w:rPr>
-          <w:noProof/>
-          <w:lang w:eastAsia="es-MX"/>
-        </w:rPr>
-        <mc:AlternateContent>
-          <mc:Choice Requires="wps">
-            <w:drawing>
-              <wp:anchor distT="0" distB="0" distL="114300" distR="114300" simplePos="0" relativeHeight="251693056" behindDoc="0" locked="0" layoutInCell="1" allowOverlap="1" wp14:anchorId="0B9BAD44" wp14:editId="6E52ADBE">
-                <wp:simplePos x="0" y="0"/>
-                <wp:positionH relativeFrom="column">
-                  <wp:posOffset>3330694</wp:posOffset>
-                </wp:positionH>
-                <wp:positionV relativeFrom="paragraph">
-                  <wp:posOffset>618248</wp:posOffset>
-                </wp:positionV>
-                <wp:extent cx="1078860" cy="94133"/>
-                <wp:effectExtent l="19050" t="19050" r="26670" b="20320"/>
-                <wp:wrapNone/>
-                <wp:docPr id="43" name="Rectángulo redondeado 43"/>
-                <wp:cNvGraphicFramePr/>
-                <a:graphic xmlns:a="http://schemas.openxmlformats.org/drawingml/2006/main">
-                  <a:graphicData uri="http://schemas.microsoft.com/office/word/2010/wordprocessingShape">
-                    <wps:wsp>
-                      <wps:cNvSpPr/>
-                      <wps:spPr>
-                        <a:xfrm>
-                          <a:off x="0" y="0"/>
-                          <a:ext cx="1078860" cy="94133"/>
-                        </a:xfrm>
-                        <a:prstGeom prst="roundRect">
-                          <a:avLst/>
-                        </a:prstGeom>
-                        <a:noFill/>
-                        <a:ln w="38100">
-                          <a:solidFill>
-                            <a:srgbClr val="FF0000"/>
-                          </a:solidFill>
-                        </a:ln>
-                      </wps:spPr>
-                      <wps:style>
-                        <a:lnRef idx="2">
-                          <a:schemeClr val="accent1">
-                            <a:shade val="50000"/>
-                          </a:schemeClr>
-                        </a:lnRef>
-                        <a:fillRef idx="1">
-                          <a:schemeClr val="accent1"/>
-                        </a:fillRef>
-                        <a:effectRef idx="0">
-                          <a:schemeClr val="accent1"/>
-                        </a:effectRef>
-                        <a:fontRef idx="minor">
-                          <a:schemeClr val="lt1"/>
-                        </a:fontRef>
-                      </wps:style>
-                      <wps:bodyPr rot="0" spcFirstLastPara="0" vertOverflow="overflow" horzOverflow="overflow" vert="horz" wrap="square" lIns="91440" tIns="45720" rIns="91440" bIns="45720" numCol="1" spcCol="0" rtlCol="0" fromWordArt="0" anchor="ctr" anchorCtr="0" forceAA="0" compatLnSpc="1">
-                        <a:prstTxWarp prst="textNoShape">
-                          <a:avLst/>
-                        </a:prstTxWarp>
-                        <a:noAutofit/>
-                      </wps:bodyPr>
-                    </wps:wsp>
-                  </a:graphicData>
-                </a:graphic>
-                <wp14:sizeRelH relativeFrom="margin">
-                  <wp14:pctWidth>0</wp14:pctWidth>
-                </wp14:sizeRelH>
-                <wp14:sizeRelV relativeFrom="margin">
-                  <wp14:pctHeight>0</wp14:pctHeight>
-                </wp14:sizeRelV>
-              </wp:anchor>
-            </w:drawing>
-          </mc:Choice>
-          <mc:Fallback xmlns:w16se="http://schemas.microsoft.com/office/word/2015/wordml/symex" xmlns:cx1="http://schemas.microsoft.com/office/drawing/2015/9/8/chartex" xmlns:cx="http://schemas.microsoft.com/office/drawing/2014/chartex">
-            <w:pict>
-              <v:roundrect w14:anchorId="7EFD3B62" id="Rectángulo redondeado 43" o:spid="_x0000_s1026" style="position:absolute;margin-left:262.25pt;margin-top:48.7pt;width:84.95pt;height:7.4pt;z-index:251693056;visibility:visible;mso-wrap-style:square;mso-width-percent:0;mso-height-percent:0;mso-wrap-distance-left:9pt;mso-wrap-distance-top:0;mso-wrap-distance-right:9pt;mso-wrap-distance-bottom:0;mso-position-horizontal:absolute;mso-position-horizontal-relative:text;mso-position-vertical:absolute;mso-position-vertical-relative:text;mso-width-percent:0;mso-height-percent:0;mso-width-relative:margin;mso-height-relative:margin;v-text-anchor:middle" arcsize="10923f" o:gfxdata="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" filled="f" strokecolor="red" strokeweight="3pt">
-                <v:stroke joinstyle="miter"/>
-              </v:roundrect>
-            </w:pict>
-          </mc:Fallback>
-        </mc:AlternateContent>
-      </w:r>
-      <w:r>
-        <w:rPr>
-          <w:noProof/>
-          <w:lang w:eastAsia="es-MX"/>
-        </w:rPr>
-        <w:drawing>
-          <wp:inline distT="0" distB="0" distL="0" distR="0" wp14:anchorId="3F340CBA" wp14:editId="4215E413">
-            <wp:extent cx="6400944" cy="1104265"/>
-            <wp:effectExtent l="0" t="0" r="0" b="635"/>
-            <wp:docPr id="18" name="Imagen 18"/>
-            <wp:cNvGraphicFramePr>
-              <a:graphicFrameLocks xmlns:a="http://schemas.openxmlformats.org/drawingml/2006/main" noChangeAspect="1"/>
-            </wp:cNvGraphicFramePr>
-            <a:graphic xmlns:a="http://schemas.openxmlformats.org/drawingml/2006/main">
-              <a:graphicData uri="http://schemas.openxmlformats.org/drawingml/2006/picture">
-                <pic:pic xmlns:pic="http://schemas.openxmlformats.org/drawingml/2006/picture">
-                  <pic:nvPicPr>
-                    <pic:cNvPr id="1" name=""/>
-                    <pic:cNvPicPr/>
-                  </pic:nvPicPr>
-                  <pic:blipFill>
-                    <a:blip r:embed="rId23"/>
-                    <a:stretch>
-                      <a:fillRect/>
-                    </a:stretch>
-                  </pic:blipFill>
-                  <pic:spPr>
-                    <a:xfrm>
-                      <a:off x="0" y="0"/>
-                      <a:ext cx="6428068" cy="1108944"/>
-                    </a:xfrm>
-                    <a:prstGeom prst="rect">
-                      <a:avLst/>
-                    </a:prstGeom>
-                  </pic:spPr>
-                </pic:pic>
-              </a:graphicData>
-            </a:graphic>
-          </wp:inline>
-        </w:drawing>
-      </w:r>
-    </w:p>
-    <w:p>
-      <w:pPr>
-        <w:pStyle w:val="Descripcin"/>
-        <w:jc w:val="center"/>
-        <w:rPr>
-          <w:i w:val="0"/>
-          <w:color w:val="auto"/>
-        </w:rPr>
-      </w:pPr>
-      <w:bookmarkStart w:id="19" w:name="_Toc15749999"/>
-      <w:r>
-        <w:rPr>
-          <w:b/>
-          <w:i w:val="0"/>
-          <w:color w:val="auto"/>
-        </w:rPr>
-        <w:t xml:space="preserve">Figura </w:t>
-      </w:r>
-      <w:r>
-        <w:rPr>
-          <w:b/>
-          <w:i w:val="0"/>
-          <w:color w:val="auto"/>
-        </w:rPr>
-        <w:fldChar w:fldCharType="begin"/>
-      </w:r>
-      <w:r>
-        <w:rPr>
-          <w:b/>
-          <w:i w:val="0"/>
-          <w:color w:val="auto"/>
-        </w:rPr>
-        <w:instrText xml:space="preserve"> SEQ Figura \* ARABIC </w:instrText>
-      </w:r>
-      <w:r>
-        <w:rPr>
-          <w:b/>
-          <w:i w:val="0"/>
-          <w:color w:val="auto"/>
-        </w:rPr>
-        <w:fldChar w:fldCharType="separate"/>
-      </w:r>
-      <w:r>
-        <w:rPr>
-          <w:b/>
-          <w:i w:val="0"/>
-          <w:noProof/>
-          <w:color w:val="auto"/>
-        </w:rPr>
-        <w:t>17</w:t>
-      </w:r>
-      <w:r>
-        <w:rPr>
-          <w:b/>
-          <w:i w:val="0"/>
-          <w:color w:val="auto"/>
-        </w:rPr>
-        <w:fldChar w:fldCharType="end"/>
-      </w:r>
-      <w:r>
-        <w:rPr>
-          <w:i w:val="0"/>
-          <w:color w:val="auto"/>
-        </w:rPr>
-        <w:t xml:space="preserve"> Error de SDK</w:t>
-      </w:r>
-      <w:bookmarkEnd w:id="19"/>
-    </w:p>
-    <w:p>
-      <w:r>
-        <w:t>Un error común que marca es el Error de SDK que no se encuentra, de manera que tenemos que instalarlo de nuevo. Y se</w:t>
-      </w:r>
-      <w:r>
-        <w:rPr>
-          <w:color w:val="auto"/>
-        </w:rPr>
-        <w:t xml:space="preserve">leccionamos </w:t>
-      </w:r>
-      <w:r>
-        <w:rPr>
-          <w:b/>
-          <w:color w:val="auto"/>
-        </w:rPr>
-        <w:t>Install missing SDK package(s).</w:t>
-      </w:r>
-      <w:r>
-        <w:t xml:space="preserve"> </w:t>
-      </w:r>
-      <w:r>
-        <w:rPr>
-          <w:color w:val="FF0000"/>
-        </w:rPr>
-        <w:t>(cabe aclarar que para evitar errores se realice la instalación del programa con internet así cualquier error, el mismo entorno de lo dirá y también te indicara la respuesta.)</w:t>
-      </w:r>
-    </w:p>
-    <w:p>
-      <w:pPr>
-        <w:keepNext/>
-        <w:jc w:val="center"/>
-      </w:pPr>
-      <w:r>
-        <w:rPr>
-          <w:noProof/>
-          <w:lang w:eastAsia="es-MX"/>
-        </w:rPr>
-        <mc:AlternateContent>
-          <mc:Choice Requires="wps">
-            <w:drawing>
-              <wp:anchor distT="0" distB="0" distL="114300" distR="114300" simplePos="0" relativeHeight="251697152" behindDoc="0" locked="0" layoutInCell="1" allowOverlap="1" wp14:anchorId="0B9BAD44" wp14:editId="6E52ADBE">
-                <wp:simplePos x="0" y="0"/>
-                <wp:positionH relativeFrom="column">
-                  <wp:posOffset>3834765</wp:posOffset>
-                </wp:positionH>
-                <wp:positionV relativeFrom="paragraph">
-                  <wp:posOffset>4234180</wp:posOffset>
-                </wp:positionV>
-                <wp:extent cx="533400" cy="240665"/>
-                <wp:effectExtent l="19050" t="19050" r="19050" b="26035"/>
-                <wp:wrapNone/>
-                <wp:docPr id="45" name="Rectángulo redondeado 45"/>
-                <wp:cNvGraphicFramePr/>
-                <a:graphic xmlns:a="http://schemas.openxmlformats.org/drawingml/2006/main">
-                  <a:graphicData uri="http://schemas.microsoft.com/office/word/2010/wordprocessingShape">
-                    <wps:wsp>
-                      <wps:cNvSpPr/>
-                      <wps:spPr>
-                        <a:xfrm>
-                          <a:off x="0" y="0"/>
-                          <a:ext cx="533400" cy="240665"/>
-                        </a:xfrm>
-                        <a:prstGeom prst="roundRect">
-                          <a:avLst/>
-                        </a:prstGeom>
-                        <a:noFill/>
-                        <a:ln w="38100">
-                          <a:solidFill>
-                            <a:srgbClr val="FF0000"/>
-                          </a:solidFill>
-                        </a:ln>
-                      </wps:spPr>
-                      <wps:style>
-                        <a:lnRef idx="2">
-                          <a:schemeClr val="accent1">
-                            <a:shade val="50000"/>
-                          </a:schemeClr>
-                        </a:lnRef>
-                        <a:fillRef idx="1">
-                          <a:schemeClr val="accent1"/>
-                        </a:fillRef>
-                        <a:effectRef idx="0">
-                          <a:schemeClr val="accent1"/>
-                        </a:effectRef>
-                        <a:fontRef idx="minor">
-                          <a:schemeClr val="lt1"/>
-                        </a:fontRef>
-                      </wps:style>
-                      <wps:bodyPr rot="0" spcFirstLastPara="0" vertOverflow="overflow" horzOverflow="overflow" vert="horz" wrap="square" lIns="91440" tIns="45720" rIns="91440" bIns="45720" numCol="1" spcCol="0" rtlCol="0" fromWordArt="0" anchor="ctr" anchorCtr="0" forceAA="0" compatLnSpc="1">
-                        <a:prstTxWarp prst="textNoShape">
-                          <a:avLst/>
-                        </a:prstTxWarp>
-                        <a:noAutofit/>
-                      </wps:bodyPr>
-                    </wps:wsp>
-                  </a:graphicData>
-                </a:graphic>
-                <wp14:sizeRelH relativeFrom="margin">
-                  <wp14:pctWidth>0</wp14:pctWidth>
-                </wp14:sizeRelH>
-                <wp14:sizeRelV relativeFrom="margin">
-                  <wp14:pctHeight>0</wp14:pctHeight>
-                </wp14:sizeRelV>
-              </wp:anchor>
-            </w:drawing>
-          </mc:Choice>
-          <mc:Fallback xmlns:w16se="http://schemas.microsoft.com/office/word/2015/wordml/symex" xmlns:cx1="http://schemas.microsoft.com/office/drawing/2015/9/8/chartex" xmlns:cx="http://schemas.microsoft.com/office/drawing/2014/chartex">
-            <w:pict>
-              <v:roundrect w14:anchorId="1C3073BC" id="Rectángulo redondeado 45" o:spid="_x0000_s1026" style="position:absolute;margin-left:301.95pt;margin-top:333.4pt;width:42pt;height:18.95pt;z-index:251697152;visibility:visible;mso-wrap-style:square;mso-width-percent:0;mso-height-percent:0;mso-wrap-distance-left:9pt;mso-wrap-distance-top:0;mso-wrap-distance-right:9pt;mso-wrap-distance-bottom:0;mso-position-horizontal:absolute;mso-position-horizontal-relative:text;mso-position-vertical:absolute;mso-position-vertical-relative:text;mso-width-percent:0;mso-height-percent:0;mso-width-relative:margin;mso-height-relative:margin;v-text-anchor:middle" arcsize="10923f" o:gfxdata="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" filled="f" strokecolor="red" strokeweight="3pt">
-                <v:stroke joinstyle="miter"/>
-              </v:roundrect>
-            </w:pict>
-          </mc:Fallback>
-        </mc:AlternateContent>
-      </w:r>
-      <w:r>
-        <w:rPr>
-          <w:noProof/>
-          <w:lang w:eastAsia="es-MX"/>
-        </w:rPr>
-        <mc:AlternateContent>
-          <mc:Choice Requires="wps">
-            <w:drawing>
-              <wp:anchor distT="0" distB="0" distL="114300" distR="114300" simplePos="0" relativeHeight="251695104" behindDoc="0" locked="0" layoutInCell="1" allowOverlap="1" wp14:anchorId="0B9BAD44" wp14:editId="6E52ADBE">
-                <wp:simplePos x="0" y="0"/>
-                <wp:positionH relativeFrom="column">
-                  <wp:posOffset>2767965</wp:posOffset>
-                </wp:positionH>
-                <wp:positionV relativeFrom="paragraph">
-                  <wp:posOffset>3900805</wp:posOffset>
-                </wp:positionV>
-                <wp:extent cx="600075" cy="193040"/>
-                <wp:effectExtent l="19050" t="19050" r="28575" b="16510"/>
-                <wp:wrapNone/>
-                <wp:docPr id="44" name="Rectángulo redondeado 44"/>
-                <wp:cNvGraphicFramePr/>
-                <a:graphic xmlns:a="http://schemas.openxmlformats.org/drawingml/2006/main">
-                  <a:graphicData uri="http://schemas.microsoft.com/office/word/2010/wordprocessingShape">
-                    <wps:wsp>
-                      <wps:cNvSpPr/>
-                      <wps:spPr>
-                        <a:xfrm>
-                          <a:off x="0" y="0"/>
-                          <a:ext cx="600075" cy="193040"/>
-                        </a:xfrm>
-                        <a:prstGeom prst="roundRect">
-                          <a:avLst/>
-                        </a:prstGeom>
-                        <a:noFill/>
-                        <a:ln w="38100">
-                          <a:solidFill>
-                            <a:srgbClr val="FF0000"/>
-                          </a:solidFill>
-                        </a:ln>
-                      </wps:spPr>
-                      <wps:style>
-                        <a:lnRef idx="2">
-                          <a:schemeClr val="accent1">
-                            <a:shade val="50000"/>
-                          </a:schemeClr>
-                        </a:lnRef>
-                        <a:fillRef idx="1">
-                          <a:schemeClr val="accent1"/>
-                        </a:fillRef>
-                        <a:effectRef idx="0">
-                          <a:schemeClr val="accent1"/>
-                        </a:effectRef>
-                        <a:fontRef idx="minor">
-                          <a:schemeClr val="lt1"/>
-                        </a:fontRef>
-                      </wps:style>
-                      <wps:bodyPr rot="0" spcFirstLastPara="0" vertOverflow="overflow" horzOverflow="overflow" vert="horz" wrap="square" lIns="91440" tIns="45720" rIns="91440" bIns="45720" numCol="1" spcCol="0" rtlCol="0" fromWordArt="0" anchor="ctr" anchorCtr="0" forceAA="0" compatLnSpc="1">
-                        <a:prstTxWarp prst="textNoShape">
-                          <a:avLst/>
-                        </a:prstTxWarp>
-                        <a:noAutofit/>
-                      </wps:bodyPr>
-                    </wps:wsp>
-                  </a:graphicData>
-                </a:graphic>
-                <wp14:sizeRelH relativeFrom="margin">
-                  <wp14:pctWidth>0</wp14:pctWidth>
-                </wp14:sizeRelH>
-                <wp14:sizeRelV relativeFrom="margin">
-                  <wp14:pctHeight>0</wp14:pctHeight>
-                </wp14:sizeRelV>
-              </wp:anchor>
-            </w:drawing>
-          </mc:Choice>
-          <mc:Fallback xmlns:w16se="http://schemas.microsoft.com/office/word/2015/wordml/symex" xmlns:cx1="http://schemas.microsoft.com/office/drawing/2015/9/8/chartex" xmlns:cx="http://schemas.microsoft.com/office/drawing/2014/chartex">
-            <w:pict>
-              <v:roundrect w14:anchorId="6A46F6AD" id="Rectángulo redondeado 44" o:spid="_x0000_s1026" style="position:absolute;margin-left:217.95pt;margin-top:307.15pt;width:47.25pt;height:15.2pt;z-index:251695104;visibility:visible;mso-wrap-style:square;mso-width-percent:0;mso-height-percent:0;mso-wrap-distance-left:9pt;mso-wrap-distance-top:0;mso-wrap-distance-right:9pt;mso-wrap-distance-bottom:0;mso-position-horizontal:absolute;mso-position-horizontal-relative:text;mso-position-vertical:absolute;mso-position-vertical-relative:text;mso-width-percent:0;mso-height-percent:0;mso-width-relative:margin;mso-height-relative:margin;v-text-anchor:middle" arcsize="10923f" o:gfxdata="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" filled="f" strokecolor="red" strokeweight="3pt">
-                <v:stroke joinstyle="miter"/>
-              </v:roundrect>
-            </w:pict>
-          </mc:Fallback>
-        </mc:AlternateContent>
-      </w:r>
-      <w:r>
-        <w:rPr>
-          <w:noProof/>
-          <w:lang w:eastAsia="es-MX"/>
-        </w:rPr>
-        <w:drawing>
-          <wp:inline distT="0" distB="0" distL="0" distR="0" wp14:anchorId="65CEFA9E" wp14:editId="3637FE38">
-            <wp:extent cx="5612130" cy="4555490"/>
-            <wp:effectExtent l="0" t="0" r="7620" b="0"/>
-            <wp:docPr id="19" name="Imagen 19"/>
-            <wp:cNvGraphicFramePr>
-              <a:graphicFrameLocks xmlns:a="http://schemas.openxmlformats.org/drawingml/2006/main" noChangeAspect="1"/>
-            </wp:cNvGraphicFramePr>
-            <a:graphic xmlns:a="http://schemas.openxmlformats.org/drawingml/2006/main">
-              <a:graphicData uri="http://schemas.openxmlformats.org/drawingml/2006/picture">
-                <pic:pic xmlns:pic="http://schemas.openxmlformats.org/drawingml/2006/picture">
-                  <pic:nvPicPr>
-                    <pic:cNvPr id="1" name=""/>
-                    <pic:cNvPicPr/>
-                  </pic:nvPicPr>
-                  <pic:blipFill>
-                    <a:blip r:embed="rId24"/>
-                    <a:stretch>
-                      <a:fillRect/>
-                    </a:stretch>
-                  </pic:blipFill>
-                  <pic:spPr>
-                    <a:xfrm>
-                      <a:off x="0" y="0"/>
-                      <a:ext cx="5612130" cy="4555490"/>
-                    </a:xfrm>
-                    <a:prstGeom prst="rect">
-                      <a:avLst/>
-                    </a:prstGeom>
-                  </pic:spPr>
-                </pic:pic>
-              </a:graphicData>
-            </a:graphic>
-          </wp:inline>
-        </w:drawing>
-      </w:r>
-    </w:p>
-    <w:p>
-      <w:pPr>
-        <w:pStyle w:val="Descripcin"/>
-        <w:jc w:val="center"/>
-        <w:rPr>
-          <w:i w:val="0"/>
-          <w:color w:val="auto"/>
-        </w:rPr>
-      </w:pPr>
-      <w:bookmarkStart w:id="20" w:name="_Toc15750000"/>
-      <w:r>
-        <w:rPr>
-          <w:b/>
-          <w:i w:val="0"/>
-          <w:color w:val="auto"/>
-        </w:rPr>
-        <w:t xml:space="preserve">Figura </w:t>
-      </w:r>
-      <w:r>
-        <w:rPr>
-          <w:b/>
-          <w:i w:val="0"/>
-          <w:color w:val="auto"/>
-        </w:rPr>
-        <w:fldChar w:fldCharType="begin"/>
-      </w:r>
-      <w:r>
-        <w:rPr>
-          <w:b/>
-          <w:i w:val="0"/>
-          <w:color w:val="auto"/>
-        </w:rPr>
-        <w:instrText xml:space="preserve"> SEQ Figura \* ARABIC </w:instrText>
-      </w:r>
-      <w:r>
-        <w:rPr>
-          <w:b/>
-          <w:i w:val="0"/>
-          <w:color w:val="auto"/>
-        </w:rPr>
-        <w:fldChar w:fldCharType="separate"/>
-      </w:r>
-      <w:r>
-        <w:rPr>
-          <w:b/>
-          <w:i w:val="0"/>
-          <w:noProof/>
-          <w:color w:val="auto"/>
-        </w:rPr>
-        <w:t>18</w:t>
-      </w:r>
-      <w:r>
-        <w:rPr>
-          <w:b/>
-          <w:i w:val="0"/>
-          <w:color w:val="auto"/>
-        </w:rPr>
-        <w:fldChar w:fldCharType="end"/>
-      </w:r>
-      <w:r>
-        <w:rPr>
-          <w:b/>
-          <w:i w:val="0"/>
-          <w:color w:val="auto"/>
-        </w:rPr>
-        <w:t xml:space="preserve"> </w:t>
-      </w:r>
-      <w:r>
-        <w:rPr>
-          <w:i w:val="0"/>
-          <w:color w:val="auto"/>
-        </w:rPr>
-        <w:t>Términos y condiciones de la descarga de SDK platform 28</w:t>
-      </w:r>
-      <w:bookmarkEnd w:id="20"/>
-    </w:p>
-    <w:p>
-      <w:pPr>
-        <w:rPr>
-          <w:b/>
-        </w:rPr>
-      </w:pPr>
-      <w:r>
-        <w:lastRenderedPageBreak/>
-        <w:t xml:space="preserve">Para resolver este error es necesario aceptar los términos y condiciones del entorno así que tendrá que darle </w:t>
-      </w:r>
-      <w:r>
-        <w:rPr>
-          <w:b/>
-        </w:rPr>
-        <w:t xml:space="preserve">Accept. </w:t>
-      </w:r>
-      <w:r>
-        <w:t xml:space="preserve"> Y después </w:t>
-      </w:r>
-      <w:r>
-        <w:rPr>
-          <w:b/>
-        </w:rPr>
-        <w:t>next</w:t>
-      </w:r>
-    </w:p>
-    <w:p>
-      <w:pPr>
-        <w:keepNext/>
-      </w:pPr>
-      <w:r>
-        <w:rPr>
-          <w:noProof/>
-          <w:lang w:eastAsia="es-MX"/>
-        </w:rPr>
-        <w:drawing>
-          <wp:inline distT="0" distB="0" distL="0" distR="0" wp14:anchorId="0A9A7BBE" wp14:editId="6389E204">
-            <wp:extent cx="5612130" cy="4538980"/>
-            <wp:effectExtent l="0" t="0" r="7620" b="0"/>
-            <wp:docPr id="20" name="Imagen 20"/>
-            <wp:cNvGraphicFramePr>
-              <a:graphicFrameLocks xmlns:a="http://schemas.openxmlformats.org/drawingml/2006/main" noChangeAspect="1"/>
-            </wp:cNvGraphicFramePr>
-            <a:graphic xmlns:a="http://schemas.openxmlformats.org/drawingml/2006/main">
-              <a:graphicData uri="http://schemas.openxmlformats.org/drawingml/2006/picture">
-                <pic:pic xmlns:pic="http://schemas.openxmlformats.org/drawingml/2006/picture">
-                  <pic:nvPicPr>
-                    <pic:cNvPr id="1" name=""/>
-                    <pic:cNvPicPr/>
-                  </pic:nvPicPr>
-                  <pic:blipFill>
-                    <a:blip r:embed="rId25"/>
-                    <a:stretch>
-                      <a:fillRect/>
-                    </a:stretch>
-                  </pic:blipFill>
-                  <pic:spPr>
-                    <a:xfrm>
-                      <a:off x="0" y="0"/>
-                      <a:ext cx="5612130" cy="4538980"/>
-                    </a:xfrm>
-                    <a:prstGeom prst="rect">
-                      <a:avLst/>
-                    </a:prstGeom>
-                  </pic:spPr>
-                </pic:pic>
-              </a:graphicData>
-            </a:graphic>
-          </wp:inline>
-        </w:drawing>
-      </w:r>
-    </w:p>
-    <w:p>
-      <w:pPr>
-        <w:pStyle w:val="Descripcin"/>
-        <w:jc w:val="center"/>
-        <w:rPr>
-          <w:i w:val="0"/>
-          <w:color w:val="auto"/>
-        </w:rPr>
-      </w:pPr>
-      <w:bookmarkStart w:id="21" w:name="_Toc15750001"/>
-      <w:r>
-        <w:rPr>
-          <w:b/>
-          <w:i w:val="0"/>
-          <w:color w:val="auto"/>
-        </w:rPr>
-        <w:t xml:space="preserve">Figura </w:t>
-      </w:r>
-      <w:r>
-        <w:rPr>
-          <w:b/>
-          <w:i w:val="0"/>
-          <w:color w:val="auto"/>
-        </w:rPr>
-        <w:fldChar w:fldCharType="begin"/>
-      </w:r>
-      <w:r>
-        <w:rPr>
-          <w:b/>
-          <w:i w:val="0"/>
-          <w:color w:val="auto"/>
-        </w:rPr>
-        <w:instrText xml:space="preserve"> SEQ Figura \* ARABIC </w:instrText>
-      </w:r>
-      <w:r>
-        <w:rPr>
-          <w:b/>
-          <w:i w:val="0"/>
-          <w:color w:val="auto"/>
-        </w:rPr>
-        <w:fldChar w:fldCharType="separate"/>
-      </w:r>
-      <w:r>
-        <w:rPr>
-          <w:b/>
-          <w:i w:val="0"/>
-          <w:noProof/>
-          <w:color w:val="auto"/>
-        </w:rPr>
-        <w:t>19</w:t>
-      </w:r>
-      <w:r>
-        <w:rPr>
-          <w:b/>
-          <w:i w:val="0"/>
-          <w:color w:val="auto"/>
-        </w:rPr>
-        <w:fldChar w:fldCharType="end"/>
-      </w:r>
-      <w:r>
-        <w:rPr>
-          <w:i w:val="0"/>
-          <w:color w:val="auto"/>
-        </w:rPr>
-        <w:t xml:space="preserve"> Descarga de componentes</w:t>
-      </w:r>
-      <w:bookmarkEnd w:id="21"/>
-    </w:p>
-    <w:p>
-      <w:r>
-        <w:rPr>
-          <w:noProof/>
-          <w:lang w:eastAsia="es-MX"/>
-        </w:rPr>
-        <mc:AlternateContent>
-          <mc:Choice Requires="wps">
-            <w:drawing>
-              <wp:anchor distT="0" distB="0" distL="114300" distR="114300" simplePos="0" relativeHeight="251699200" behindDoc="0" locked="0" layoutInCell="1" allowOverlap="1" wp14:anchorId="0B9BAD44" wp14:editId="6E52ADBE">
-                <wp:simplePos x="0" y="0"/>
-                <wp:positionH relativeFrom="column">
-                  <wp:posOffset>-3810</wp:posOffset>
-                </wp:positionH>
-                <wp:positionV relativeFrom="paragraph">
-                  <wp:posOffset>361950</wp:posOffset>
-                </wp:positionV>
-                <wp:extent cx="1666875" cy="904875"/>
-                <wp:effectExtent l="19050" t="19050" r="28575" b="28575"/>
-                <wp:wrapNone/>
-                <wp:docPr id="46" name="Rectángulo redondeado 46"/>
-                <wp:cNvGraphicFramePr/>
-                <a:graphic xmlns:a="http://schemas.openxmlformats.org/drawingml/2006/main">
-                  <a:graphicData uri="http://schemas.microsoft.com/office/word/2010/wordprocessingShape">
-                    <wps:wsp>
-                      <wps:cNvSpPr/>
-                      <wps:spPr>
-                        <a:xfrm>
-                          <a:off x="0" y="0"/>
-                          <a:ext cx="1666875" cy="904875"/>
-                        </a:xfrm>
-                        <a:prstGeom prst="roundRect">
-                          <a:avLst/>
-                        </a:prstGeom>
-                        <a:noFill/>
-                        <a:ln w="38100">
-                          <a:solidFill>
-                            <a:srgbClr val="FF0000"/>
-                          </a:solidFill>
-                        </a:ln>
-                      </wps:spPr>
-                      <wps:style>
-                        <a:lnRef idx="2">
-                          <a:schemeClr val="accent1">
-                            <a:shade val="50000"/>
-                          </a:schemeClr>
-                        </a:lnRef>
-                        <a:fillRef idx="1">
-                          <a:schemeClr val="accent1"/>
-                        </a:fillRef>
-                        <a:effectRef idx="0">
-                          <a:schemeClr val="accent1"/>
-                        </a:effectRef>
-                        <a:fontRef idx="minor">
-                          <a:schemeClr val="lt1"/>
-                        </a:fontRef>
-                      </wps:style>
-                      <wps:bodyPr rot="0" spcFirstLastPara="0" vertOverflow="overflow" horzOverflow="overflow" vert="horz" wrap="square" lIns="91440" tIns="45720" rIns="91440" bIns="45720" numCol="1" spcCol="0" rtlCol="0" fromWordArt="0" anchor="ctr" anchorCtr="0" forceAA="0" compatLnSpc="1">
-                        <a:prstTxWarp prst="textNoShape">
-                          <a:avLst/>
-                        </a:prstTxWarp>
-                        <a:noAutofit/>
-                      </wps:bodyPr>
-                    </wps:wsp>
-                  </a:graphicData>
-                </a:graphic>
-                <wp14:sizeRelH relativeFrom="margin">
-                  <wp14:pctWidth>0</wp14:pctWidth>
-                </wp14:sizeRelH>
-                <wp14:sizeRelV relativeFrom="margin">
-                  <wp14:pctHeight>0</wp14:pctHeight>
-                </wp14:sizeRelV>
-              </wp:anchor>
-            </w:drawing>
-          </mc:Choice>
-          <mc:Fallback xmlns:w16se="http://schemas.microsoft.com/office/word/2015/wordml/symex" xmlns:cx1="http://schemas.microsoft.com/office/drawing/2015/9/8/chartex" xmlns:cx="http://schemas.microsoft.com/office/drawing/2014/chartex">
-            <w:pict>
-              <v:roundrect w14:anchorId="2C1FFB24" id="Rectángulo redondeado 46" o:spid="_x0000_s1026" style="position:absolute;margin-left:-.3pt;margin-top:28.5pt;width:131.25pt;height:71.25pt;z-index:251699200;visibility:visible;mso-wrap-style:square;mso-width-percent:0;mso-height-percent:0;mso-wrap-distance-left:9pt;mso-wrap-distance-top:0;mso-wrap-distance-right:9pt;mso-wrap-distance-bottom:0;mso-position-horizontal:absolute;mso-position-horizontal-relative:text;mso-position-vertical:absolute;mso-position-vertical-relative:text;mso-width-percent:0;mso-height-percent:0;mso-width-relative:margin;mso-height-relative:margin;v-text-anchor:middle" arcsize="10923f" o:gfxdata="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" filled="f" strokecolor="red" strokeweight="3pt">
-                <v:stroke joinstyle="miter"/>
-              </v:roundrect>
-            </w:pict>
-          </mc:Fallback>
-        </mc:AlternateContent>
-      </w:r>
-      <w:r>
-        <w:t>Comenzará la descarga de los componentes que puede que falten.</w:t>
-      </w:r>
-    </w:p>
-    <w:p>
-      <w:pPr>
-        <w:keepNext/>
-        <w:jc w:val="center"/>
-      </w:pPr>
-      <w:r>
-        <w:rPr>
-          <w:noProof/>
-          <w:lang w:eastAsia="es-MX"/>
-        </w:rPr>
-        <w:drawing>
-          <wp:inline distT="0" distB="0" distL="0" distR="0" wp14:anchorId="51E67DDA" wp14:editId="261808A3">
-            <wp:extent cx="5612130" cy="1048385"/>
-            <wp:effectExtent l="0" t="0" r="7620" b="0"/>
-            <wp:docPr id="21" name="Imagen 21"/>
-            <wp:cNvGraphicFramePr>
-              <a:graphicFrameLocks xmlns:a="http://schemas.openxmlformats.org/drawingml/2006/main" noChangeAspect="1"/>
-            </wp:cNvGraphicFramePr>
-            <a:graphic xmlns:a="http://schemas.openxmlformats.org/drawingml/2006/main">
-              <a:graphicData uri="http://schemas.openxmlformats.org/drawingml/2006/picture">
-                <pic:pic xmlns:pic="http://schemas.openxmlformats.org/drawingml/2006/picture">
-                  <pic:nvPicPr>
-                    <pic:cNvPr id="1" name=""/>
-                    <pic:cNvPicPr/>
-                  </pic:nvPicPr>
-                  <pic:blipFill>
-                    <a:blip r:embed="rId26"/>
-                    <a:stretch>
-                      <a:fillRect/>
-                    </a:stretch>
-                  </pic:blipFill>
-                  <pic:spPr>
-                    <a:xfrm>
-                      <a:off x="0" y="0"/>
-                      <a:ext cx="5612130" cy="1048385"/>
-                    </a:xfrm>
-                    <a:prstGeom prst="rect">
-                      <a:avLst/>
-                    </a:prstGeom>
-                  </pic:spPr>
-                </pic:pic>
-              </a:graphicData>
-            </a:graphic>
-          </wp:inline>
-        </w:drawing>
-      </w:r>
-    </w:p>
-    <w:p>
-      <w:pPr>
-        <w:pStyle w:val="Descripcin"/>
-        <w:jc w:val="center"/>
-        <w:rPr>
-          <w:i w:val="0"/>
-          <w:color w:val="auto"/>
-        </w:rPr>
-      </w:pPr>
-      <w:bookmarkStart w:id="22" w:name="_Toc15750002"/>
-      <w:r>
-        <w:rPr>
-          <w:b/>
-          <w:i w:val="0"/>
-          <w:color w:val="auto"/>
-        </w:rPr>
-        <w:t xml:space="preserve">Figura </w:t>
-      </w:r>
-      <w:r>
-        <w:rPr>
-          <w:b/>
-          <w:i w:val="0"/>
-          <w:color w:val="auto"/>
-        </w:rPr>
-        <w:fldChar w:fldCharType="begin"/>
-      </w:r>
-      <w:r>
-        <w:rPr>
-          <w:b/>
-          <w:i w:val="0"/>
-          <w:color w:val="auto"/>
-        </w:rPr>
-        <w:instrText xml:space="preserve"> SEQ Figura \* ARABIC </w:instrText>
-      </w:r>
-      <w:r>
-        <w:rPr>
-          <w:b/>
-          <w:i w:val="0"/>
-          <w:color w:val="auto"/>
-        </w:rPr>
-        <w:fldChar w:fldCharType="separate"/>
-      </w:r>
-      <w:r>
-        <w:rPr>
-          <w:b/>
-          <w:i w:val="0"/>
-          <w:noProof/>
-          <w:color w:val="auto"/>
-        </w:rPr>
-        <w:t>20</w:t>
-      </w:r>
-      <w:r>
-        <w:rPr>
-          <w:b/>
-          <w:i w:val="0"/>
-          <w:color w:val="auto"/>
-        </w:rPr>
-        <w:fldChar w:fldCharType="end"/>
-      </w:r>
-      <w:r>
-        <w:rPr>
-          <w:i w:val="0"/>
-          <w:color w:val="auto"/>
-        </w:rPr>
-        <w:t xml:space="preserve"> Error corregido</w:t>
-      </w:r>
-      <w:bookmarkEnd w:id="22"/>
-    </w:p>
-    <w:p>
-      <w:r>
-        <w:t>Una vez hecha la instalación, no tiene que marcar errores y podrá comenzar a trabajar en su proyecto en Android Studio.</w:t>
-      </w:r>
-    </w:p>
-    <w:bookmarkStart w:id="23" w:name="_Toc16074182" w:displacedByCustomXml="next"/>
+        <w:t>Cuando un usuario existe en la base de datos podrá acceder al índex y de esta manera podrá ver todo el contenido de la aplicación.</w:t>
+      </w:r>
+    </w:p>
+    <w:p>
+      <w:r>
+        <w:br w:type="page"/>
+      </w:r>
+    </w:p>
+    <w:bookmarkStart w:id="9" w:name="_Toc16074182" w:displacedByCustomXml="next"/>
     <w:sdt>
       <w:sdtPr>
         <w:rPr>
@@ -7299,7 +4726,7 @@
             </w:rPr>
             <w:t>Bibliografía</w:t>
           </w:r>
-          <w:bookmarkEnd w:id="23"/>
+          <w:bookmarkEnd w:id="9"/>
         </w:p>
         <w:sdt>
           <w:sdtPr>
@@ -7362,7 +4789,7 @@
     </w:sdt>
     <w:p/>
     <w:sectPr>
-      <w:headerReference w:type="first" r:id="rId27"/>
+      <w:headerReference w:type="first" r:id="rId17"/>
       <w:pgSz w:w="12240" w:h="15840"/>
       <w:pgMar w:top="1417" w:right="1701" w:bottom="1417" w:left="1701" w:header="708" w:footer="708" w:gutter="0"/>
       <w:pgNumType w:start="0"/>
@@ -8737,7 +6164,7 @@
 </file>
 
 <file path=customXml/itemProps1.xml><?xml version="1.0" encoding="utf-8"?>
-<ds:datastoreItem xmlns:ds="http://schemas.openxmlformats.org/officeDocument/2006/customXml" ds:itemID="{BF43E206-7C0D-4610-9E72-838E9629ED1F}">
+<ds:datastoreItem xmlns:ds="http://schemas.openxmlformats.org/officeDocument/2006/customXml" ds:itemID="{E7087588-E2B0-4096-ABF4-278A0C19F059}">
   <ds:schemaRefs>
     <ds:schemaRef ds:uri="http://schemas.openxmlformats.org/officeDocument/2006/bibliography"/>
   </ds:schemaRefs>

</xml_diff>